<commit_message>
Continuing with Unit 1
</commit_message>
<xml_diff>
--- a/DesarrolloWeb/Modulo_7-InteractuandoConBasesDeDatos/Unidad_1-EstructuraSQL_NoSQL/UNIDAD1.docx
+++ b/DesarrolloWeb/Modulo_7-InteractuandoConBasesDeDatos/Unidad_1-EstructuraSQL_NoSQL/UNIDAD1.docx
@@ -1516,43 +1516,7 @@
           <w:lang w:val="es-CR"/>
         </w:rPr>
         <w:br/>
-        <w:t>-</w:t>
-      </w:r>
-      <w:proofErr w:type="spellStart"/>
-      <w:r>
-        <w:rPr>
-          <w:rFonts w:ascii="Lato" w:hAnsi="Lato"/>
-          <w:color w:val="000000"/>
-          <w:lang w:val="es-CR"/>
-        </w:rPr>
-        <w:t>DataBase</w:t>
-      </w:r>
-      <w:proofErr w:type="spellEnd"/>
-      <w:r>
-        <w:rPr>
-          <w:rFonts w:ascii="Lato" w:hAnsi="Lato"/>
-          <w:color w:val="000000"/>
-          <w:lang w:val="es-CR"/>
-        </w:rPr>
-        <w:t xml:space="preserve"> Management </w:t>
-      </w:r>
-      <w:proofErr w:type="spellStart"/>
-      <w:r>
-        <w:rPr>
-          <w:rFonts w:ascii="Lato" w:hAnsi="Lato"/>
-          <w:color w:val="000000"/>
-          <w:lang w:val="es-CR"/>
-        </w:rPr>
-        <w:t>System</w:t>
-      </w:r>
-      <w:proofErr w:type="spellEnd"/>
-      <w:r>
-        <w:rPr>
-          <w:rFonts w:ascii="Lato" w:hAnsi="Lato"/>
-          <w:color w:val="000000"/>
-          <w:lang w:val="es-CR"/>
-        </w:rPr>
-        <w:t xml:space="preserve"> por Sistema de Gestión de Bases de datos</w:t>
+        <w:t>-DataBase Management System por Sistema de Gestión de Bases de datos</w:t>
       </w:r>
       <w:r>
         <w:rPr>
@@ -1570,25 +1534,7 @@
           <w:lang w:val="es-CR"/>
         </w:rPr>
         <w:br/>
-        <w:t>-</w:t>
-      </w:r>
-      <w:proofErr w:type="spellStart"/>
-      <w:r>
-        <w:rPr>
-          <w:rFonts w:ascii="Lato" w:hAnsi="Lato"/>
-          <w:color w:val="000000"/>
-          <w:lang w:val="es-CR"/>
-        </w:rPr>
-        <w:t>Programming</w:t>
-      </w:r>
-      <w:proofErr w:type="spellEnd"/>
-      <w:r>
-        <w:rPr>
-          <w:rFonts w:ascii="Lato" w:hAnsi="Lato"/>
-          <w:color w:val="000000"/>
-          <w:lang w:val="es-CR"/>
-        </w:rPr>
-        <w:t xml:space="preserve"> por Programación</w:t>
+        <w:t>-Programming por Programación</w:t>
       </w:r>
       <w:r>
         <w:rPr>
@@ -1631,25 +1577,7 @@
           <w:lang w:val="es-CR"/>
         </w:rPr>
         <w:br/>
-        <w:t xml:space="preserve">Pero de esto nos surgen varios interrogantes: ¿Por qué utilizar una base de datos? </w:t>
-      </w:r>
-      <w:proofErr w:type="spellStart"/>
-      <w:r>
-        <w:rPr>
-          <w:rFonts w:ascii="Lato" w:hAnsi="Lato"/>
-          <w:color w:val="000000"/>
-          <w:lang w:val="es-CR"/>
-        </w:rPr>
-        <w:t>ó</w:t>
-      </w:r>
-      <w:proofErr w:type="spellEnd"/>
-      <w:r>
-        <w:rPr>
-          <w:rFonts w:ascii="Lato" w:hAnsi="Lato"/>
-          <w:color w:val="000000"/>
-          <w:lang w:val="es-CR"/>
-        </w:rPr>
-        <w:t xml:space="preserve"> ¿Por qué utilizar un SGBD? ¿Por qué no simplemente almacenar los datos en archivos de texto?</w:t>
+        <w:t>Pero de esto nos surgen varios interrogantes: ¿Por qué utilizar una base de datos? ó ¿Por qué utilizar un SGBD? ¿Por qué no simplemente almacenar los datos en archivos de texto?</w:t>
       </w:r>
       <w:r>
         <w:rPr>
@@ -1676,25 +1604,7 @@
           <w:color w:val="000000"/>
           <w:lang w:val="es-CR"/>
         </w:rPr>
-        <w:t xml:space="preserve">Las respuestas a estas preguntas se resuelven analizando las ventajas que tienen las bases de datos y los </w:t>
-      </w:r>
-      <w:proofErr w:type="spellStart"/>
-      <w:r>
-        <w:rPr>
-          <w:rFonts w:ascii="Lato" w:hAnsi="Lato"/>
-          <w:color w:val="000000"/>
-          <w:lang w:val="es-CR"/>
-        </w:rPr>
-        <w:t>SGBDs</w:t>
-      </w:r>
-      <w:proofErr w:type="spellEnd"/>
-      <w:r>
-        <w:rPr>
-          <w:rFonts w:ascii="Lato" w:hAnsi="Lato"/>
-          <w:color w:val="000000"/>
-          <w:lang w:val="es-CR"/>
-        </w:rPr>
-        <w:t>. Entre estas ventajas tenemos:</w:t>
+        <w:t>Las respuestas a estas preguntas se resuelven analizando las ventajas que tienen las bases de datos y los SGBDs. Entre estas ventajas tenemos:</w:t>
       </w:r>
     </w:p>
     <w:p>
@@ -1712,47 +1622,13 @@
           <w:color w:val="000000"/>
         </w:rPr>
       </w:pPr>
-      <w:proofErr w:type="spellStart"/>
       <w:r>
         <w:rPr>
           <w:rFonts w:ascii="inherit" w:hAnsi="inherit"/>
           <w:color w:val="000000"/>
         </w:rPr>
-        <w:t>Potencial</w:t>
-      </w:r>
-      <w:proofErr w:type="spellEnd"/>
-      <w:r>
-        <w:rPr>
-          <w:rFonts w:ascii="inherit" w:hAnsi="inherit"/>
-          <w:color w:val="000000"/>
-        </w:rPr>
-        <w:t xml:space="preserve"> para </w:t>
-      </w:r>
-      <w:proofErr w:type="spellStart"/>
-      <w:r>
-        <w:rPr>
-          <w:rFonts w:ascii="inherit" w:hAnsi="inherit"/>
-          <w:color w:val="000000"/>
-        </w:rPr>
-        <w:t>reforzar</w:t>
-      </w:r>
-      <w:proofErr w:type="spellEnd"/>
-      <w:r>
-        <w:rPr>
-          <w:rFonts w:ascii="inherit" w:hAnsi="inherit"/>
-          <w:color w:val="000000"/>
-        </w:rPr>
-        <w:t xml:space="preserve"> </w:t>
-      </w:r>
-      <w:proofErr w:type="spellStart"/>
-      <w:r>
-        <w:rPr>
-          <w:rFonts w:ascii="inherit" w:hAnsi="inherit"/>
-          <w:color w:val="000000"/>
-        </w:rPr>
-        <w:t>estándares</w:t>
-      </w:r>
-      <w:proofErr w:type="spellEnd"/>
+        <w:t>Potencial para reforzar estándares</w:t>
+      </w:r>
     </w:p>
     <w:p>
       <w:pPr>
@@ -1769,7 +1645,6 @@
           <w:color w:val="000000"/>
         </w:rPr>
       </w:pPr>
-      <w:proofErr w:type="spellStart"/>
       <w:r>
         <w:rPr>
           <w:rFonts w:ascii="inherit" w:hAnsi="inherit"/>
@@ -1777,7 +1652,6 @@
         </w:rPr>
         <w:t>Flexibilidad</w:t>
       </w:r>
-      <w:proofErr w:type="spellEnd"/>
     </w:p>
     <w:p>
       <w:pPr>
@@ -1845,7 +1719,6 @@
           <w:lang w:val="es-CR"/>
         </w:rPr>
       </w:pPr>
-      <w:proofErr w:type="spellStart"/>
       <w:r>
         <w:rPr>
           <w:rFonts w:ascii="inherit" w:hAnsi="inherit"/>
@@ -1853,7 +1726,6 @@
         </w:rPr>
         <w:t>Seguridad</w:t>
       </w:r>
-      <w:proofErr w:type="spellEnd"/>
     </w:p>
     <w:p>
       <w:pPr>
@@ -2046,25 +1918,7 @@
           <w:lang w:val="es-CR"/>
         </w:rPr>
         <w:lastRenderedPageBreak/>
-        <w:t xml:space="preserve">información que no está actualmente en la base de datos. Los </w:t>
-      </w:r>
-      <w:proofErr w:type="spellStart"/>
-      <w:r>
-        <w:rPr>
-          <w:rFonts w:ascii="Lato" w:hAnsi="Lato"/>
-          <w:color w:val="000000"/>
-          <w:lang w:val="es-CR"/>
-        </w:rPr>
-        <w:t>SGBDs</w:t>
-      </w:r>
-      <w:proofErr w:type="spellEnd"/>
-      <w:r>
-        <w:rPr>
-          <w:rFonts w:ascii="Lato" w:hAnsi="Lato"/>
-          <w:color w:val="000000"/>
-          <w:lang w:val="es-CR"/>
-        </w:rPr>
-        <w:t xml:space="preserve"> modernos permiten algunos cambios en la estructura sin afectar los datos guardados y los programas de la aplicación existente.</w:t>
+        <w:t>información que no está actualmente en la base de datos. Los SGBDs modernos permiten algunos cambios en la estructura sin afectar los datos guardados y los programas de la aplicación existente.</w:t>
       </w:r>
     </w:p>
     <w:p>
@@ -2172,25 +2026,7 @@
           <w:lang w:val="es-CR"/>
         </w:rPr>
         <w:br/>
-        <w:t xml:space="preserve">No todos los usuarios tienen los mismos permisos o privilegios de acceso a los datos. Los </w:t>
-      </w:r>
-      <w:proofErr w:type="spellStart"/>
-      <w:r>
-        <w:rPr>
-          <w:rFonts w:ascii="Lato" w:hAnsi="Lato"/>
-          <w:color w:val="000000"/>
-          <w:lang w:val="es-CR"/>
-        </w:rPr>
-        <w:t>SGBDs</w:t>
-      </w:r>
-      <w:proofErr w:type="spellEnd"/>
-      <w:r>
-        <w:rPr>
-          <w:rFonts w:ascii="Lato" w:hAnsi="Lato"/>
-          <w:color w:val="000000"/>
-          <w:lang w:val="es-CR"/>
-        </w:rPr>
-        <w:t xml:space="preserve"> facilitan el manejo y el control de la Seguridad de las Bases de Datos que almacena; permitiendo crear usuarios, grupos de usuarios y roles. A cada uno de estos grupos se les pueden asignar unos permisos y privilegios.</w:t>
+        <w:t>No todos los usuarios tienen los mismos permisos o privilegios de acceso a los datos. Los SGBDs facilitan el manejo y el control de la Seguridad de las Bases de Datos que almacena; permitiendo crear usuarios, grupos de usuarios y roles. A cada uno de estos grupos se les pueden asignar unos permisos y privilegios.</w:t>
       </w:r>
     </w:p>
     <w:p>
@@ -2269,40 +2105,9 @@
         <w:rPr>
           <w:rFonts w:ascii="Lato" w:hAnsi="Lato"/>
           <w:color w:val="000000"/>
-        </w:rPr>
-        <w:t xml:space="preserve">A </w:t>
-      </w:r>
-      <w:proofErr w:type="spellStart"/>
-      <w:r>
-        <w:rPr>
-          <w:rFonts w:ascii="Lato" w:hAnsi="Lato"/>
-          <w:color w:val="000000"/>
-        </w:rPr>
-        <w:t>esta</w:t>
-      </w:r>
-      <w:proofErr w:type="spellEnd"/>
-      <w:r>
-        <w:rPr>
-          <w:rFonts w:ascii="Lato" w:hAnsi="Lato"/>
-          <w:color w:val="000000"/>
-        </w:rPr>
-        <w:t xml:space="preserve"> </w:t>
-      </w:r>
-      <w:proofErr w:type="spellStart"/>
-      <w:r>
-        <w:rPr>
-          <w:rFonts w:ascii="Lato" w:hAnsi="Lato"/>
-          <w:color w:val="000000"/>
-        </w:rPr>
-        <w:t>característica</w:t>
-      </w:r>
-      <w:proofErr w:type="spellEnd"/>
-      <w:r>
-        <w:rPr>
-          <w:rFonts w:ascii="Lato" w:hAnsi="Lato"/>
-          <w:color w:val="000000"/>
-        </w:rPr>
-        <w:t xml:space="preserve"> se le llama </w:t>
+          <w:lang w:val="es-CR"/>
+        </w:rPr>
+        <w:t>A esta característica se le llama </w:t>
       </w:r>
       <w:r>
         <w:rPr>
@@ -2310,48 +2115,9 @@
           <w:rFonts w:ascii="inherit" w:hAnsi="inherit"/>
           <w:color w:val="000000"/>
           <w:bdr w:val="none" w:sz="0" w:space="0" w:color="auto" w:frame="1"/>
-        </w:rPr>
-        <w:t>“</w:t>
-      </w:r>
-      <w:proofErr w:type="spellStart"/>
-      <w:r>
-        <w:rPr>
-          <w:rStyle w:val="Strong"/>
-          <w:rFonts w:ascii="inherit" w:hAnsi="inherit"/>
-          <w:color w:val="000000"/>
-          <w:bdr w:val="none" w:sz="0" w:space="0" w:color="auto" w:frame="1"/>
-        </w:rPr>
-        <w:t>integridad</w:t>
-      </w:r>
-      <w:proofErr w:type="spellEnd"/>
-      <w:r>
-        <w:rPr>
-          <w:rStyle w:val="Strong"/>
-          <w:rFonts w:ascii="inherit" w:hAnsi="inherit"/>
-          <w:color w:val="000000"/>
-          <w:bdr w:val="none" w:sz="0" w:space="0" w:color="auto" w:frame="1"/>
-        </w:rPr>
-        <w:t xml:space="preserve"> de </w:t>
-      </w:r>
-      <w:proofErr w:type="spellStart"/>
-      <w:r>
-        <w:rPr>
-          <w:rStyle w:val="Strong"/>
-          <w:rFonts w:ascii="inherit" w:hAnsi="inherit"/>
-          <w:color w:val="000000"/>
-          <w:bdr w:val="none" w:sz="0" w:space="0" w:color="auto" w:frame="1"/>
-        </w:rPr>
-        <w:t>datos</w:t>
-      </w:r>
-      <w:proofErr w:type="spellEnd"/>
-      <w:r>
-        <w:rPr>
-          <w:rStyle w:val="Strong"/>
-          <w:rFonts w:ascii="inherit" w:hAnsi="inherit"/>
-          <w:color w:val="000000"/>
-          <w:bdr w:val="none" w:sz="0" w:space="0" w:color="auto" w:frame="1"/>
-        </w:rPr>
-        <w:t>”.</w:t>
+          <w:lang w:val="es-CR"/>
+        </w:rPr>
+        <w:t>“integridad de datos”.</w:t>
       </w:r>
     </w:p>
     <w:p>
@@ -2407,52 +2173,16 @@
           <w:lang w:val="es-CR"/>
         </w:rPr>
         <w:br/>
-        <w:t xml:space="preserve">Un Sistema de Base de Datos proporciona la capacidad de guardar los datos en un momento determinado y esta copia se guarda independiente del SGBD, a este proceso se le conoce como </w:t>
-      </w:r>
-      <w:proofErr w:type="spellStart"/>
-      <w:r>
-        <w:rPr>
-          <w:rFonts w:ascii="Lato" w:hAnsi="Lato"/>
-          <w:color w:val="000000"/>
-          <w:lang w:val="es-CR"/>
-        </w:rPr>
-        <w:t>backup</w:t>
-      </w:r>
-      <w:proofErr w:type="spellEnd"/>
-      <w:r>
-        <w:rPr>
-          <w:rFonts w:ascii="Lato" w:hAnsi="Lato"/>
-          <w:color w:val="000000"/>
-          <w:lang w:val="es-CR"/>
-        </w:rPr>
-        <w:t xml:space="preserve"> o copia de seguridad, lo cual se hace para prevenir la pérdida de datos por fallos en el Software, Hardware o errores del usuario al momento de interactuar con la base de datos.</w:t>
-      </w:r>
-      <w:r>
-        <w:rPr>
-          <w:rFonts w:ascii="Lato" w:hAnsi="Lato"/>
-          <w:color w:val="000000"/>
-          <w:lang w:val="es-CR"/>
-        </w:rPr>
-        <w:br/>
-        <w:t xml:space="preserve">El sistema de recuperación y el </w:t>
-      </w:r>
-      <w:proofErr w:type="spellStart"/>
-      <w:r>
-        <w:rPr>
-          <w:rFonts w:ascii="Lato" w:hAnsi="Lato"/>
-          <w:color w:val="000000"/>
-          <w:lang w:val="es-CR"/>
-        </w:rPr>
-        <w:t>backup</w:t>
-      </w:r>
-      <w:proofErr w:type="spellEnd"/>
-      <w:r>
-        <w:rPr>
-          <w:rFonts w:ascii="Lato" w:hAnsi="Lato"/>
-          <w:color w:val="000000"/>
-          <w:lang w:val="es-CR"/>
-        </w:rPr>
-        <w:t xml:space="preserve"> son los responsables de la restauración del sistema. Si un sistema falla en medio de un programa complejo de actualización, el SGBD debe restaurar la base de datos al estado en el que estaba antes de que el programa comenzara a ejecutarse.</w:t>
+        <w:t>Un Sistema de Base de Datos proporciona la capacidad de guardar los datos en un momento determinado y esta copia se guarda independiente del SGBD, a este proceso se le conoce como backup o copia de seguridad, lo cual se hace para prevenir la pérdida de datos por fallos en el Software, Hardware o errores del usuario al momento de interactuar con la base de datos.</w:t>
+      </w:r>
+      <w:r>
+        <w:rPr>
+          <w:rFonts w:ascii="Lato" w:hAnsi="Lato"/>
+          <w:color w:val="000000"/>
+          <w:lang w:val="es-CR"/>
+        </w:rPr>
+        <w:br/>
+        <w:t>El sistema de recuperación y el backup son los responsables de la restauración del sistema. Si un sistema falla en medio de un programa complejo de actualización, el SGBD debe restaurar la base de datos al estado en el que estaba antes de que el programa comenzara a ejecutarse.</w:t>
       </w:r>
     </w:p>
     <w:p>
@@ -2465,58 +2195,30 @@
           <w:color w:val="000000" w:themeColor="text1"/>
           <w:sz w:val="21"/>
           <w:szCs w:val="21"/>
-        </w:rPr>
-      </w:pPr>
-      <w:r>
-        <w:rPr>
-          <w:rFonts w:ascii="Arial" w:eastAsia="Times New Roman" w:hAnsi="Arial" w:cs="Arial"/>
-          <w:color w:val="000000" w:themeColor="text1"/>
-          <w:sz w:val="21"/>
-          <w:szCs w:val="21"/>
-        </w:rPr>
-        <w:t xml:space="preserve">2.4. Base de </w:t>
-      </w:r>
-      <w:proofErr w:type="spellStart"/>
-      <w:r>
-        <w:rPr>
-          <w:rFonts w:ascii="Arial" w:eastAsia="Times New Roman" w:hAnsi="Arial" w:cs="Arial"/>
-          <w:color w:val="000000" w:themeColor="text1"/>
-          <w:sz w:val="21"/>
-          <w:szCs w:val="21"/>
-        </w:rPr>
-        <w:t>datos</w:t>
-      </w:r>
-      <w:proofErr w:type="spellEnd"/>
-      <w:r>
-        <w:rPr>
-          <w:rFonts w:ascii="Arial" w:eastAsia="Times New Roman" w:hAnsi="Arial" w:cs="Arial"/>
-          <w:color w:val="000000" w:themeColor="text1"/>
-          <w:sz w:val="21"/>
-          <w:szCs w:val="21"/>
-        </w:rPr>
-        <w:t xml:space="preserve"> </w:t>
-      </w:r>
-      <w:proofErr w:type="spellStart"/>
-      <w:r>
-        <w:rPr>
-          <w:rFonts w:ascii="Arial" w:eastAsia="Times New Roman" w:hAnsi="Arial" w:cs="Arial"/>
-          <w:color w:val="000000" w:themeColor="text1"/>
-          <w:sz w:val="21"/>
-          <w:szCs w:val="21"/>
-        </w:rPr>
-        <w:t>relacional</w:t>
-      </w:r>
-      <w:proofErr w:type="spellEnd"/>
-    </w:p>
-    <w:p>
-      <w:pPr>
-        <w:shd w:val="clear" w:color="auto" w:fill="FFFFFF"/>
-        <w:spacing w:after="0" w:line="300" w:lineRule="atLeast"/>
-        <w:rPr>
-          <w:rFonts w:ascii="Arial" w:eastAsia="Times New Roman" w:hAnsi="Arial" w:cs="Arial"/>
-          <w:color w:val="000000" w:themeColor="text1"/>
-          <w:sz w:val="21"/>
-          <w:szCs w:val="21"/>
+          <w:lang w:val="es-CR"/>
+        </w:rPr>
+      </w:pPr>
+      <w:r>
+        <w:rPr>
+          <w:rFonts w:ascii="Arial" w:eastAsia="Times New Roman" w:hAnsi="Arial" w:cs="Arial"/>
+          <w:color w:val="000000" w:themeColor="text1"/>
+          <w:sz w:val="21"/>
+          <w:szCs w:val="21"/>
+          <w:lang w:val="es-CR"/>
+        </w:rPr>
+        <w:t>2.4. Base de datos relacional</w:t>
+      </w:r>
+    </w:p>
+    <w:p>
+      <w:pPr>
+        <w:shd w:val="clear" w:color="auto" w:fill="FFFFFF"/>
+        <w:spacing w:after="0" w:line="300" w:lineRule="atLeast"/>
+        <w:rPr>
+          <w:rFonts w:ascii="Arial" w:eastAsia="Times New Roman" w:hAnsi="Arial" w:cs="Arial"/>
+          <w:color w:val="000000" w:themeColor="text1"/>
+          <w:sz w:val="21"/>
+          <w:szCs w:val="21"/>
+          <w:lang w:val="es-CR"/>
         </w:rPr>
       </w:pPr>
     </w:p>
@@ -2621,29 +2323,7 @@
           <w:szCs w:val="21"/>
           <w:lang w:val="es-CR"/>
         </w:rPr>
-        <w:t xml:space="preserve"> Información </w:t>
-      </w:r>
-      <w:proofErr w:type="spellStart"/>
-      <w:r>
-        <w:rPr>
-          <w:rFonts w:ascii="Arial" w:eastAsia="Times New Roman" w:hAnsi="Arial" w:cs="Arial"/>
-          <w:color w:val="000000" w:themeColor="text1"/>
-          <w:sz w:val="21"/>
-          <w:szCs w:val="21"/>
-          <w:lang w:val="es-CR"/>
-        </w:rPr>
-        <w:t>Ej</w:t>
-      </w:r>
-      <w:proofErr w:type="spellEnd"/>
-      <w:r>
-        <w:rPr>
-          <w:rFonts w:ascii="Arial" w:eastAsia="Times New Roman" w:hAnsi="Arial" w:cs="Arial"/>
-          <w:color w:val="000000" w:themeColor="text1"/>
-          <w:sz w:val="21"/>
-          <w:szCs w:val="21"/>
-          <w:lang w:val="es-CR"/>
-        </w:rPr>
-        <w:t xml:space="preserve">: Clientes </w:t>
+        <w:t xml:space="preserve"> Información Ej: Clientes </w:t>
       </w:r>
       <w:r>
         <w:rPr>
@@ -2712,7 +2392,6 @@
           <w:lang w:val="es-CR"/>
         </w:rPr>
       </w:pPr>
-      <w:proofErr w:type="spellStart"/>
       <w:r>
         <w:rPr>
           <w:rFonts w:ascii="Arial" w:eastAsia="Times New Roman" w:hAnsi="Arial" w:cs="Arial"/>
@@ -2723,7 +2402,6 @@
         </w:rPr>
         <w:t>Número_Cuenta</w:t>
       </w:r>
-      <w:proofErr w:type="spellEnd"/>
       <w:r>
         <w:rPr>
           <w:rFonts w:ascii="Arial" w:eastAsia="Times New Roman" w:hAnsi="Arial" w:cs="Arial"/>
@@ -2810,29 +2488,7 @@
           <w:szCs w:val="21"/>
           <w:lang w:val="es-CR"/>
         </w:rPr>
-        <w:t xml:space="preserve"> </w:t>
-      </w:r>
-      <w:proofErr w:type="spellStart"/>
-      <w:r>
-        <w:rPr>
-          <w:rFonts w:ascii="Arial" w:eastAsia="Times New Roman" w:hAnsi="Arial" w:cs="Arial"/>
-          <w:color w:val="000000" w:themeColor="text1"/>
-          <w:sz w:val="21"/>
-          <w:szCs w:val="21"/>
-          <w:lang w:val="es-CR"/>
-        </w:rPr>
-        <w:t>Foreign</w:t>
-      </w:r>
-      <w:proofErr w:type="spellEnd"/>
-      <w:r>
-        <w:rPr>
-          <w:rFonts w:ascii="Arial" w:eastAsia="Times New Roman" w:hAnsi="Arial" w:cs="Arial"/>
-          <w:color w:val="000000" w:themeColor="text1"/>
-          <w:sz w:val="21"/>
-          <w:szCs w:val="21"/>
-          <w:lang w:val="es-CR"/>
-        </w:rPr>
-        <w:t xml:space="preserve"> Key</w:t>
+        <w:t xml:space="preserve"> Foreign Key</w:t>
       </w:r>
     </w:p>
     <w:p>
@@ -3192,6 +2848,7 @@
       <w:r>
         <w:rPr>
           <w:rFonts w:ascii="Arial" w:eastAsia="Times New Roman" w:hAnsi="Arial" w:cs="Arial"/>
+          <w:noProof/>
           <w:color w:val="000000" w:themeColor="text1"/>
           <w:sz w:val="21"/>
           <w:szCs w:val="21"/>
@@ -3775,9 +3432,24 @@
           <w:bdr w:val="none" w:sz="0" w:space="0" w:color="auto" w:frame="1"/>
           <w:lang w:val="es-CR"/>
         </w:rPr>
-        <w:t>- Llave o clave primaria (</w:t>
-      </w:r>
-      <w:proofErr w:type="spellStart"/>
+        <w:t>- Llave o clave primaria (Primary Key - PK):</w:t>
+      </w:r>
+      <w:r>
+        <w:rPr>
+          <w:rFonts w:asciiTheme="majorHAnsi" w:hAnsiTheme="majorHAnsi" w:cstheme="majorHAnsi"/>
+          <w:color w:val="000000"/>
+          <w:lang w:val="es-CR"/>
+        </w:rPr>
+        <w:t> es un campo único e irrepetible que nos permite identificar y diferenciar la información de una tabla.</w:t>
+      </w:r>
+      <w:r>
+        <w:rPr>
+          <w:rFonts w:asciiTheme="majorHAnsi" w:hAnsiTheme="majorHAnsi" w:cstheme="majorHAnsi"/>
+          <w:color w:val="000000"/>
+          <w:lang w:val="es-CR"/>
+        </w:rPr>
+        <w:br/>
+      </w:r>
       <w:r>
         <w:rPr>
           <w:rStyle w:val="Strong"/>
@@ -3786,66 +3458,7 @@
           <w:bdr w:val="none" w:sz="0" w:space="0" w:color="auto" w:frame="1"/>
           <w:lang w:val="es-CR"/>
         </w:rPr>
-        <w:t>Primary</w:t>
-      </w:r>
-      <w:proofErr w:type="spellEnd"/>
-      <w:r>
-        <w:rPr>
-          <w:rStyle w:val="Strong"/>
-          <w:rFonts w:asciiTheme="majorHAnsi" w:hAnsiTheme="majorHAnsi" w:cstheme="majorHAnsi"/>
-          <w:color w:val="000000"/>
-          <w:bdr w:val="none" w:sz="0" w:space="0" w:color="auto" w:frame="1"/>
-          <w:lang w:val="es-CR"/>
-        </w:rPr>
-        <w:t xml:space="preserve"> Key - PK):</w:t>
-      </w:r>
-      <w:r>
-        <w:rPr>
-          <w:rFonts w:asciiTheme="majorHAnsi" w:hAnsiTheme="majorHAnsi" w:cstheme="majorHAnsi"/>
-          <w:color w:val="000000"/>
-          <w:lang w:val="es-CR"/>
-        </w:rPr>
-        <w:t> es un campo único e irrepetible que nos permite identificar y diferenciar la información de una tabla.</w:t>
-      </w:r>
-      <w:r>
-        <w:rPr>
-          <w:rFonts w:asciiTheme="majorHAnsi" w:hAnsiTheme="majorHAnsi" w:cstheme="majorHAnsi"/>
-          <w:color w:val="000000"/>
-          <w:lang w:val="es-CR"/>
-        </w:rPr>
-        <w:br/>
-      </w:r>
-      <w:r>
-        <w:rPr>
-          <w:rStyle w:val="Strong"/>
-          <w:rFonts w:asciiTheme="majorHAnsi" w:hAnsiTheme="majorHAnsi" w:cstheme="majorHAnsi"/>
-          <w:color w:val="000000"/>
-          <w:bdr w:val="none" w:sz="0" w:space="0" w:color="auto" w:frame="1"/>
-          <w:lang w:val="es-CR"/>
-        </w:rPr>
-        <w:t>- Llave o clave foránea (</w:t>
-      </w:r>
-      <w:proofErr w:type="spellStart"/>
-      <w:r>
-        <w:rPr>
-          <w:rStyle w:val="Strong"/>
-          <w:rFonts w:asciiTheme="majorHAnsi" w:hAnsiTheme="majorHAnsi" w:cstheme="majorHAnsi"/>
-          <w:color w:val="000000"/>
-          <w:bdr w:val="none" w:sz="0" w:space="0" w:color="auto" w:frame="1"/>
-          <w:lang w:val="es-CR"/>
-        </w:rPr>
-        <w:t>Foreign</w:t>
-      </w:r>
-      <w:proofErr w:type="spellEnd"/>
-      <w:r>
-        <w:rPr>
-          <w:rStyle w:val="Strong"/>
-          <w:rFonts w:asciiTheme="majorHAnsi" w:hAnsiTheme="majorHAnsi" w:cstheme="majorHAnsi"/>
-          <w:color w:val="000000"/>
-          <w:bdr w:val="none" w:sz="0" w:space="0" w:color="auto" w:frame="1"/>
-          <w:lang w:val="es-CR"/>
-        </w:rPr>
-        <w:t xml:space="preserve"> Key - FK):</w:t>
+        <w:t>- Llave o clave foránea (Foreign Key - FK):</w:t>
       </w:r>
       <w:r>
         <w:rPr>
@@ -4172,61 +3785,7 @@
           <w:color w:val="000000"/>
           <w:lang w:val="es-CR"/>
         </w:rPr>
-        <w:t xml:space="preserve"> en las bases de datos, una consulta es el método por medio del cual podemos acceder a los datos de nuestra base de datos; éstas nos permiten insertar, eliminar, modificar y borrar los datos de nuestras bases de datos a través de un lenguaje de consultas. En la actualidad el más utilizado es el SQL, cuyas siglas en inglés significan </w:t>
-      </w:r>
-      <w:proofErr w:type="spellStart"/>
-      <w:r>
-        <w:rPr>
-          <w:rFonts w:asciiTheme="majorHAnsi" w:hAnsiTheme="majorHAnsi" w:cstheme="majorHAnsi"/>
-          <w:color w:val="000000"/>
-          <w:lang w:val="es-CR"/>
-        </w:rPr>
-        <w:t>Structured</w:t>
-      </w:r>
-      <w:proofErr w:type="spellEnd"/>
-      <w:r>
-        <w:rPr>
-          <w:rFonts w:asciiTheme="majorHAnsi" w:hAnsiTheme="majorHAnsi" w:cstheme="majorHAnsi"/>
-          <w:color w:val="000000"/>
-          <w:lang w:val="es-CR"/>
-        </w:rPr>
-        <w:t xml:space="preserve"> </w:t>
-      </w:r>
-      <w:proofErr w:type="spellStart"/>
-      <w:r>
-        <w:rPr>
-          <w:rFonts w:asciiTheme="majorHAnsi" w:hAnsiTheme="majorHAnsi" w:cstheme="majorHAnsi"/>
-          <w:color w:val="000000"/>
-          <w:lang w:val="es-CR"/>
-        </w:rPr>
-        <w:t>Query</w:t>
-      </w:r>
-      <w:proofErr w:type="spellEnd"/>
-      <w:r>
-        <w:rPr>
-          <w:rFonts w:asciiTheme="majorHAnsi" w:hAnsiTheme="majorHAnsi" w:cstheme="majorHAnsi"/>
-          <w:color w:val="000000"/>
-          <w:lang w:val="es-CR"/>
-        </w:rPr>
-        <w:t xml:space="preserve"> </w:t>
-      </w:r>
-      <w:proofErr w:type="spellStart"/>
-      <w:r>
-        <w:rPr>
-          <w:rFonts w:asciiTheme="majorHAnsi" w:hAnsiTheme="majorHAnsi" w:cstheme="majorHAnsi"/>
-          <w:color w:val="000000"/>
-          <w:lang w:val="es-CR"/>
-        </w:rPr>
-        <w:t>Lenguage</w:t>
-      </w:r>
-      <w:proofErr w:type="spellEnd"/>
-      <w:r>
-        <w:rPr>
-          <w:rFonts w:asciiTheme="majorHAnsi" w:hAnsiTheme="majorHAnsi" w:cstheme="majorHAnsi"/>
-          <w:color w:val="000000"/>
-          <w:lang w:val="es-CR"/>
-        </w:rPr>
-        <w:t>, y en español significa Lenguaje de Consulta Estructurada.</w:t>
+        <w:t> en las bases de datos, una consulta es el método por medio del cual podemos acceder a los datos de nuestra base de datos; éstas nos permiten insertar, eliminar, modificar y borrar los datos de nuestras bases de datos a través de un lenguaje de consultas. En la actualidad el más utilizado es el SQL, cuyas siglas en inglés significan Structured Query Lenguage, y en español significa Lenguaje de Consulta Estructurada.</w:t>
       </w:r>
       <w:r>
         <w:rPr>
@@ -4287,6 +3846,7 @@
         <w:rPr>
           <w:rFonts w:asciiTheme="majorHAnsi" w:hAnsiTheme="majorHAnsi" w:cstheme="majorHAnsi"/>
           <w:color w:val="000000"/>
+          <w:lang w:val="es-CR"/>
         </w:rPr>
       </w:pPr>
       <w:r>
@@ -4297,90 +3857,19 @@
         </w:rPr>
         <w:br/>
       </w:r>
-      <w:proofErr w:type="spellStart"/>
       <w:r>
         <w:rPr>
           <w:rFonts w:asciiTheme="majorHAnsi" w:hAnsiTheme="majorHAnsi" w:cstheme="majorHAnsi"/>
           <w:color w:val="000000"/>
-        </w:rPr>
-        <w:t>Estas</w:t>
-      </w:r>
-      <w:proofErr w:type="spellEnd"/>
+          <w:lang w:val="es-CR"/>
+        </w:rPr>
+        <w:t>Estas son algunas de las restricciones más comunes:</w:t>
+      </w:r>
       <w:r>
         <w:rPr>
           <w:rFonts w:asciiTheme="majorHAnsi" w:hAnsiTheme="majorHAnsi" w:cstheme="majorHAnsi"/>
           <w:color w:val="000000"/>
-        </w:rPr>
-        <w:t xml:space="preserve"> son </w:t>
-      </w:r>
-      <w:proofErr w:type="spellStart"/>
-      <w:r>
-        <w:rPr>
-          <w:rFonts w:asciiTheme="majorHAnsi" w:hAnsiTheme="majorHAnsi" w:cstheme="majorHAnsi"/>
-          <w:color w:val="000000"/>
-        </w:rPr>
-        <w:t>algunas</w:t>
-      </w:r>
-      <w:proofErr w:type="spellEnd"/>
-      <w:r>
-        <w:rPr>
-          <w:rFonts w:asciiTheme="majorHAnsi" w:hAnsiTheme="majorHAnsi" w:cstheme="majorHAnsi"/>
-          <w:color w:val="000000"/>
-        </w:rPr>
-        <w:t xml:space="preserve"> de las </w:t>
-      </w:r>
-      <w:proofErr w:type="spellStart"/>
-      <w:r>
-        <w:rPr>
-          <w:rFonts w:asciiTheme="majorHAnsi" w:hAnsiTheme="majorHAnsi" w:cstheme="majorHAnsi"/>
-          <w:color w:val="000000"/>
-        </w:rPr>
-        <w:t>restricciones</w:t>
-      </w:r>
-      <w:proofErr w:type="spellEnd"/>
-      <w:r>
-        <w:rPr>
-          <w:rFonts w:asciiTheme="majorHAnsi" w:hAnsiTheme="majorHAnsi" w:cstheme="majorHAnsi"/>
-          <w:color w:val="000000"/>
-        </w:rPr>
-        <w:t xml:space="preserve"> </w:t>
-      </w:r>
-      <w:proofErr w:type="spellStart"/>
-      <w:r>
-        <w:rPr>
-          <w:rFonts w:asciiTheme="majorHAnsi" w:hAnsiTheme="majorHAnsi" w:cstheme="majorHAnsi"/>
-          <w:color w:val="000000"/>
-        </w:rPr>
-        <w:t>más</w:t>
-      </w:r>
-      <w:proofErr w:type="spellEnd"/>
-      <w:r>
-        <w:rPr>
-          <w:rFonts w:asciiTheme="majorHAnsi" w:hAnsiTheme="majorHAnsi" w:cstheme="majorHAnsi"/>
-          <w:color w:val="000000"/>
-        </w:rPr>
-        <w:t xml:space="preserve"> </w:t>
-      </w:r>
-      <w:proofErr w:type="spellStart"/>
-      <w:r>
-        <w:rPr>
-          <w:rFonts w:asciiTheme="majorHAnsi" w:hAnsiTheme="majorHAnsi" w:cstheme="majorHAnsi"/>
-          <w:color w:val="000000"/>
-        </w:rPr>
-        <w:t>comunes</w:t>
-      </w:r>
-      <w:proofErr w:type="spellEnd"/>
-      <w:r>
-        <w:rPr>
-          <w:rFonts w:asciiTheme="majorHAnsi" w:hAnsiTheme="majorHAnsi" w:cstheme="majorHAnsi"/>
-          <w:color w:val="000000"/>
-        </w:rPr>
-        <w:t>:</w:t>
-      </w:r>
-      <w:r>
-        <w:rPr>
-          <w:rFonts w:asciiTheme="majorHAnsi" w:hAnsiTheme="majorHAnsi" w:cstheme="majorHAnsi"/>
-          <w:color w:val="000000"/>
+          <w:lang w:val="es-CR"/>
         </w:rPr>
         <w:br/>
       </w:r>
@@ -4540,37 +4029,15 @@
           <w:szCs w:val="21"/>
         </w:rPr>
       </w:pPr>
-      <w:proofErr w:type="spellStart"/>
-      <w:r>
-        <w:rPr>
-          <w:rFonts w:ascii="Arial" w:eastAsia="Times New Roman" w:hAnsi="Arial" w:cs="Arial"/>
-          <w:color w:val="000000" w:themeColor="text1"/>
-          <w:sz w:val="21"/>
-          <w:szCs w:val="21"/>
-        </w:rPr>
-        <w:t>Lectura</w:t>
-      </w:r>
-      <w:proofErr w:type="spellEnd"/>
-      <w:r>
-        <w:rPr>
-          <w:rFonts w:ascii="Arial" w:eastAsia="Times New Roman" w:hAnsi="Arial" w:cs="Arial"/>
-          <w:color w:val="000000" w:themeColor="text1"/>
-          <w:sz w:val="21"/>
-          <w:szCs w:val="21"/>
-        </w:rPr>
-        <w:t xml:space="preserve">: </w:t>
-      </w:r>
-      <w:proofErr w:type="spellStart"/>
-      <w:r>
-        <w:rPr>
-          <w:rFonts w:ascii="Arial" w:eastAsia="Times New Roman" w:hAnsi="Arial" w:cs="Arial"/>
-          <w:color w:val="000000" w:themeColor="text1"/>
-          <w:sz w:val="21"/>
-          <w:szCs w:val="21"/>
-        </w:rPr>
-        <w:t>Normalización</w:t>
-      </w:r>
-      <w:proofErr w:type="spellEnd"/>
+      <w:r>
+        <w:rPr>
+          <w:rFonts w:ascii="Arial" w:eastAsia="Times New Roman" w:hAnsi="Arial" w:cs="Arial"/>
+          <w:color w:val="000000" w:themeColor="text1"/>
+          <w:sz w:val="21"/>
+          <w:szCs w:val="21"/>
+        </w:rPr>
+        <w:t>Lectura: Normalización</w:t>
+      </w:r>
     </w:p>
     <w:p>
       <w:pPr>
@@ -4631,29 +4098,7 @@
           <w:bdr w:val="none" w:sz="0" w:space="0" w:color="auto" w:frame="1"/>
           <w:lang w:val="es-CR"/>
         </w:rPr>
-        <w:t xml:space="preserve">Llave Compuesta o </w:t>
-      </w:r>
-      <w:proofErr w:type="spellStart"/>
-      <w:r>
-        <w:rPr>
-          <w:rStyle w:val="Strong"/>
-          <w:rFonts w:ascii="inherit" w:hAnsi="inherit"/>
-          <w:color w:val="000000"/>
-          <w:bdr w:val="none" w:sz="0" w:space="0" w:color="auto" w:frame="1"/>
-          <w:lang w:val="es-CR"/>
-        </w:rPr>
-        <w:t>Compuound</w:t>
-      </w:r>
-      <w:proofErr w:type="spellEnd"/>
-      <w:r>
-        <w:rPr>
-          <w:rStyle w:val="Strong"/>
-          <w:rFonts w:ascii="inherit" w:hAnsi="inherit"/>
-          <w:color w:val="000000"/>
-          <w:bdr w:val="none" w:sz="0" w:space="0" w:color="auto" w:frame="1"/>
-          <w:lang w:val="es-CR"/>
-        </w:rPr>
-        <w:t xml:space="preserve"> Key.</w:t>
+        <w:t>Llave Compuesta o Compuound Key.</w:t>
       </w:r>
       <w:r>
         <w:rPr>
@@ -4689,7 +4134,6 @@
           <w:color w:val="000000"/>
         </w:rPr>
       </w:pPr>
-      <w:proofErr w:type="spellStart"/>
       <w:r>
         <w:rPr>
           <w:rStyle w:val="Strong"/>
@@ -4697,29 +4141,8 @@
           <w:color w:val="000000"/>
           <w:bdr w:val="none" w:sz="0" w:space="0" w:color="auto" w:frame="1"/>
         </w:rPr>
-        <w:t>Llave</w:t>
-      </w:r>
-      <w:proofErr w:type="spellEnd"/>
-      <w:r>
-        <w:rPr>
-          <w:rStyle w:val="Strong"/>
-          <w:rFonts w:ascii="inherit" w:hAnsi="inherit"/>
-          <w:color w:val="000000"/>
-          <w:bdr w:val="none" w:sz="0" w:space="0" w:color="auto" w:frame="1"/>
-        </w:rPr>
-        <w:t xml:space="preserve"> </w:t>
-      </w:r>
-      <w:proofErr w:type="spellStart"/>
-      <w:r>
-        <w:rPr>
-          <w:rStyle w:val="Strong"/>
-          <w:rFonts w:ascii="inherit" w:hAnsi="inherit"/>
-          <w:color w:val="000000"/>
-          <w:bdr w:val="none" w:sz="0" w:space="0" w:color="auto" w:frame="1"/>
-        </w:rPr>
-        <w:t>primaria</w:t>
-      </w:r>
-      <w:proofErr w:type="spellEnd"/>
+        <w:t>Llave primaria</w:t>
+      </w:r>
     </w:p>
     <w:p>
       <w:pPr>
@@ -4814,7 +4237,6 @@
           <w:color w:val="000000"/>
         </w:rPr>
       </w:pPr>
-      <w:proofErr w:type="spellStart"/>
       <w:r>
         <w:rPr>
           <w:rStyle w:val="Strong"/>
@@ -4822,37 +4244,7 @@
           <w:color w:val="000000"/>
           <w:bdr w:val="none" w:sz="0" w:space="0" w:color="auto" w:frame="1"/>
         </w:rPr>
-        <w:t>Llave</w:t>
-      </w:r>
-      <w:proofErr w:type="spellEnd"/>
-      <w:r>
-        <w:rPr>
-          <w:rStyle w:val="Strong"/>
-          <w:rFonts w:ascii="inherit" w:hAnsi="inherit"/>
-          <w:color w:val="000000"/>
-          <w:bdr w:val="none" w:sz="0" w:space="0" w:color="auto" w:frame="1"/>
-        </w:rPr>
-        <w:t xml:space="preserve"> </w:t>
-      </w:r>
-      <w:proofErr w:type="spellStart"/>
-      <w:r>
-        <w:rPr>
-          <w:rStyle w:val="Strong"/>
-          <w:rFonts w:ascii="inherit" w:hAnsi="inherit"/>
-          <w:color w:val="000000"/>
-          <w:bdr w:val="none" w:sz="0" w:space="0" w:color="auto" w:frame="1"/>
-        </w:rPr>
-        <w:t>Compuesta</w:t>
-      </w:r>
-      <w:proofErr w:type="spellEnd"/>
-      <w:r>
-        <w:rPr>
-          <w:rStyle w:val="Strong"/>
-          <w:rFonts w:ascii="inherit" w:hAnsi="inherit"/>
-          <w:color w:val="000000"/>
-          <w:bdr w:val="none" w:sz="0" w:space="0" w:color="auto" w:frame="1"/>
-        </w:rPr>
-        <w:t xml:space="preserve"> (Compound Key)</w:t>
+        <w:t>Llave Compuesta (Compound Key)</w:t>
       </w:r>
     </w:p>
     <w:p>
@@ -4940,20 +4332,8 @@
           <w:bdr w:val="none" w:sz="0" w:space="0" w:color="auto" w:frame="1"/>
           <w:lang w:val="es-CR"/>
         </w:rPr>
-        <w:t xml:space="preserve">Llave Compuesta → </w:t>
-      </w:r>
-      <w:proofErr w:type="spellStart"/>
-      <w:r>
-        <w:rPr>
-          <w:rStyle w:val="Strong"/>
-          <w:rFonts w:ascii="inherit" w:hAnsi="inherit"/>
-          <w:color w:val="000000"/>
-          <w:bdr w:val="none" w:sz="0" w:space="0" w:color="auto" w:frame="1"/>
-          <w:lang w:val="es-CR"/>
-        </w:rPr>
-        <w:t>idReserva+NoHabitacion+idCliente</w:t>
-      </w:r>
-      <w:proofErr w:type="spellEnd"/>
+        <w:t>Llave Compuesta → idReserva+NoHabitacion+idCliente</w:t>
+      </w:r>
     </w:p>
     <w:p>
       <w:pPr>
@@ -5100,6 +4480,7 @@
         <w:rPr>
           <w:rFonts w:ascii="Lato" w:hAnsi="Lato"/>
           <w:color w:val="000000"/>
+          <w:lang w:val="es-CR"/>
         </w:rPr>
       </w:pPr>
       <w:r>
@@ -5403,39 +4784,7 @@
           <w:color w:val="000000"/>
         </w:rPr>
         <w:br/>
-        <w:t xml:space="preserve">1. Primer </w:t>
-      </w:r>
-      <w:proofErr w:type="spellStart"/>
-      <w:r>
-        <w:rPr>
-          <w:rFonts w:ascii="Lato" w:hAnsi="Lato"/>
-          <w:color w:val="000000"/>
-        </w:rPr>
-        <w:t>nivel</w:t>
-      </w:r>
-      <w:proofErr w:type="spellEnd"/>
-      <w:r>
-        <w:rPr>
-          <w:rFonts w:ascii="Lato" w:hAnsi="Lato"/>
-          <w:color w:val="000000"/>
-        </w:rPr>
-        <w:t xml:space="preserve"> de </w:t>
-      </w:r>
-      <w:proofErr w:type="spellStart"/>
-      <w:r>
-        <w:rPr>
-          <w:rFonts w:ascii="Lato" w:hAnsi="Lato"/>
-          <w:color w:val="000000"/>
-        </w:rPr>
-        <w:t>normalización</w:t>
-      </w:r>
-      <w:proofErr w:type="spellEnd"/>
-      <w:r>
-        <w:rPr>
-          <w:rFonts w:ascii="Lato" w:hAnsi="Lato"/>
-          <w:color w:val="000000"/>
-        </w:rPr>
-        <w:t>:</w:t>
+        <w:t>1. Primer nivel de normalización:</w:t>
       </w:r>
     </w:p>
     <w:p>
@@ -5535,71 +4884,7 @@
           <w:rFonts w:ascii="Lato" w:hAnsi="Lato"/>
           <w:color w:val="000000"/>
         </w:rPr>
-        <w:t xml:space="preserve">Como </w:t>
-      </w:r>
-      <w:proofErr w:type="spellStart"/>
-      <w:r>
-        <w:rPr>
-          <w:rFonts w:ascii="Lato" w:hAnsi="Lato"/>
-          <w:color w:val="000000"/>
-        </w:rPr>
-        <w:t>resultado</w:t>
-      </w:r>
-      <w:proofErr w:type="spellEnd"/>
-      <w:r>
-        <w:rPr>
-          <w:rFonts w:ascii="Lato" w:hAnsi="Lato"/>
-          <w:color w:val="000000"/>
-        </w:rPr>
-        <w:t xml:space="preserve"> </w:t>
-      </w:r>
-      <w:proofErr w:type="spellStart"/>
-      <w:r>
-        <w:rPr>
-          <w:rFonts w:ascii="Lato" w:hAnsi="Lato"/>
-          <w:color w:val="000000"/>
-        </w:rPr>
-        <w:t>tenemos</w:t>
-      </w:r>
-      <w:proofErr w:type="spellEnd"/>
-      <w:r>
-        <w:rPr>
-          <w:rFonts w:ascii="Lato" w:hAnsi="Lato"/>
-          <w:color w:val="000000"/>
-        </w:rPr>
-        <w:t xml:space="preserve"> la </w:t>
-      </w:r>
-      <w:proofErr w:type="spellStart"/>
-      <w:r>
-        <w:rPr>
-          <w:rFonts w:ascii="Lato" w:hAnsi="Lato"/>
-          <w:color w:val="000000"/>
-        </w:rPr>
-        <w:t>siguiente</w:t>
-      </w:r>
-      <w:proofErr w:type="spellEnd"/>
-      <w:r>
-        <w:rPr>
-          <w:rFonts w:ascii="Lato" w:hAnsi="Lato"/>
-          <w:color w:val="000000"/>
-        </w:rPr>
-        <w:t xml:space="preserve"> </w:t>
-      </w:r>
-      <w:proofErr w:type="spellStart"/>
-      <w:r>
-        <w:rPr>
-          <w:rFonts w:ascii="Lato" w:hAnsi="Lato"/>
-          <w:color w:val="000000"/>
-        </w:rPr>
-        <w:t>tabla</w:t>
-      </w:r>
-      <w:proofErr w:type="spellEnd"/>
-      <w:r>
-        <w:rPr>
-          <w:rFonts w:ascii="Lato" w:hAnsi="Lato"/>
-          <w:color w:val="000000"/>
-        </w:rPr>
-        <w:t>:</w:t>
+        <w:t>Como resultado tenemos la siguiente tabla:</w:t>
       </w:r>
       <w:r>
         <w:rPr>
@@ -5698,87 +4983,7 @@
           <w:rFonts w:ascii="Lato" w:hAnsi="Lato"/>
           <w:color w:val="000000"/>
         </w:rPr>
-        <w:t xml:space="preserve">Para </w:t>
-      </w:r>
-      <w:proofErr w:type="spellStart"/>
-      <w:r>
-        <w:rPr>
-          <w:rFonts w:ascii="Lato" w:hAnsi="Lato"/>
-          <w:color w:val="000000"/>
-        </w:rPr>
-        <w:t>esto</w:t>
-      </w:r>
-      <w:proofErr w:type="spellEnd"/>
-      <w:r>
-        <w:rPr>
-          <w:rFonts w:ascii="Lato" w:hAnsi="Lato"/>
-          <w:color w:val="000000"/>
-        </w:rPr>
-        <w:t xml:space="preserve"> </w:t>
-      </w:r>
-      <w:proofErr w:type="spellStart"/>
-      <w:r>
-        <w:rPr>
-          <w:rFonts w:ascii="Lato" w:hAnsi="Lato"/>
-          <w:color w:val="000000"/>
-        </w:rPr>
-        <w:t>aplicaremos</w:t>
-      </w:r>
-      <w:proofErr w:type="spellEnd"/>
-      <w:r>
-        <w:rPr>
-          <w:rFonts w:ascii="Lato" w:hAnsi="Lato"/>
-          <w:color w:val="000000"/>
-        </w:rPr>
-        <w:t xml:space="preserve"> el </w:t>
-      </w:r>
-      <w:proofErr w:type="spellStart"/>
-      <w:r>
-        <w:rPr>
-          <w:rFonts w:ascii="Lato" w:hAnsi="Lato"/>
-          <w:color w:val="000000"/>
-        </w:rPr>
-        <w:t>segundo</w:t>
-      </w:r>
-      <w:proofErr w:type="spellEnd"/>
-      <w:r>
-        <w:rPr>
-          <w:rFonts w:ascii="Lato" w:hAnsi="Lato"/>
-          <w:color w:val="000000"/>
-        </w:rPr>
-        <w:t xml:space="preserve"> </w:t>
-      </w:r>
-      <w:proofErr w:type="spellStart"/>
-      <w:r>
-        <w:rPr>
-          <w:rFonts w:ascii="Lato" w:hAnsi="Lato"/>
-          <w:color w:val="000000"/>
-        </w:rPr>
-        <w:t>nivel</w:t>
-      </w:r>
-      <w:proofErr w:type="spellEnd"/>
-      <w:r>
-        <w:rPr>
-          <w:rFonts w:ascii="Lato" w:hAnsi="Lato"/>
-          <w:color w:val="000000"/>
-        </w:rPr>
-        <w:t xml:space="preserve"> de </w:t>
-      </w:r>
-      <w:proofErr w:type="spellStart"/>
-      <w:r>
-        <w:rPr>
-          <w:rFonts w:ascii="Lato" w:hAnsi="Lato"/>
-          <w:color w:val="000000"/>
-        </w:rPr>
-        <w:t>normalización</w:t>
-      </w:r>
-      <w:proofErr w:type="spellEnd"/>
-      <w:r>
-        <w:rPr>
-          <w:rFonts w:ascii="Lato" w:hAnsi="Lato"/>
-          <w:color w:val="000000"/>
-        </w:rPr>
-        <w:t>.</w:t>
+        <w:t>Para esto aplicaremos el segundo nivel de normalización.</w:t>
       </w:r>
       <w:r>
         <w:rPr>
@@ -5870,39 +5075,7 @@
           <w:color w:val="000000"/>
         </w:rPr>
         <w:br/>
-        <w:t xml:space="preserve">2. Segundo </w:t>
-      </w:r>
-      <w:proofErr w:type="spellStart"/>
-      <w:r>
-        <w:rPr>
-          <w:rFonts w:ascii="Lato" w:hAnsi="Lato"/>
-          <w:color w:val="000000"/>
-        </w:rPr>
-        <w:t>nivel</w:t>
-      </w:r>
-      <w:proofErr w:type="spellEnd"/>
-      <w:r>
-        <w:rPr>
-          <w:rFonts w:ascii="Lato" w:hAnsi="Lato"/>
-          <w:color w:val="000000"/>
-        </w:rPr>
-        <w:t xml:space="preserve"> de </w:t>
-      </w:r>
-      <w:proofErr w:type="spellStart"/>
-      <w:r>
-        <w:rPr>
-          <w:rFonts w:ascii="Lato" w:hAnsi="Lato"/>
-          <w:color w:val="000000"/>
-        </w:rPr>
-        <w:t>normalización</w:t>
-      </w:r>
-      <w:proofErr w:type="spellEnd"/>
-      <w:r>
-        <w:rPr>
-          <w:rFonts w:ascii="Lato" w:hAnsi="Lato"/>
-          <w:color w:val="000000"/>
-        </w:rPr>
-        <w:t>:</w:t>
+        <w:t>2. Segundo nivel de normalización:</w:t>
       </w:r>
     </w:p>
     <w:p>
@@ -6066,117 +5239,12 @@
         <w:br/>
         <w:t xml:space="preserve">Vemos que se agregó la relación “empresas” y que se relaciona con la tabla principal de envíos mediante una clave foránea. </w:t>
       </w:r>
-      <w:proofErr w:type="spellStart"/>
-      <w:r>
-        <w:rPr>
-          <w:rFonts w:ascii="Lato" w:hAnsi="Lato"/>
-          <w:color w:val="000000"/>
-        </w:rPr>
-        <w:t>Ahora</w:t>
-      </w:r>
-      <w:proofErr w:type="spellEnd"/>
-      <w:r>
-        <w:rPr>
-          <w:rFonts w:ascii="Lato" w:hAnsi="Lato"/>
-          <w:color w:val="000000"/>
-        </w:rPr>
-        <w:t xml:space="preserve"> </w:t>
-      </w:r>
-      <w:proofErr w:type="spellStart"/>
-      <w:r>
-        <w:rPr>
-          <w:rFonts w:ascii="Lato" w:hAnsi="Lato"/>
-          <w:color w:val="000000"/>
-        </w:rPr>
-        <w:t>veamos</w:t>
-      </w:r>
-      <w:proofErr w:type="spellEnd"/>
-      <w:r>
-        <w:rPr>
-          <w:rFonts w:ascii="Lato" w:hAnsi="Lato"/>
-          <w:color w:val="000000"/>
-        </w:rPr>
-        <w:t xml:space="preserve"> </w:t>
-      </w:r>
-      <w:proofErr w:type="spellStart"/>
-      <w:r>
-        <w:rPr>
-          <w:rFonts w:ascii="Lato" w:hAnsi="Lato"/>
-          <w:color w:val="000000"/>
-        </w:rPr>
-        <w:t>cómo</w:t>
-      </w:r>
-      <w:proofErr w:type="spellEnd"/>
-      <w:r>
-        <w:rPr>
-          <w:rFonts w:ascii="Lato" w:hAnsi="Lato"/>
-          <w:color w:val="000000"/>
-        </w:rPr>
-        <w:t xml:space="preserve"> </w:t>
-      </w:r>
-      <w:proofErr w:type="spellStart"/>
-      <w:r>
-        <w:rPr>
-          <w:rFonts w:ascii="Lato" w:hAnsi="Lato"/>
-          <w:color w:val="000000"/>
-        </w:rPr>
-        <w:t>aplicar</w:t>
-      </w:r>
-      <w:proofErr w:type="spellEnd"/>
-      <w:r>
-        <w:rPr>
-          <w:rFonts w:ascii="Lato" w:hAnsi="Lato"/>
-          <w:color w:val="000000"/>
-        </w:rPr>
-        <w:t xml:space="preserve"> el </w:t>
-      </w:r>
-      <w:proofErr w:type="spellStart"/>
-      <w:r>
-        <w:rPr>
-          <w:rFonts w:ascii="Lato" w:hAnsi="Lato"/>
-          <w:color w:val="000000"/>
-        </w:rPr>
-        <w:t>tercer</w:t>
-      </w:r>
-      <w:proofErr w:type="spellEnd"/>
-      <w:r>
-        <w:rPr>
-          <w:rFonts w:ascii="Lato" w:hAnsi="Lato"/>
-          <w:color w:val="000000"/>
-        </w:rPr>
-        <w:t xml:space="preserve"> </w:t>
-      </w:r>
-      <w:proofErr w:type="spellStart"/>
-      <w:r>
-        <w:rPr>
-          <w:rFonts w:ascii="Lato" w:hAnsi="Lato"/>
-          <w:color w:val="000000"/>
-        </w:rPr>
-        <w:t>nivel</w:t>
-      </w:r>
-      <w:proofErr w:type="spellEnd"/>
-      <w:r>
-        <w:rPr>
-          <w:rFonts w:ascii="Lato" w:hAnsi="Lato"/>
-          <w:color w:val="000000"/>
-        </w:rPr>
-        <w:t xml:space="preserve"> de </w:t>
-      </w:r>
-      <w:proofErr w:type="spellStart"/>
-      <w:r>
-        <w:rPr>
-          <w:rFonts w:ascii="Lato" w:hAnsi="Lato"/>
-          <w:color w:val="000000"/>
-        </w:rPr>
-        <w:t>normalización</w:t>
-      </w:r>
-      <w:proofErr w:type="spellEnd"/>
-      <w:r>
-        <w:rPr>
-          <w:rFonts w:ascii="Lato" w:hAnsi="Lato"/>
-          <w:color w:val="000000"/>
-        </w:rPr>
-        <w:t>.</w:t>
+      <w:r>
+        <w:rPr>
+          <w:rFonts w:ascii="Lato" w:hAnsi="Lato"/>
+          <w:color w:val="000000"/>
+        </w:rPr>
+        <w:t>Ahora veamos cómo aplicar el tercer nivel de normalización.</w:t>
       </w:r>
       <w:r>
         <w:rPr>
@@ -6267,55 +5335,7 @@
           <w:color w:val="000000"/>
         </w:rPr>
         <w:br/>
-        <w:t xml:space="preserve">3. </w:t>
-      </w:r>
-      <w:proofErr w:type="spellStart"/>
-      <w:r>
-        <w:rPr>
-          <w:rFonts w:ascii="Lato" w:hAnsi="Lato"/>
-          <w:color w:val="000000"/>
-        </w:rPr>
-        <w:t>Tercer</w:t>
-      </w:r>
-      <w:proofErr w:type="spellEnd"/>
-      <w:r>
-        <w:rPr>
-          <w:rFonts w:ascii="Lato" w:hAnsi="Lato"/>
-          <w:color w:val="000000"/>
-        </w:rPr>
-        <w:t xml:space="preserve"> </w:t>
-      </w:r>
-      <w:proofErr w:type="spellStart"/>
-      <w:r>
-        <w:rPr>
-          <w:rFonts w:ascii="Lato" w:hAnsi="Lato"/>
-          <w:color w:val="000000"/>
-        </w:rPr>
-        <w:t>nivel</w:t>
-      </w:r>
-      <w:proofErr w:type="spellEnd"/>
-      <w:r>
-        <w:rPr>
-          <w:rFonts w:ascii="Lato" w:hAnsi="Lato"/>
-          <w:color w:val="000000"/>
-        </w:rPr>
-        <w:t xml:space="preserve"> de </w:t>
-      </w:r>
-      <w:proofErr w:type="spellStart"/>
-      <w:r>
-        <w:rPr>
-          <w:rFonts w:ascii="Lato" w:hAnsi="Lato"/>
-          <w:color w:val="000000"/>
-        </w:rPr>
-        <w:t>normalización</w:t>
-      </w:r>
-      <w:proofErr w:type="spellEnd"/>
-      <w:r>
-        <w:rPr>
-          <w:rFonts w:ascii="Lato" w:hAnsi="Lato"/>
-          <w:color w:val="000000"/>
-        </w:rPr>
-        <w:t>:</w:t>
+        <w:t>3. Tercer nivel de normalización:</w:t>
       </w:r>
     </w:p>
     <w:p>
@@ -6350,7 +5370,6 @@
         <w:rPr>
           <w:rFonts w:ascii="Lato" w:hAnsi="Lato"/>
           <w:color w:val="000000"/>
-          <w:lang w:val="es-CR"/>
         </w:rPr>
       </w:pPr>
       <w:r>
@@ -6369,24 +5388,12 @@
         </w:rPr>
         <w:br/>
       </w:r>
-    </w:p>
-    <w:p>
-      <w:pPr>
-        <w:shd w:val="clear" w:color="auto" w:fill="FFFFFF"/>
-        <w:jc w:val="center"/>
-        <w:textAlignment w:val="baseline"/>
-        <w:rPr>
-          <w:rFonts w:ascii="Lato" w:hAnsi="Lato"/>
-          <w:color w:val="000000"/>
-        </w:rPr>
-      </w:pPr>
       <w:r>
         <w:rPr>
           <w:rFonts w:ascii="Lato" w:hAnsi="Lato"/>
           <w:noProof/>
           <w:color w:val="000000"/>
         </w:rPr>
-        <w:lastRenderedPageBreak/>
         <w:drawing>
           <wp:inline distT="0" distB="0" distL="0" distR="0" wp14:anchorId="16D325D2" wp14:editId="431068E9">
             <wp:extent cx="3114040" cy="1037681"/>
@@ -6453,6 +5460,7 @@
           <w:color w:val="000000"/>
           <w:lang w:val="es-CR"/>
         </w:rPr>
+        <w:lastRenderedPageBreak/>
         <w:br/>
         <w:t>Estos tres niveles de normalización son los que se usan principalmente en el diseño de las bases de datos, pero puedes consultar por tu cuenta: la forma normal de Boyce-Codd, la cuarta Forma Normal (4FN) o la quinta Forma Normal (5FN).</w:t>
       </w:r>
@@ -6473,45 +5481,14 @@
           <w:szCs w:val="21"/>
         </w:rPr>
       </w:pPr>
-      <w:proofErr w:type="spellStart"/>
-      <w:r>
-        <w:rPr>
-          <w:rFonts w:ascii="Arial" w:eastAsia="Times New Roman" w:hAnsi="Arial" w:cs="Arial"/>
-          <w:color w:val="000000" w:themeColor="text1"/>
-          <w:sz w:val="21"/>
-          <w:szCs w:val="21"/>
-        </w:rPr>
-        <w:t>Lección</w:t>
-      </w:r>
-      <w:proofErr w:type="spellEnd"/>
-      <w:r>
-        <w:rPr>
-          <w:rFonts w:ascii="Arial" w:eastAsia="Times New Roman" w:hAnsi="Arial" w:cs="Arial"/>
-          <w:color w:val="000000" w:themeColor="text1"/>
-          <w:sz w:val="21"/>
-          <w:szCs w:val="21"/>
-        </w:rPr>
-        <w:t xml:space="preserve"> 2: </w:t>
-      </w:r>
-      <w:proofErr w:type="spellStart"/>
-      <w:r>
-        <w:rPr>
-          <w:rFonts w:ascii="Arial" w:eastAsia="Times New Roman" w:hAnsi="Arial" w:cs="Arial"/>
-          <w:color w:val="000000" w:themeColor="text1"/>
-          <w:sz w:val="21"/>
-          <w:szCs w:val="21"/>
-        </w:rPr>
-        <w:t>Lenguaje</w:t>
-      </w:r>
-      <w:proofErr w:type="spellEnd"/>
-      <w:r>
-        <w:rPr>
-          <w:rFonts w:ascii="Arial" w:eastAsia="Times New Roman" w:hAnsi="Arial" w:cs="Arial"/>
-          <w:color w:val="000000" w:themeColor="text1"/>
-          <w:sz w:val="21"/>
-          <w:szCs w:val="21"/>
-        </w:rPr>
-        <w:t xml:space="preserve"> SQL </w:t>
+      <w:r>
+        <w:rPr>
+          <w:rFonts w:ascii="Arial" w:eastAsia="Times New Roman" w:hAnsi="Arial" w:cs="Arial"/>
+          <w:color w:val="000000" w:themeColor="text1"/>
+          <w:sz w:val="21"/>
+          <w:szCs w:val="21"/>
+        </w:rPr>
+        <w:t xml:space="preserve">Lección 2: Lenguaje SQL </w:t>
       </w:r>
       <w:r>
         <w:rPr>
@@ -6560,25 +5537,14 @@
           <w:szCs w:val="21"/>
         </w:rPr>
       </w:pPr>
-      <w:proofErr w:type="spellStart"/>
-      <w:r>
-        <w:rPr>
-          <w:rFonts w:ascii="Arial" w:eastAsia="Times New Roman" w:hAnsi="Arial" w:cs="Arial"/>
-          <w:color w:val="000000" w:themeColor="text1"/>
-          <w:sz w:val="21"/>
-          <w:szCs w:val="21"/>
-        </w:rPr>
-        <w:t>Instalación</w:t>
-      </w:r>
-      <w:proofErr w:type="spellEnd"/>
-      <w:r>
-        <w:rPr>
-          <w:rFonts w:ascii="Arial" w:eastAsia="Times New Roman" w:hAnsi="Arial" w:cs="Arial"/>
-          <w:color w:val="000000" w:themeColor="text1"/>
-          <w:sz w:val="21"/>
-          <w:szCs w:val="21"/>
-        </w:rPr>
-        <w:t xml:space="preserve"> de PostgreSQL</w:t>
+      <w:r>
+        <w:rPr>
+          <w:rFonts w:ascii="Arial" w:eastAsia="Times New Roman" w:hAnsi="Arial" w:cs="Arial"/>
+          <w:color w:val="000000" w:themeColor="text1"/>
+          <w:sz w:val="21"/>
+          <w:szCs w:val="21"/>
+        </w:rPr>
+        <w:t>Instalación de PostgreSQL</w:t>
       </w:r>
     </w:p>
     <w:p>
@@ -6653,110 +5619,634 @@
           <w:szCs w:val="21"/>
           <w:lang w:val="es-CR"/>
         </w:rPr>
-        <w:t xml:space="preserve"> Global </w:t>
-      </w:r>
-      <w:proofErr w:type="spellStart"/>
-      <w:r>
-        <w:rPr>
-          <w:rFonts w:ascii="Arial" w:eastAsia="Times New Roman" w:hAnsi="Arial" w:cs="Arial"/>
-          <w:color w:val="000000" w:themeColor="text1"/>
-          <w:sz w:val="21"/>
-          <w:szCs w:val="21"/>
-          <w:lang w:val="es-CR"/>
-        </w:rPr>
-        <w:t>Development</w:t>
-      </w:r>
-      <w:proofErr w:type="spellEnd"/>
-      <w:r>
-        <w:rPr>
-          <w:rFonts w:ascii="Arial" w:eastAsia="Times New Roman" w:hAnsi="Arial" w:cs="Arial"/>
-          <w:color w:val="000000" w:themeColor="text1"/>
-          <w:sz w:val="21"/>
-          <w:szCs w:val="21"/>
+        <w:t xml:space="preserve"> Global Development Group</w:t>
+      </w:r>
+    </w:p>
+    <w:p>
+      <w:pPr>
+        <w:shd w:val="clear" w:color="auto" w:fill="FFFFFF"/>
+        <w:spacing w:after="0" w:line="300" w:lineRule="atLeast"/>
+        <w:rPr>
+          <w:rFonts w:ascii="Arial" w:eastAsia="Times New Roman" w:hAnsi="Arial" w:cs="Arial"/>
+          <w:color w:val="000000" w:themeColor="text1"/>
+          <w:sz w:val="21"/>
+          <w:szCs w:val="21"/>
+          <w:lang w:val="es-CR"/>
+        </w:rPr>
+      </w:pPr>
+    </w:p>
+    <w:p>
+      <w:pPr>
+        <w:shd w:val="clear" w:color="auto" w:fill="FFFFFF"/>
+        <w:spacing w:after="0" w:line="300" w:lineRule="atLeast"/>
+        <w:rPr>
+          <w:rFonts w:ascii="Arial" w:eastAsia="Times New Roman" w:hAnsi="Arial" w:cs="Arial"/>
+          <w:color w:val="000000" w:themeColor="text1"/>
+          <w:sz w:val="21"/>
+          <w:szCs w:val="21"/>
+          <w:lang w:val="es-CR"/>
+        </w:rPr>
+      </w:pPr>
+      <w:r>
+        <w:rPr>
+          <w:rFonts w:ascii="Arial" w:eastAsia="Times New Roman" w:hAnsi="Arial" w:cs="Arial"/>
+          <w:color w:val="000000" w:themeColor="text1"/>
+          <w:sz w:val="21"/>
+          <w:szCs w:val="21"/>
+          <w:lang w:val="es-CR"/>
+        </w:rPr>
+        <w:t>Instalación:</w:t>
+      </w:r>
+      <w:r>
+        <w:rPr>
+          <w:rFonts w:ascii="Arial" w:eastAsia="Times New Roman" w:hAnsi="Arial" w:cs="Arial"/>
+          <w:color w:val="000000" w:themeColor="text1"/>
+          <w:sz w:val="21"/>
+          <w:szCs w:val="21"/>
+          <w:lang w:val="es-CR"/>
+        </w:rPr>
+        <w:t xml:space="preserve"> Descargar el instalador Postgresql para el sistema operativo donde se desea trabajar</w:t>
+      </w:r>
+    </w:p>
+    <w:p>
+      <w:pPr>
+        <w:shd w:val="clear" w:color="auto" w:fill="FFFFFF"/>
+        <w:spacing w:after="0" w:line="300" w:lineRule="atLeast"/>
+        <w:rPr>
+          <w:rFonts w:ascii="Arial" w:eastAsia="Times New Roman" w:hAnsi="Arial" w:cs="Arial"/>
+          <w:color w:val="000000" w:themeColor="text1"/>
+          <w:sz w:val="21"/>
+          <w:szCs w:val="21"/>
+          <w:lang w:val="es-CR"/>
+        </w:rPr>
+      </w:pPr>
+    </w:p>
+    <w:p>
+      <w:pPr>
+        <w:shd w:val="clear" w:color="auto" w:fill="FFFFFF"/>
+        <w:spacing w:after="0" w:line="300" w:lineRule="atLeast"/>
+        <w:rPr>
+          <w:rFonts w:ascii="Arial" w:eastAsia="Times New Roman" w:hAnsi="Arial" w:cs="Arial"/>
+          <w:color w:val="000000" w:themeColor="text1"/>
+          <w:sz w:val="21"/>
+          <w:szCs w:val="21"/>
+          <w:lang w:val="es-CR"/>
+        </w:rPr>
+      </w:pPr>
+      <w:r>
+        <w:rPr>
+          <w:rFonts w:ascii="Arial" w:eastAsia="Times New Roman" w:hAnsi="Arial" w:cs="Arial"/>
+          <w:color w:val="000000" w:themeColor="text1"/>
+          <w:sz w:val="21"/>
+          <w:szCs w:val="21"/>
+          <w:lang w:val="es-CR"/>
+        </w:rPr>
+        <w:t>En consola Windows:</w:t>
+      </w:r>
+    </w:p>
+    <w:p>
+      <w:pPr>
+        <w:shd w:val="clear" w:color="auto" w:fill="FFFFFF"/>
+        <w:spacing w:after="0" w:line="300" w:lineRule="atLeast"/>
+        <w:rPr>
+          <w:rFonts w:ascii="Courier New" w:eastAsia="Times New Roman" w:hAnsi="Courier New" w:cs="Courier New"/>
+          <w:color w:val="000000" w:themeColor="text1"/>
+          <w:sz w:val="18"/>
+          <w:szCs w:val="18"/>
+        </w:rPr>
+      </w:pPr>
+      <w:r>
+        <w:rPr>
+          <w:rFonts w:ascii="Courier New" w:eastAsia="Times New Roman" w:hAnsi="Courier New" w:cs="Courier New"/>
+          <w:color w:val="000000" w:themeColor="text1"/>
+          <w:sz w:val="18"/>
+          <w:szCs w:val="18"/>
+        </w:rPr>
+        <w:t>C:\Users\jrodrigue253&gt; "..\..\Program Files\PostgreSQL\13\bin\psql.exe" -h localhost -U postgres</w:t>
+      </w:r>
+    </w:p>
+    <w:p>
+      <w:pPr>
+        <w:shd w:val="clear" w:color="auto" w:fill="FFFFFF"/>
+        <w:spacing w:after="0" w:line="300" w:lineRule="atLeast"/>
+        <w:rPr>
+          <w:rFonts w:ascii="Courier New" w:eastAsia="Times New Roman" w:hAnsi="Courier New" w:cs="Courier New"/>
+          <w:color w:val="000000" w:themeColor="text1"/>
+          <w:sz w:val="18"/>
+          <w:szCs w:val="18"/>
+        </w:rPr>
+      </w:pPr>
+      <w:r>
+        <w:rPr>
+          <w:rFonts w:ascii="Courier New" w:eastAsia="Times New Roman" w:hAnsi="Courier New" w:cs="Courier New"/>
+          <w:color w:val="000000" w:themeColor="text1"/>
+          <w:sz w:val="18"/>
+          <w:szCs w:val="18"/>
+        </w:rPr>
+        <w:t>Password for user postgres:</w:t>
+      </w:r>
+    </w:p>
+    <w:p>
+      <w:pPr>
+        <w:shd w:val="clear" w:color="auto" w:fill="FFFFFF"/>
+        <w:spacing w:after="0" w:line="300" w:lineRule="atLeast"/>
+        <w:rPr>
+          <w:rFonts w:ascii="Courier New" w:eastAsia="Times New Roman" w:hAnsi="Courier New" w:cs="Courier New"/>
+          <w:color w:val="000000" w:themeColor="text1"/>
+          <w:sz w:val="18"/>
+          <w:szCs w:val="18"/>
+        </w:rPr>
+      </w:pPr>
+      <w:r>
+        <w:rPr>
+          <w:rFonts w:ascii="Courier New" w:eastAsia="Times New Roman" w:hAnsi="Courier New" w:cs="Courier New"/>
+          <w:color w:val="000000" w:themeColor="text1"/>
+          <w:sz w:val="18"/>
+          <w:szCs w:val="18"/>
+        </w:rPr>
+        <w:t>psql (13.0)</w:t>
+      </w:r>
+    </w:p>
+    <w:p>
+      <w:pPr>
+        <w:shd w:val="clear" w:color="auto" w:fill="FFFFFF"/>
+        <w:spacing w:after="0" w:line="300" w:lineRule="atLeast"/>
+        <w:rPr>
+          <w:rFonts w:ascii="Courier New" w:eastAsia="Times New Roman" w:hAnsi="Courier New" w:cs="Courier New"/>
+          <w:color w:val="000000" w:themeColor="text1"/>
+          <w:sz w:val="18"/>
+          <w:szCs w:val="18"/>
+        </w:rPr>
+      </w:pPr>
+      <w:r>
+        <w:rPr>
+          <w:rFonts w:ascii="Courier New" w:eastAsia="Times New Roman" w:hAnsi="Courier New" w:cs="Courier New"/>
+          <w:color w:val="000000" w:themeColor="text1"/>
+          <w:sz w:val="18"/>
+          <w:szCs w:val="18"/>
+        </w:rPr>
+        <w:t>WARNING: Console code page (437) differs from Windows code page (1252)</w:t>
+      </w:r>
+    </w:p>
+    <w:p>
+      <w:pPr>
+        <w:shd w:val="clear" w:color="auto" w:fill="FFFFFF"/>
+        <w:spacing w:after="0" w:line="300" w:lineRule="atLeast"/>
+        <w:rPr>
+          <w:rFonts w:ascii="Courier New" w:eastAsia="Times New Roman" w:hAnsi="Courier New" w:cs="Courier New"/>
+          <w:color w:val="000000" w:themeColor="text1"/>
+          <w:sz w:val="18"/>
+          <w:szCs w:val="18"/>
+        </w:rPr>
+      </w:pPr>
+      <w:r>
+        <w:rPr>
+          <w:rFonts w:ascii="Courier New" w:eastAsia="Times New Roman" w:hAnsi="Courier New" w:cs="Courier New"/>
+          <w:color w:val="000000" w:themeColor="text1"/>
+          <w:sz w:val="18"/>
+          <w:szCs w:val="18"/>
+        </w:rPr>
+        <w:t xml:space="preserve">         8-bit characters might not work correctly. See psql reference</w:t>
+      </w:r>
+    </w:p>
+    <w:p>
+      <w:pPr>
+        <w:shd w:val="clear" w:color="auto" w:fill="FFFFFF"/>
+        <w:spacing w:after="0" w:line="300" w:lineRule="atLeast"/>
+        <w:rPr>
+          <w:rFonts w:ascii="Courier New" w:eastAsia="Times New Roman" w:hAnsi="Courier New" w:cs="Courier New"/>
+          <w:color w:val="000000" w:themeColor="text1"/>
+          <w:sz w:val="18"/>
+          <w:szCs w:val="18"/>
+        </w:rPr>
+      </w:pPr>
+      <w:r>
+        <w:rPr>
+          <w:rFonts w:ascii="Courier New" w:eastAsia="Times New Roman" w:hAnsi="Courier New" w:cs="Courier New"/>
+          <w:color w:val="000000" w:themeColor="text1"/>
+          <w:sz w:val="18"/>
+          <w:szCs w:val="18"/>
+        </w:rPr>
+        <w:t xml:space="preserve">         page "Notes for Windows users" for details.</w:t>
+      </w:r>
+    </w:p>
+    <w:p>
+      <w:pPr>
+        <w:shd w:val="clear" w:color="auto" w:fill="FFFFFF"/>
+        <w:spacing w:after="0" w:line="300" w:lineRule="atLeast"/>
+        <w:rPr>
+          <w:rFonts w:ascii="Courier New" w:eastAsia="Times New Roman" w:hAnsi="Courier New" w:cs="Courier New"/>
+          <w:color w:val="000000" w:themeColor="text1"/>
+          <w:sz w:val="18"/>
+          <w:szCs w:val="18"/>
+        </w:rPr>
+      </w:pPr>
+      <w:r>
+        <w:rPr>
+          <w:rFonts w:ascii="Courier New" w:eastAsia="Times New Roman" w:hAnsi="Courier New" w:cs="Courier New"/>
+          <w:color w:val="000000" w:themeColor="text1"/>
+          <w:sz w:val="18"/>
+          <w:szCs w:val="18"/>
+        </w:rPr>
+        <w:t>Type "help" for help.</w:t>
+      </w:r>
+    </w:p>
+    <w:p>
+      <w:pPr>
+        <w:shd w:val="clear" w:color="auto" w:fill="FFFFFF"/>
+        <w:spacing w:after="0" w:line="300" w:lineRule="atLeast"/>
+        <w:rPr>
+          <w:rFonts w:ascii="Courier New" w:eastAsia="Times New Roman" w:hAnsi="Courier New" w:cs="Courier New"/>
+          <w:color w:val="000000" w:themeColor="text1"/>
+          <w:sz w:val="18"/>
+          <w:szCs w:val="18"/>
+        </w:rPr>
+      </w:pPr>
+    </w:p>
+    <w:p>
+      <w:pPr>
+        <w:shd w:val="clear" w:color="auto" w:fill="FFFFFF"/>
+        <w:spacing w:after="0" w:line="300" w:lineRule="atLeast"/>
+        <w:rPr>
+          <w:rFonts w:ascii="Courier New" w:eastAsia="Times New Roman" w:hAnsi="Courier New" w:cs="Courier New"/>
+          <w:color w:val="000000" w:themeColor="text1"/>
+          <w:sz w:val="18"/>
+          <w:szCs w:val="18"/>
+        </w:rPr>
+      </w:pPr>
+      <w:r>
+        <w:rPr>
+          <w:rFonts w:ascii="Courier New" w:eastAsia="Times New Roman" w:hAnsi="Courier New" w:cs="Courier New"/>
+          <w:color w:val="000000" w:themeColor="text1"/>
+          <w:sz w:val="18"/>
+          <w:szCs w:val="18"/>
+        </w:rPr>
+        <w:t xml:space="preserve">postgres=# </w:t>
+      </w:r>
+      <w:r>
+        <w:rPr>
+          <w:rFonts w:ascii="Courier New" w:eastAsia="Times New Roman" w:hAnsi="Courier New" w:cs="Courier New"/>
+          <w:b/>
+          <w:bCs/>
+          <w:color w:val="000000" w:themeColor="text1"/>
+          <w:sz w:val="18"/>
+          <w:szCs w:val="18"/>
+          <w:highlight w:val="yellow"/>
+        </w:rPr>
+        <w:t>\list</w:t>
+      </w:r>
+    </w:p>
+    <w:p>
+      <w:pPr>
+        <w:shd w:val="clear" w:color="auto" w:fill="FFFFFF"/>
+        <w:spacing w:after="0" w:line="300" w:lineRule="atLeast"/>
+        <w:rPr>
+          <w:rFonts w:ascii="Courier New" w:eastAsia="Times New Roman" w:hAnsi="Courier New" w:cs="Courier New"/>
+          <w:color w:val="000000" w:themeColor="text1"/>
+          <w:sz w:val="18"/>
+          <w:szCs w:val="18"/>
+        </w:rPr>
+      </w:pPr>
+      <w:r>
+        <w:rPr>
+          <w:rFonts w:ascii="Courier New" w:eastAsia="Times New Roman" w:hAnsi="Courier New" w:cs="Courier New"/>
+          <w:color w:val="000000" w:themeColor="text1"/>
+          <w:sz w:val="18"/>
+          <w:szCs w:val="18"/>
+        </w:rPr>
+        <w:t xml:space="preserve">                                                 List of databases</w:t>
+      </w:r>
+    </w:p>
+    <w:p>
+      <w:pPr>
+        <w:shd w:val="clear" w:color="auto" w:fill="FFFFFF"/>
+        <w:spacing w:after="0" w:line="300" w:lineRule="atLeast"/>
+        <w:rPr>
+          <w:rFonts w:ascii="Courier New" w:eastAsia="Times New Roman" w:hAnsi="Courier New" w:cs="Courier New"/>
+          <w:color w:val="000000" w:themeColor="text1"/>
+          <w:sz w:val="18"/>
+          <w:szCs w:val="18"/>
+        </w:rPr>
+      </w:pPr>
+      <w:r>
+        <w:rPr>
+          <w:rFonts w:ascii="Courier New" w:eastAsia="Times New Roman" w:hAnsi="Courier New" w:cs="Courier New"/>
+          <w:color w:val="000000" w:themeColor="text1"/>
+          <w:sz w:val="18"/>
+          <w:szCs w:val="18"/>
+        </w:rPr>
+        <w:t xml:space="preserve">   Name    |  Owner   | Encoding |          Collate           |           Ctype            |   Access privileges</w:t>
+      </w:r>
+    </w:p>
+    <w:p>
+      <w:pPr>
+        <w:shd w:val="clear" w:color="auto" w:fill="FFFFFF"/>
+        <w:spacing w:after="0" w:line="300" w:lineRule="atLeast"/>
+        <w:rPr>
+          <w:rFonts w:ascii="Courier New" w:eastAsia="Times New Roman" w:hAnsi="Courier New" w:cs="Courier New"/>
+          <w:color w:val="000000" w:themeColor="text1"/>
+          <w:sz w:val="18"/>
+          <w:szCs w:val="18"/>
+        </w:rPr>
+      </w:pPr>
+      <w:r>
+        <w:rPr>
+          <w:rFonts w:ascii="Courier New" w:eastAsia="Times New Roman" w:hAnsi="Courier New" w:cs="Courier New"/>
+          <w:color w:val="000000" w:themeColor="text1"/>
+          <w:sz w:val="18"/>
+          <w:szCs w:val="18"/>
+        </w:rPr>
+        <w:t>-----------+----------+----------+----------------------------+----------------------------+-----------------------</w:t>
+      </w:r>
+    </w:p>
+    <w:p>
+      <w:pPr>
+        <w:shd w:val="clear" w:color="auto" w:fill="FFFFFF"/>
+        <w:spacing w:after="0" w:line="300" w:lineRule="atLeast"/>
+        <w:rPr>
+          <w:rFonts w:ascii="Courier New" w:eastAsia="Times New Roman" w:hAnsi="Courier New" w:cs="Courier New"/>
+          <w:color w:val="000000" w:themeColor="text1"/>
+          <w:sz w:val="18"/>
+          <w:szCs w:val="18"/>
+        </w:rPr>
+      </w:pPr>
+      <w:r>
+        <w:rPr>
+          <w:rFonts w:ascii="Courier New" w:eastAsia="Times New Roman" w:hAnsi="Courier New" w:cs="Courier New"/>
+          <w:color w:val="000000" w:themeColor="text1"/>
+          <w:sz w:val="18"/>
+          <w:szCs w:val="18"/>
+        </w:rPr>
+        <w:t xml:space="preserve"> postgres  | postgres | UTF8     | English_United States.1252 | English_United States.1252 |</w:t>
+      </w:r>
+    </w:p>
+    <w:p>
+      <w:pPr>
+        <w:shd w:val="clear" w:color="auto" w:fill="FFFFFF"/>
+        <w:spacing w:after="0" w:line="300" w:lineRule="atLeast"/>
+        <w:rPr>
+          <w:rFonts w:ascii="Courier New" w:eastAsia="Times New Roman" w:hAnsi="Courier New" w:cs="Courier New"/>
+          <w:color w:val="000000" w:themeColor="text1"/>
+          <w:sz w:val="18"/>
+          <w:szCs w:val="18"/>
+        </w:rPr>
+      </w:pPr>
+      <w:r>
+        <w:rPr>
+          <w:rFonts w:ascii="Courier New" w:eastAsia="Times New Roman" w:hAnsi="Courier New" w:cs="Courier New"/>
+          <w:color w:val="000000" w:themeColor="text1"/>
+          <w:sz w:val="18"/>
+          <w:szCs w:val="18"/>
+        </w:rPr>
+        <w:t xml:space="preserve"> template0 | postgres | UTF8     | English_United States.1252 | English_United States.1252 | =c/postgres          +</w:t>
+      </w:r>
+    </w:p>
+    <w:p>
+      <w:pPr>
+        <w:shd w:val="clear" w:color="auto" w:fill="FFFFFF"/>
+        <w:spacing w:after="0" w:line="300" w:lineRule="atLeast"/>
+        <w:rPr>
+          <w:rFonts w:ascii="Courier New" w:eastAsia="Times New Roman" w:hAnsi="Courier New" w:cs="Courier New"/>
+          <w:color w:val="000000" w:themeColor="text1"/>
+          <w:sz w:val="18"/>
+          <w:szCs w:val="18"/>
+        </w:rPr>
+      </w:pPr>
+      <w:r>
+        <w:rPr>
+          <w:rFonts w:ascii="Courier New" w:eastAsia="Times New Roman" w:hAnsi="Courier New" w:cs="Courier New"/>
+          <w:color w:val="000000" w:themeColor="text1"/>
+          <w:sz w:val="18"/>
+          <w:szCs w:val="18"/>
+        </w:rPr>
+        <w:t xml:space="preserve">           |          |          |                            |                            | postgres=CTc/postgres</w:t>
+      </w:r>
+    </w:p>
+    <w:p>
+      <w:pPr>
+        <w:shd w:val="clear" w:color="auto" w:fill="FFFFFF"/>
+        <w:spacing w:after="0" w:line="300" w:lineRule="atLeast"/>
+        <w:rPr>
+          <w:rFonts w:ascii="Courier New" w:eastAsia="Times New Roman" w:hAnsi="Courier New" w:cs="Courier New"/>
+          <w:color w:val="000000" w:themeColor="text1"/>
+          <w:sz w:val="18"/>
+          <w:szCs w:val="18"/>
+        </w:rPr>
+      </w:pPr>
+      <w:r>
+        <w:rPr>
+          <w:rFonts w:ascii="Courier New" w:eastAsia="Times New Roman" w:hAnsi="Courier New" w:cs="Courier New"/>
+          <w:color w:val="000000" w:themeColor="text1"/>
+          <w:sz w:val="18"/>
+          <w:szCs w:val="18"/>
+        </w:rPr>
+        <w:t xml:space="preserve"> template1 | postgres | UTF8     | English_United States.1252 | English_United States.1252 | =c/postgres          +</w:t>
+      </w:r>
+    </w:p>
+    <w:p>
+      <w:pPr>
+        <w:shd w:val="clear" w:color="auto" w:fill="FFFFFF"/>
+        <w:spacing w:after="0" w:line="300" w:lineRule="atLeast"/>
+        <w:rPr>
+          <w:rFonts w:ascii="Courier New" w:eastAsia="Times New Roman" w:hAnsi="Courier New" w:cs="Courier New"/>
+          <w:color w:val="000000" w:themeColor="text1"/>
+          <w:sz w:val="18"/>
+          <w:szCs w:val="18"/>
+          <w:lang w:val="es-CR"/>
+        </w:rPr>
+      </w:pPr>
+      <w:r>
+        <w:rPr>
+          <w:rFonts w:ascii="Courier New" w:eastAsia="Times New Roman" w:hAnsi="Courier New" w:cs="Courier New"/>
+          <w:color w:val="000000" w:themeColor="text1"/>
+          <w:sz w:val="18"/>
+          <w:szCs w:val="18"/>
+        </w:rPr>
+        <w:t xml:space="preserve">           </w:t>
+      </w:r>
+      <w:r>
+        <w:rPr>
+          <w:rFonts w:ascii="Courier New" w:eastAsia="Times New Roman" w:hAnsi="Courier New" w:cs="Courier New"/>
+          <w:color w:val="000000" w:themeColor="text1"/>
+          <w:sz w:val="18"/>
+          <w:szCs w:val="18"/>
+          <w:lang w:val="es-CR"/>
+        </w:rPr>
+        <w:t>|          |          |                            |                            | postgres=CTc/postgres</w:t>
+      </w:r>
+    </w:p>
+    <w:p>
+      <w:pPr>
+        <w:shd w:val="clear" w:color="auto" w:fill="FFFFFF"/>
+        <w:spacing w:after="0" w:line="300" w:lineRule="atLeast"/>
+        <w:rPr>
+          <w:rFonts w:ascii="Courier New" w:eastAsia="Times New Roman" w:hAnsi="Courier New" w:cs="Courier New"/>
+          <w:color w:val="000000" w:themeColor="text1"/>
+          <w:sz w:val="18"/>
+          <w:szCs w:val="18"/>
+          <w:lang w:val="es-CR"/>
+        </w:rPr>
+      </w:pPr>
+      <w:r>
+        <w:rPr>
+          <w:rFonts w:ascii="Courier New" w:eastAsia="Times New Roman" w:hAnsi="Courier New" w:cs="Courier New"/>
+          <w:color w:val="000000" w:themeColor="text1"/>
+          <w:sz w:val="18"/>
+          <w:szCs w:val="18"/>
+          <w:lang w:val="es-CR"/>
+        </w:rPr>
+        <w:t>(3 rows)</w:t>
+      </w:r>
+    </w:p>
+    <w:p>
+      <w:pPr>
+        <w:shd w:val="clear" w:color="auto" w:fill="FFFFFF"/>
+        <w:spacing w:after="0" w:line="300" w:lineRule="atLeast"/>
+        <w:rPr>
+          <w:rFonts w:ascii="Courier New" w:eastAsia="Times New Roman" w:hAnsi="Courier New" w:cs="Courier New"/>
+          <w:color w:val="000000" w:themeColor="text1"/>
+          <w:sz w:val="18"/>
+          <w:szCs w:val="18"/>
+          <w:lang w:val="es-CR"/>
+        </w:rPr>
+      </w:pPr>
+    </w:p>
+    <w:p>
+      <w:pPr>
+        <w:shd w:val="clear" w:color="auto" w:fill="FFFFFF"/>
+        <w:spacing w:after="0" w:line="300" w:lineRule="atLeast"/>
+        <w:rPr>
+          <w:rFonts w:ascii="Courier New" w:eastAsia="Times New Roman" w:hAnsi="Courier New" w:cs="Courier New"/>
+          <w:color w:val="000000" w:themeColor="text1"/>
+          <w:sz w:val="18"/>
+          <w:szCs w:val="18"/>
+          <w:lang w:val="es-CR"/>
+        </w:rPr>
+      </w:pPr>
+      <w:r>
+        <w:rPr>
+          <w:rFonts w:ascii="Courier New" w:eastAsia="Times New Roman" w:hAnsi="Courier New" w:cs="Courier New"/>
+          <w:color w:val="000000" w:themeColor="text1"/>
+          <w:sz w:val="18"/>
+          <w:szCs w:val="18"/>
+          <w:lang w:val="es-CR"/>
+        </w:rPr>
+        <w:t>postgres=#</w:t>
+      </w:r>
+      <w:r>
+        <w:rPr>
+          <w:rFonts w:ascii="Courier New" w:eastAsia="Times New Roman" w:hAnsi="Courier New" w:cs="Courier New"/>
+          <w:color w:val="000000" w:themeColor="text1"/>
+          <w:sz w:val="18"/>
+          <w:szCs w:val="18"/>
           <w:lang w:val="es-CR"/>
         </w:rPr>
         <w:t xml:space="preserve"> </w:t>
       </w:r>
-      <w:proofErr w:type="spellStart"/>
-      <w:r>
-        <w:rPr>
-          <w:rFonts w:ascii="Arial" w:eastAsia="Times New Roman" w:hAnsi="Arial" w:cs="Arial"/>
-          <w:color w:val="000000" w:themeColor="text1"/>
-          <w:sz w:val="21"/>
-          <w:szCs w:val="21"/>
-          <w:lang w:val="es-CR"/>
-        </w:rPr>
-        <w:t>Group</w:t>
-      </w:r>
-      <w:proofErr w:type="spellEnd"/>
-    </w:p>
-    <w:p>
-      <w:pPr>
-        <w:shd w:val="clear" w:color="auto" w:fill="FFFFFF"/>
-        <w:spacing w:after="0" w:line="300" w:lineRule="atLeast"/>
-        <w:rPr>
-          <w:rFonts w:ascii="Arial" w:eastAsia="Times New Roman" w:hAnsi="Arial" w:cs="Arial"/>
-          <w:color w:val="000000" w:themeColor="text1"/>
-          <w:sz w:val="21"/>
-          <w:szCs w:val="21"/>
-          <w:lang w:val="es-CR"/>
-        </w:rPr>
-      </w:pPr>
-    </w:p>
-    <w:p>
-      <w:pPr>
-        <w:shd w:val="clear" w:color="auto" w:fill="FFFFFF"/>
-        <w:spacing w:after="0" w:line="300" w:lineRule="atLeast"/>
-        <w:rPr>
-          <w:rFonts w:ascii="Arial" w:eastAsia="Times New Roman" w:hAnsi="Arial" w:cs="Arial"/>
-          <w:color w:val="000000" w:themeColor="text1"/>
-          <w:sz w:val="21"/>
-          <w:szCs w:val="21"/>
-          <w:lang w:val="es-CR"/>
-        </w:rPr>
-      </w:pPr>
-      <w:r>
-        <w:rPr>
-          <w:rFonts w:ascii="Arial" w:eastAsia="Times New Roman" w:hAnsi="Arial" w:cs="Arial"/>
-          <w:color w:val="000000" w:themeColor="text1"/>
-          <w:sz w:val="21"/>
-          <w:szCs w:val="21"/>
-          <w:lang w:val="es-CR"/>
-        </w:rPr>
-        <w:t xml:space="preserve">Instalación: </w:t>
-      </w:r>
-    </w:p>
-    <w:p>
-      <w:pPr>
-        <w:shd w:val="clear" w:color="auto" w:fill="FFFFFF"/>
-        <w:spacing w:after="0" w:line="300" w:lineRule="atLeast"/>
-        <w:rPr>
-          <w:rFonts w:ascii="Arial" w:eastAsia="Times New Roman" w:hAnsi="Arial" w:cs="Arial"/>
-          <w:color w:val="000000" w:themeColor="text1"/>
-          <w:sz w:val="21"/>
-          <w:szCs w:val="21"/>
-          <w:lang w:val="es-CR"/>
-        </w:rPr>
-      </w:pPr>
-      <w:bookmarkStart w:id="0" w:name="_GoBack"/>
-      <w:bookmarkEnd w:id="0"/>
-      <w:r>
-        <w:rPr>
-          <w:rFonts w:ascii="Arial" w:eastAsia="Times New Roman" w:hAnsi="Arial" w:cs="Arial"/>
-          <w:color w:val="000000" w:themeColor="text1"/>
-          <w:sz w:val="21"/>
-          <w:szCs w:val="21"/>
-          <w:lang w:val="es-CR"/>
-        </w:rPr>
-        <w:t xml:space="preserve"> </w:t>
-      </w:r>
-    </w:p>
-    <w:p>
-      <w:pPr>
-        <w:pStyle w:val="ListParagraph"/>
-        <w:shd w:val="clear" w:color="auto" w:fill="FFFFFF"/>
-        <w:spacing w:after="0" w:line="300" w:lineRule="atLeast"/>
-        <w:ind w:left="1130"/>
+    </w:p>
+    <w:p>
+      <w:pPr>
+        <w:shd w:val="clear" w:color="auto" w:fill="FFFFFF"/>
+        <w:spacing w:after="0" w:line="300" w:lineRule="atLeast"/>
+        <w:rPr>
+          <w:rFonts w:ascii="Arial" w:eastAsia="Times New Roman" w:hAnsi="Arial" w:cs="Arial"/>
+          <w:color w:val="000000" w:themeColor="text1"/>
+          <w:sz w:val="21"/>
+          <w:szCs w:val="21"/>
+          <w:lang w:val="es-CR"/>
+        </w:rPr>
+      </w:pPr>
+      <w:r>
+        <w:rPr>
+          <w:rFonts w:ascii="Arial" w:eastAsia="Times New Roman" w:hAnsi="Arial" w:cs="Arial"/>
+          <w:color w:val="000000" w:themeColor="text1"/>
+          <w:sz w:val="21"/>
+          <w:szCs w:val="21"/>
+          <w:lang w:val="es-CR"/>
+        </w:rPr>
+        <w:lastRenderedPageBreak/>
+        <w:t xml:space="preserve">PgAdmin </w:t>
+      </w:r>
+      <w:r>
+        <w:rPr>
+          <w:rFonts w:ascii="Arial" w:eastAsia="Times New Roman" w:hAnsi="Arial" w:cs="Arial"/>
+          <w:color w:val="000000" w:themeColor="text1"/>
+          <w:sz w:val="21"/>
+          <w:szCs w:val="21"/>
+        </w:rPr>
+        <w:sym w:font="Wingdings" w:char="F0E0"/>
+      </w:r>
+      <w:r>
+        <w:rPr>
+          <w:rFonts w:ascii="Arial" w:eastAsia="Times New Roman" w:hAnsi="Arial" w:cs="Arial"/>
+          <w:color w:val="000000" w:themeColor="text1"/>
+          <w:sz w:val="21"/>
+          <w:szCs w:val="21"/>
+          <w:lang w:val="es-CR"/>
+        </w:rPr>
+        <w:t xml:space="preserve"> herramienta para facilitar e</w:t>
+      </w:r>
+      <w:r>
+        <w:rPr>
+          <w:rFonts w:ascii="Arial" w:eastAsia="Times New Roman" w:hAnsi="Arial" w:cs="Arial"/>
+          <w:color w:val="000000" w:themeColor="text1"/>
+          <w:sz w:val="21"/>
+          <w:szCs w:val="21"/>
+          <w:lang w:val="es-CR"/>
+        </w:rPr>
+        <w:t>l uso del PostgreSQL</w:t>
+      </w:r>
+    </w:p>
+    <w:p>
+      <w:pPr>
+        <w:shd w:val="clear" w:color="auto" w:fill="FFFFFF"/>
+        <w:spacing w:after="0" w:line="300" w:lineRule="atLeast"/>
+        <w:rPr>
+          <w:rFonts w:ascii="Arial" w:eastAsia="Times New Roman" w:hAnsi="Arial" w:cs="Arial"/>
+          <w:color w:val="000000" w:themeColor="text1"/>
+          <w:sz w:val="21"/>
+          <w:szCs w:val="21"/>
+          <w:lang w:val="es-CR"/>
+        </w:rPr>
+      </w:pPr>
+    </w:p>
+    <w:p>
+      <w:pPr>
+        <w:shd w:val="clear" w:color="auto" w:fill="FFFFFF"/>
+        <w:spacing w:after="0" w:line="300" w:lineRule="atLeast"/>
+        <w:rPr>
+          <w:rFonts w:ascii="Arial" w:eastAsia="Times New Roman" w:hAnsi="Arial" w:cs="Arial"/>
+          <w:color w:val="000000" w:themeColor="text1"/>
+          <w:sz w:val="21"/>
+          <w:szCs w:val="21"/>
+          <w:lang w:val="es-CR"/>
+        </w:rPr>
+      </w:pPr>
+      <w:r>
+        <w:rPr>
+          <w:rFonts w:ascii="Arial" w:eastAsia="Times New Roman" w:hAnsi="Arial" w:cs="Arial"/>
+          <w:color w:val="000000" w:themeColor="text1"/>
+          <w:sz w:val="21"/>
+          <w:szCs w:val="21"/>
+          <w:lang w:val="es-CR"/>
+        </w:rPr>
+        <w:t xml:space="preserve">El puerto por defecto en PostgreSQL es: </w:t>
+      </w:r>
+      <w:r>
+        <w:rPr>
+          <w:rFonts w:ascii="Arial" w:eastAsia="Times New Roman" w:hAnsi="Arial" w:cs="Arial"/>
+          <w:color w:val="000000" w:themeColor="text1"/>
+          <w:sz w:val="21"/>
+          <w:szCs w:val="21"/>
+          <w:lang w:val="es-CR"/>
+        </w:rPr>
+        <w:t>5432</w:t>
+      </w:r>
+    </w:p>
+    <w:p>
+      <w:pPr>
+        <w:shd w:val="clear" w:color="auto" w:fill="FFFFFF"/>
+        <w:spacing w:after="0" w:line="300" w:lineRule="atLeast"/>
         <w:rPr>
           <w:rFonts w:ascii="Arial" w:eastAsia="Times New Roman" w:hAnsi="Arial" w:cs="Arial"/>
           <w:color w:val="000000" w:themeColor="text1"/>
@@ -6782,26 +6272,274 @@
           <w:szCs w:val="21"/>
         </w:rPr>
       </w:pPr>
-      <w:proofErr w:type="spellStart"/>
-      <w:r>
-        <w:rPr>
-          <w:rFonts w:ascii="Arial" w:eastAsia="Times New Roman" w:hAnsi="Arial" w:cs="Arial"/>
-          <w:color w:val="000000" w:themeColor="text1"/>
-          <w:sz w:val="21"/>
-          <w:szCs w:val="21"/>
-        </w:rPr>
-        <w:t>Actividad</w:t>
-      </w:r>
-      <w:proofErr w:type="spellEnd"/>
-      <w:r>
-        <w:rPr>
-          <w:rFonts w:ascii="Arial" w:eastAsia="Times New Roman" w:hAnsi="Arial" w:cs="Arial"/>
-          <w:color w:val="000000" w:themeColor="text1"/>
-          <w:sz w:val="21"/>
-          <w:szCs w:val="21"/>
-        </w:rPr>
-        <w:t xml:space="preserve"> 1</w:t>
-      </w:r>
+      <w:r>
+        <w:rPr>
+          <w:rFonts w:ascii="Arial" w:eastAsia="Times New Roman" w:hAnsi="Arial" w:cs="Arial"/>
+          <w:color w:val="000000" w:themeColor="text1"/>
+          <w:sz w:val="21"/>
+          <w:szCs w:val="21"/>
+        </w:rPr>
+        <w:t>Actividad 1</w:t>
+      </w:r>
+    </w:p>
+    <w:p>
+      <w:pPr>
+        <w:shd w:val="clear" w:color="auto" w:fill="FFFFFF"/>
+        <w:spacing w:after="0" w:line="300" w:lineRule="atLeast"/>
+        <w:rPr>
+          <w:rFonts w:ascii="Arial" w:eastAsia="Times New Roman" w:hAnsi="Arial" w:cs="Arial"/>
+          <w:color w:val="000000" w:themeColor="text1"/>
+          <w:sz w:val="21"/>
+          <w:szCs w:val="21"/>
+        </w:rPr>
+      </w:pPr>
+    </w:p>
+    <w:p>
+      <w:pPr>
+        <w:shd w:val="clear" w:color="auto" w:fill="FFFFFF"/>
+        <w:spacing w:after="0" w:line="300" w:lineRule="atLeast"/>
+        <w:rPr>
+          <w:rFonts w:ascii="Arial" w:eastAsia="Times New Roman" w:hAnsi="Arial" w:cs="Arial"/>
+          <w:color w:val="000000" w:themeColor="text1"/>
+          <w:sz w:val="21"/>
+          <w:szCs w:val="21"/>
+          <w:lang w:val="es-CR"/>
+        </w:rPr>
+      </w:pPr>
+      <w:r>
+        <w:rPr>
+          <w:rFonts w:ascii="Arial" w:eastAsia="Times New Roman" w:hAnsi="Arial" w:cs="Arial"/>
+          <w:color w:val="000000" w:themeColor="text1"/>
+          <w:sz w:val="21"/>
+          <w:szCs w:val="21"/>
+          <w:lang w:val="es-CR"/>
+        </w:rPr>
+        <w:t>Tiempo de pensar</w:t>
+      </w:r>
+    </w:p>
+    <w:p>
+      <w:pPr>
+        <w:shd w:val="clear" w:color="auto" w:fill="FFFFFF"/>
+        <w:spacing w:after="0" w:line="300" w:lineRule="atLeast"/>
+        <w:rPr>
+          <w:rFonts w:ascii="Arial" w:eastAsia="Times New Roman" w:hAnsi="Arial" w:cs="Arial"/>
+          <w:color w:val="000000" w:themeColor="text1"/>
+          <w:sz w:val="21"/>
+          <w:szCs w:val="21"/>
+          <w:lang w:val="es-CR"/>
+        </w:rPr>
+      </w:pPr>
+      <w:r>
+        <w:rPr>
+          <w:rFonts w:ascii="Arial" w:eastAsia="Times New Roman" w:hAnsi="Arial" w:cs="Arial"/>
+          <w:color w:val="000000" w:themeColor="text1"/>
+          <w:sz w:val="21"/>
+          <w:szCs w:val="21"/>
+          <w:lang w:val="es-CR"/>
+        </w:rPr>
+        <w:t>Hemos estudiado PostgreSQL como gestor de las bases de datos. Pero un momento… ¿Recuerdas qué es PostgreSQL? Resuelve la siguiente actividad.</w:t>
+      </w:r>
+      <w:r>
+        <w:rPr>
+          <w:rFonts w:ascii="Arial" w:eastAsia="Times New Roman" w:hAnsi="Arial" w:cs="Arial"/>
+          <w:color w:val="000000" w:themeColor="text1"/>
+          <w:sz w:val="21"/>
+          <w:szCs w:val="21"/>
+          <w:lang w:val="es-CR"/>
+        </w:rPr>
+        <w:br/>
+      </w:r>
+      <w:r>
+        <w:rPr>
+          <w:rFonts w:ascii="Arial" w:eastAsia="Times New Roman" w:hAnsi="Arial" w:cs="Arial"/>
+          <w:color w:val="000000" w:themeColor="text1"/>
+          <w:sz w:val="21"/>
+          <w:szCs w:val="21"/>
+          <w:lang w:val="es-CR"/>
+        </w:rPr>
+        <w:br/>
+        <w:t>Instrucciones:</w:t>
+      </w:r>
+      <w:r>
+        <w:rPr>
+          <w:rFonts w:ascii="Arial" w:eastAsia="Times New Roman" w:hAnsi="Arial" w:cs="Arial"/>
+          <w:color w:val="000000" w:themeColor="text1"/>
+          <w:sz w:val="21"/>
+          <w:szCs w:val="21"/>
+          <w:lang w:val="es-CR"/>
+        </w:rPr>
+        <w:br/>
+      </w:r>
+    </w:p>
+    <w:p>
+      <w:pPr>
+        <w:shd w:val="clear" w:color="auto" w:fill="FFFFFF"/>
+        <w:spacing w:after="0" w:line="300" w:lineRule="atLeast"/>
+        <w:rPr>
+          <w:rFonts w:ascii="Arial" w:eastAsia="Times New Roman" w:hAnsi="Arial" w:cs="Arial"/>
+          <w:color w:val="000000" w:themeColor="text1"/>
+          <w:sz w:val="21"/>
+          <w:szCs w:val="21"/>
+          <w:lang w:val="es-CR"/>
+        </w:rPr>
+      </w:pPr>
+      <w:r>
+        <w:rPr>
+          <w:rFonts w:ascii="Arial" w:eastAsia="Times New Roman" w:hAnsi="Arial" w:cs="Arial"/>
+          <w:color w:val="000000" w:themeColor="text1"/>
+          <w:sz w:val="21"/>
+          <w:szCs w:val="21"/>
+          <w:lang w:val="es-CR"/>
+        </w:rPr>
+        <w:t>Lee la pregunta y elige las respuestas que consideres correctas.</w:t>
+      </w:r>
+    </w:p>
+    <w:p>
+      <w:pPr>
+        <w:shd w:val="clear" w:color="auto" w:fill="FFFFFF"/>
+        <w:spacing w:after="0" w:line="300" w:lineRule="atLeast"/>
+        <w:rPr>
+          <w:rFonts w:ascii="Arial" w:eastAsia="Times New Roman" w:hAnsi="Arial" w:cs="Arial"/>
+          <w:color w:val="000000" w:themeColor="text1"/>
+          <w:sz w:val="21"/>
+          <w:szCs w:val="21"/>
+          <w:lang w:val="es-CR"/>
+        </w:rPr>
+      </w:pPr>
+      <w:r>
+        <w:rPr>
+          <w:rFonts w:ascii="Arial" w:eastAsia="Times New Roman" w:hAnsi="Arial" w:cs="Arial"/>
+          <w:color w:val="000000" w:themeColor="text1"/>
+          <w:sz w:val="21"/>
+          <w:szCs w:val="21"/>
+          <w:lang w:val="es-CR"/>
+        </w:rPr>
+        <w:t>Ten presente que son dos.</w:t>
+      </w:r>
+    </w:p>
+    <w:p>
+      <w:pPr>
+        <w:shd w:val="clear" w:color="auto" w:fill="FFFFFF"/>
+        <w:spacing w:after="0" w:line="300" w:lineRule="atLeast"/>
+        <w:rPr>
+          <w:rFonts w:ascii="Arial" w:eastAsia="Times New Roman" w:hAnsi="Arial" w:cs="Arial"/>
+          <w:color w:val="000000" w:themeColor="text1"/>
+          <w:sz w:val="21"/>
+          <w:szCs w:val="21"/>
+          <w:lang w:val="es-CR"/>
+        </w:rPr>
+      </w:pPr>
+      <w:r>
+        <w:rPr>
+          <w:rFonts w:ascii="Arial" w:eastAsia="Times New Roman" w:hAnsi="Arial" w:cs="Arial"/>
+          <w:color w:val="000000" w:themeColor="text1"/>
+          <w:sz w:val="21"/>
+          <w:szCs w:val="21"/>
+          <w:lang w:val="es-CR"/>
+        </w:rPr>
+        <w:br/>
+        <w:t>Pregunta:</w:t>
+      </w:r>
+      <w:r>
+        <w:rPr>
+          <w:rFonts w:ascii="Arial" w:eastAsia="Times New Roman" w:hAnsi="Arial" w:cs="Arial"/>
+          <w:color w:val="000000" w:themeColor="text1"/>
+          <w:sz w:val="21"/>
+          <w:szCs w:val="21"/>
+          <w:lang w:val="es-CR"/>
+        </w:rPr>
+        <w:br/>
+      </w:r>
+      <w:r>
+        <w:rPr>
+          <w:rFonts w:ascii="Arial" w:eastAsia="Times New Roman" w:hAnsi="Arial" w:cs="Arial"/>
+          <w:color w:val="000000" w:themeColor="text1"/>
+          <w:sz w:val="21"/>
+          <w:szCs w:val="21"/>
+          <w:lang w:val="es-CR"/>
+        </w:rPr>
+        <w:br/>
+        <w:t>¿Cuáles de las siguientes opciones plantea enunciados relacionados con PostgreSQL?</w:t>
+      </w:r>
+    </w:p>
+    <w:p>
+      <w:pPr>
+        <w:shd w:val="clear" w:color="auto" w:fill="FFFFFF"/>
+        <w:spacing w:after="0" w:line="300" w:lineRule="atLeast"/>
+        <w:rPr>
+          <w:rFonts w:ascii="Arial" w:eastAsia="Times New Roman" w:hAnsi="Arial" w:cs="Arial"/>
+          <w:color w:val="000000" w:themeColor="text1"/>
+          <w:sz w:val="21"/>
+          <w:szCs w:val="21"/>
+          <w:lang w:val="es-CR"/>
+        </w:rPr>
+      </w:pPr>
+    </w:p>
+    <w:p>
+      <w:pPr>
+        <w:shd w:val="clear" w:color="auto" w:fill="FFFFFF"/>
+        <w:spacing w:after="0" w:line="300" w:lineRule="atLeast"/>
+        <w:rPr>
+          <w:rFonts w:ascii="Arial" w:eastAsia="Times New Roman" w:hAnsi="Arial" w:cs="Arial"/>
+          <w:color w:val="000000" w:themeColor="text1"/>
+          <w:sz w:val="21"/>
+          <w:szCs w:val="21"/>
+          <w:lang w:val="es-CR"/>
+        </w:rPr>
+      </w:pPr>
+      <w:r>
+        <w:rPr>
+          <w:noProof/>
+        </w:rPr>
+        <w:drawing>
+          <wp:inline distT="0" distB="0" distL="0" distR="0" wp14:anchorId="65B80DB7" wp14:editId="2D6E1D46">
+            <wp:extent cx="5943600" cy="1156335"/>
+            <wp:effectExtent l="0" t="0" r="0" b="5715"/>
+            <wp:docPr id="6" name="Picture 6"/>
+            <wp:cNvGraphicFramePr>
+              <a:graphicFrameLocks xmlns:a="http://schemas.openxmlformats.org/drawingml/2006/main" noChangeAspect="1"/>
+            </wp:cNvGraphicFramePr>
+            <a:graphic xmlns:a="http://schemas.openxmlformats.org/drawingml/2006/main">
+              <a:graphicData uri="http://schemas.openxmlformats.org/drawingml/2006/picture">
+                <pic:pic xmlns:pic="http://schemas.openxmlformats.org/drawingml/2006/picture">
+                  <pic:nvPicPr>
+                    <pic:cNvPr id="1" name=""/>
+                    <pic:cNvPicPr/>
+                  </pic:nvPicPr>
+                  <pic:blipFill>
+                    <a:blip r:embed="rId31"/>
+                    <a:stretch>
+                      <a:fillRect/>
+                    </a:stretch>
+                  </pic:blipFill>
+                  <pic:spPr>
+                    <a:xfrm>
+                      <a:off x="0" y="0"/>
+                      <a:ext cx="5943600" cy="1156335"/>
+                    </a:xfrm>
+                    <a:prstGeom prst="rect">
+                      <a:avLst/>
+                    </a:prstGeom>
+                  </pic:spPr>
+                </pic:pic>
+              </a:graphicData>
+            </a:graphic>
+          </wp:inline>
+        </w:drawing>
+      </w:r>
+    </w:p>
+    <w:p>
+      <w:pPr>
+        <w:shd w:val="clear" w:color="auto" w:fill="FFFFFF"/>
+        <w:spacing w:after="0" w:line="300" w:lineRule="atLeast"/>
+        <w:rPr>
+          <w:rFonts w:ascii="Arial" w:eastAsia="Times New Roman" w:hAnsi="Arial" w:cs="Arial"/>
+          <w:color w:val="000000" w:themeColor="text1"/>
+          <w:sz w:val="21"/>
+          <w:szCs w:val="21"/>
+          <w:lang w:val="es-CR"/>
+        </w:rPr>
+      </w:pPr>
     </w:p>
     <w:p>
       <w:pPr>
@@ -6811,6 +6549,7 @@
           <w:color w:val="000000" w:themeColor="text1"/>
           <w:sz w:val="21"/>
           <w:szCs w:val="21"/>
+          <w:lang w:val="es-CR"/>
         </w:rPr>
       </w:pPr>
     </w:p>
@@ -6854,7 +6593,580 @@
     </w:p>
     <w:p>
       <w:pPr>
-        <w:pStyle w:val="ListParagraph"/>
+        <w:shd w:val="clear" w:color="auto" w:fill="FFFFFF"/>
+        <w:spacing w:after="0" w:line="300" w:lineRule="atLeast"/>
+        <w:rPr>
+          <w:rFonts w:ascii="Arial" w:eastAsia="Times New Roman" w:hAnsi="Arial" w:cs="Arial"/>
+          <w:color w:val="000000" w:themeColor="text1"/>
+          <w:sz w:val="21"/>
+          <w:szCs w:val="21"/>
+          <w:lang w:val="es-CR"/>
+        </w:rPr>
+      </w:pPr>
+    </w:p>
+    <w:p>
+      <w:pPr>
+        <w:shd w:val="clear" w:color="auto" w:fill="FFFFFF"/>
+        <w:spacing w:after="0" w:line="300" w:lineRule="atLeast"/>
+        <w:rPr>
+          <w:rFonts w:ascii="Arial" w:eastAsia="Times New Roman" w:hAnsi="Arial" w:cs="Arial"/>
+          <w:color w:val="000000" w:themeColor="text1"/>
+          <w:sz w:val="21"/>
+          <w:szCs w:val="21"/>
+          <w:lang w:val="es-CR"/>
+        </w:rPr>
+      </w:pPr>
+      <w:r>
+        <w:rPr>
+          <w:rFonts w:ascii="Arial" w:eastAsia="Times New Roman" w:hAnsi="Arial" w:cs="Arial"/>
+          <w:color w:val="000000" w:themeColor="text1"/>
+          <w:sz w:val="21"/>
+          <w:szCs w:val="21"/>
+          <w:lang w:val="es-CR"/>
+        </w:rPr>
+        <w:t>Diseño antes de construir una DB.</w:t>
+      </w:r>
+      <w:r>
+        <w:rPr>
+          <w:rFonts w:ascii="Arial" w:eastAsia="Times New Roman" w:hAnsi="Arial" w:cs="Arial"/>
+          <w:color w:val="000000" w:themeColor="text1"/>
+          <w:sz w:val="21"/>
+          <w:szCs w:val="21"/>
+          <w:lang w:val="es-CR"/>
+        </w:rPr>
+        <w:t xml:space="preserve"> </w:t>
+      </w:r>
+      <w:r>
+        <w:rPr>
+          <w:rFonts w:ascii="Arial" w:eastAsia="Times New Roman" w:hAnsi="Arial" w:cs="Arial"/>
+          <w:color w:val="000000" w:themeColor="text1"/>
+          <w:sz w:val="21"/>
+          <w:szCs w:val="21"/>
+          <w:lang w:val="es-CR"/>
+        </w:rPr>
+        <w:sym w:font="Wingdings" w:char="F0E0"/>
+      </w:r>
+      <w:r>
+        <w:rPr>
+          <w:rFonts w:ascii="Arial" w:eastAsia="Times New Roman" w:hAnsi="Arial" w:cs="Arial"/>
+          <w:color w:val="000000" w:themeColor="text1"/>
+          <w:sz w:val="21"/>
+          <w:szCs w:val="21"/>
+          <w:lang w:val="es-CR"/>
+        </w:rPr>
+        <w:t xml:space="preserve"> Debe satisfacer los requerimientos</w:t>
+      </w:r>
+    </w:p>
+    <w:p>
+      <w:pPr>
+        <w:rPr>
+          <w:rFonts w:ascii="Arial" w:eastAsia="Times New Roman" w:hAnsi="Arial" w:cs="Arial"/>
+          <w:color w:val="000000" w:themeColor="text1"/>
+          <w:sz w:val="21"/>
+          <w:szCs w:val="21"/>
+          <w:lang w:val="es-CR"/>
+        </w:rPr>
+      </w:pPr>
+      <w:r>
+        <w:rPr>
+          <w:noProof/>
+        </w:rPr>
+        <w:drawing>
+          <wp:inline distT="0" distB="0" distL="0" distR="0" wp14:anchorId="49E408D4" wp14:editId="6F6867B8">
+            <wp:extent cx="3749040" cy="1350215"/>
+            <wp:effectExtent l="0" t="0" r="3810" b="2540"/>
+            <wp:docPr id="8" name="Picture 8"/>
+            <wp:cNvGraphicFramePr>
+              <a:graphicFrameLocks xmlns:a="http://schemas.openxmlformats.org/drawingml/2006/main" noChangeAspect="1"/>
+            </wp:cNvGraphicFramePr>
+            <a:graphic xmlns:a="http://schemas.openxmlformats.org/drawingml/2006/main">
+              <a:graphicData uri="http://schemas.openxmlformats.org/drawingml/2006/picture">
+                <pic:pic xmlns:pic="http://schemas.openxmlformats.org/drawingml/2006/picture">
+                  <pic:nvPicPr>
+                    <pic:cNvPr id="1" name=""/>
+                    <pic:cNvPicPr/>
+                  </pic:nvPicPr>
+                  <pic:blipFill>
+                    <a:blip r:embed="rId32"/>
+                    <a:stretch>
+                      <a:fillRect/>
+                    </a:stretch>
+                  </pic:blipFill>
+                  <pic:spPr>
+                    <a:xfrm>
+                      <a:off x="0" y="0"/>
+                      <a:ext cx="3792548" cy="1365884"/>
+                    </a:xfrm>
+                    <a:prstGeom prst="rect">
+                      <a:avLst/>
+                    </a:prstGeom>
+                  </pic:spPr>
+                </pic:pic>
+              </a:graphicData>
+            </a:graphic>
+          </wp:inline>
+        </w:drawing>
+      </w:r>
+      <w:r>
+        <w:rPr>
+          <w:rFonts w:ascii="Arial" w:eastAsia="Times New Roman" w:hAnsi="Arial" w:cs="Arial"/>
+          <w:color w:val="000000" w:themeColor="text1"/>
+          <w:sz w:val="21"/>
+          <w:szCs w:val="21"/>
+          <w:lang w:val="es-CR"/>
+        </w:rPr>
+        <w:br w:type="page"/>
+      </w:r>
+    </w:p>
+    <w:p>
+      <w:pPr>
+        <w:shd w:val="clear" w:color="auto" w:fill="FFFFFF"/>
+        <w:spacing w:after="0" w:line="300" w:lineRule="atLeast"/>
+        <w:rPr>
+          <w:rFonts w:ascii="Arial" w:eastAsia="Times New Roman" w:hAnsi="Arial" w:cs="Arial"/>
+          <w:color w:val="000000" w:themeColor="text1"/>
+          <w:sz w:val="21"/>
+          <w:szCs w:val="21"/>
+          <w:lang w:val="es-CR"/>
+        </w:rPr>
+      </w:pPr>
+      <w:r>
+        <w:rPr>
+          <w:rFonts w:ascii="Arial" w:eastAsia="Times New Roman" w:hAnsi="Arial" w:cs="Arial"/>
+          <w:color w:val="000000" w:themeColor="text1"/>
+          <w:sz w:val="21"/>
+          <w:szCs w:val="21"/>
+          <w:lang w:val="es-CR"/>
+        </w:rPr>
+        <w:lastRenderedPageBreak/>
+        <w:t>Identificar las entidades y tablas.</w:t>
+      </w:r>
+    </w:p>
+    <w:p>
+      <w:pPr>
+        <w:shd w:val="clear" w:color="auto" w:fill="FFFFFF"/>
+        <w:spacing w:after="0" w:line="300" w:lineRule="atLeast"/>
+        <w:rPr>
+          <w:rFonts w:ascii="Arial" w:eastAsia="Times New Roman" w:hAnsi="Arial" w:cs="Arial"/>
+          <w:color w:val="000000" w:themeColor="text1"/>
+          <w:sz w:val="21"/>
+          <w:szCs w:val="21"/>
+          <w:lang w:val="es-CR"/>
+        </w:rPr>
+      </w:pPr>
+    </w:p>
+    <w:p>
+      <w:pPr>
+        <w:shd w:val="clear" w:color="auto" w:fill="FFFFFF"/>
+        <w:spacing w:after="0" w:line="300" w:lineRule="atLeast"/>
+        <w:rPr>
+          <w:rFonts w:ascii="Arial" w:eastAsia="Times New Roman" w:hAnsi="Arial" w:cs="Arial"/>
+          <w:color w:val="000000" w:themeColor="text1"/>
+          <w:sz w:val="21"/>
+          <w:szCs w:val="21"/>
+          <w:lang w:val="es-CR"/>
+        </w:rPr>
+      </w:pPr>
+      <w:r>
+        <w:rPr>
+          <w:rFonts w:ascii="Arial" w:eastAsia="Times New Roman" w:hAnsi="Arial" w:cs="Arial"/>
+          <w:color w:val="000000" w:themeColor="text1"/>
+          <w:sz w:val="21"/>
+          <w:szCs w:val="21"/>
+          <w:lang w:val="es-CR"/>
+        </w:rPr>
+        <w:t>Ejemplo:</w:t>
+      </w:r>
+    </w:p>
+    <w:p>
+      <w:pPr>
+        <w:shd w:val="clear" w:color="auto" w:fill="FFFFFF"/>
+        <w:spacing w:after="0" w:line="300" w:lineRule="atLeast"/>
+        <w:rPr>
+          <w:rFonts w:ascii="Arial" w:eastAsia="Times New Roman" w:hAnsi="Arial" w:cs="Arial"/>
+          <w:color w:val="000000" w:themeColor="text1"/>
+          <w:sz w:val="21"/>
+          <w:szCs w:val="21"/>
+          <w:lang w:val="es-CR"/>
+        </w:rPr>
+      </w:pPr>
+      <w:r>
+        <w:rPr>
+          <w:noProof/>
+        </w:rPr>
+        <w:drawing>
+          <wp:inline distT="0" distB="0" distL="0" distR="0" wp14:anchorId="427F1B9F" wp14:editId="5741A470">
+            <wp:extent cx="2717222" cy="1159173"/>
+            <wp:effectExtent l="0" t="0" r="6985" b="3175"/>
+            <wp:docPr id="9" name="Picture 9"/>
+            <wp:cNvGraphicFramePr>
+              <a:graphicFrameLocks xmlns:a="http://schemas.openxmlformats.org/drawingml/2006/main" noChangeAspect="1"/>
+            </wp:cNvGraphicFramePr>
+            <a:graphic xmlns:a="http://schemas.openxmlformats.org/drawingml/2006/main">
+              <a:graphicData uri="http://schemas.openxmlformats.org/drawingml/2006/picture">
+                <pic:pic xmlns:pic="http://schemas.openxmlformats.org/drawingml/2006/picture">
+                  <pic:nvPicPr>
+                    <pic:cNvPr id="1" name=""/>
+                    <pic:cNvPicPr/>
+                  </pic:nvPicPr>
+                  <pic:blipFill>
+                    <a:blip r:embed="rId33"/>
+                    <a:stretch>
+                      <a:fillRect/>
+                    </a:stretch>
+                  </pic:blipFill>
+                  <pic:spPr>
+                    <a:xfrm>
+                      <a:off x="0" y="0"/>
+                      <a:ext cx="2738798" cy="1168377"/>
+                    </a:xfrm>
+                    <a:prstGeom prst="rect">
+                      <a:avLst/>
+                    </a:prstGeom>
+                  </pic:spPr>
+                </pic:pic>
+              </a:graphicData>
+            </a:graphic>
+          </wp:inline>
+        </w:drawing>
+      </w:r>
+    </w:p>
+    <w:p>
+      <w:pPr>
+        <w:shd w:val="clear" w:color="auto" w:fill="FFFFFF"/>
+        <w:spacing w:after="0" w:line="300" w:lineRule="atLeast"/>
+        <w:rPr>
+          <w:rFonts w:ascii="Arial" w:eastAsia="Times New Roman" w:hAnsi="Arial" w:cs="Arial"/>
+          <w:color w:val="000000" w:themeColor="text1"/>
+          <w:sz w:val="21"/>
+          <w:szCs w:val="21"/>
+          <w:lang w:val="es-CR"/>
+        </w:rPr>
+      </w:pPr>
+    </w:p>
+    <w:p>
+      <w:pPr>
+        <w:shd w:val="clear" w:color="auto" w:fill="FFFFFF"/>
+        <w:spacing w:after="0" w:line="300" w:lineRule="atLeast"/>
+        <w:rPr>
+          <w:rFonts w:ascii="Arial" w:eastAsia="Times New Roman" w:hAnsi="Arial" w:cs="Arial"/>
+          <w:color w:val="000000" w:themeColor="text1"/>
+          <w:sz w:val="21"/>
+          <w:szCs w:val="21"/>
+          <w:lang w:val="es-CR"/>
+        </w:rPr>
+      </w:pPr>
+      <w:r>
+        <w:rPr>
+          <w:rFonts w:ascii="Arial" w:eastAsia="Times New Roman" w:hAnsi="Arial" w:cs="Arial"/>
+          <w:color w:val="000000" w:themeColor="text1"/>
+          <w:sz w:val="21"/>
+          <w:szCs w:val="21"/>
+          <w:lang w:val="es-CR"/>
+        </w:rPr>
+        <w:t>Cada tabla deberá tener sus campos o columnas</w:t>
+      </w:r>
+      <w:r>
+        <w:rPr>
+          <w:rFonts w:ascii="Arial" w:eastAsia="Times New Roman" w:hAnsi="Arial" w:cs="Arial"/>
+          <w:color w:val="000000" w:themeColor="text1"/>
+          <w:sz w:val="21"/>
+          <w:szCs w:val="21"/>
+          <w:lang w:val="es-CR"/>
+        </w:rPr>
+        <w:t>. Cada tabla debe tener un Id</w:t>
+      </w:r>
+      <w:r>
+        <w:rPr>
+          <w:rFonts w:ascii="Arial" w:eastAsia="Times New Roman" w:hAnsi="Arial" w:cs="Arial"/>
+          <w:color w:val="000000" w:themeColor="text1"/>
+          <w:sz w:val="21"/>
+          <w:szCs w:val="21"/>
+          <w:lang w:val="es-CR"/>
+        </w:rPr>
+        <w:t xml:space="preserve"> (Llave primaria)</w:t>
+      </w:r>
+    </w:p>
+    <w:p>
+      <w:pPr>
+        <w:shd w:val="clear" w:color="auto" w:fill="FFFFFF"/>
+        <w:spacing w:after="0" w:line="300" w:lineRule="atLeast"/>
+        <w:rPr>
+          <w:rFonts w:ascii="Arial" w:eastAsia="Times New Roman" w:hAnsi="Arial" w:cs="Arial"/>
+          <w:color w:val="000000" w:themeColor="text1"/>
+          <w:sz w:val="21"/>
+          <w:szCs w:val="21"/>
+          <w:lang w:val="es-CR"/>
+        </w:rPr>
+      </w:pPr>
+    </w:p>
+    <w:p>
+      <w:pPr>
+        <w:shd w:val="clear" w:color="auto" w:fill="FFFFFF"/>
+        <w:spacing w:after="0" w:line="300" w:lineRule="atLeast"/>
+        <w:rPr>
+          <w:rFonts w:ascii="Arial" w:eastAsia="Times New Roman" w:hAnsi="Arial" w:cs="Arial"/>
+          <w:color w:val="000000" w:themeColor="text1"/>
+          <w:sz w:val="21"/>
+          <w:szCs w:val="21"/>
+          <w:lang w:val="es-CR"/>
+        </w:rPr>
+      </w:pPr>
+      <w:r>
+        <w:rPr>
+          <w:noProof/>
+        </w:rPr>
+        <w:drawing>
+          <wp:inline distT="0" distB="0" distL="0" distR="0" wp14:anchorId="4A641A3E" wp14:editId="0D6FCFA0">
+            <wp:extent cx="2757373" cy="1607584"/>
+            <wp:effectExtent l="0" t="0" r="5080" b="0"/>
+            <wp:docPr id="10" name="Picture 10"/>
+            <wp:cNvGraphicFramePr>
+              <a:graphicFrameLocks xmlns:a="http://schemas.openxmlformats.org/drawingml/2006/main" noChangeAspect="1"/>
+            </wp:cNvGraphicFramePr>
+            <a:graphic xmlns:a="http://schemas.openxmlformats.org/drawingml/2006/main">
+              <a:graphicData uri="http://schemas.openxmlformats.org/drawingml/2006/picture">
+                <pic:pic xmlns:pic="http://schemas.openxmlformats.org/drawingml/2006/picture">
+                  <pic:nvPicPr>
+                    <pic:cNvPr id="1" name=""/>
+                    <pic:cNvPicPr/>
+                  </pic:nvPicPr>
+                  <pic:blipFill>
+                    <a:blip r:embed="rId34"/>
+                    <a:stretch>
+                      <a:fillRect/>
+                    </a:stretch>
+                  </pic:blipFill>
+                  <pic:spPr>
+                    <a:xfrm>
+                      <a:off x="0" y="0"/>
+                      <a:ext cx="2780550" cy="1621096"/>
+                    </a:xfrm>
+                    <a:prstGeom prst="rect">
+                      <a:avLst/>
+                    </a:prstGeom>
+                  </pic:spPr>
+                </pic:pic>
+              </a:graphicData>
+            </a:graphic>
+          </wp:inline>
+        </w:drawing>
+      </w:r>
+    </w:p>
+    <w:p>
+      <w:pPr>
+        <w:shd w:val="clear" w:color="auto" w:fill="FFFFFF"/>
+        <w:spacing w:after="0" w:line="300" w:lineRule="atLeast"/>
+        <w:rPr>
+          <w:rFonts w:ascii="Arial" w:eastAsia="Times New Roman" w:hAnsi="Arial" w:cs="Arial"/>
+          <w:color w:val="000000" w:themeColor="text1"/>
+          <w:sz w:val="21"/>
+          <w:szCs w:val="21"/>
+          <w:lang w:val="es-CR"/>
+        </w:rPr>
+      </w:pPr>
+    </w:p>
+    <w:p>
+      <w:pPr>
+        <w:shd w:val="clear" w:color="auto" w:fill="FFFFFF"/>
+        <w:spacing w:after="0" w:line="300" w:lineRule="atLeast"/>
+        <w:rPr>
+          <w:rFonts w:ascii="Arial" w:eastAsia="Times New Roman" w:hAnsi="Arial" w:cs="Arial"/>
+          <w:color w:val="000000" w:themeColor="text1"/>
+          <w:sz w:val="21"/>
+          <w:szCs w:val="21"/>
+          <w:lang w:val="es-CR"/>
+        </w:rPr>
+      </w:pPr>
+      <w:r>
+        <w:rPr>
+          <w:rFonts w:ascii="Arial" w:eastAsia="Times New Roman" w:hAnsi="Arial" w:cs="Arial"/>
+          <w:color w:val="000000" w:themeColor="text1"/>
+          <w:sz w:val="21"/>
+          <w:szCs w:val="21"/>
+          <w:lang w:val="es-CR"/>
+        </w:rPr>
+        <w:t>Llave primaria</w:t>
+      </w:r>
+      <w:r>
+        <w:rPr>
+          <w:rFonts w:ascii="Arial" w:eastAsia="Times New Roman" w:hAnsi="Arial" w:cs="Arial"/>
+          <w:color w:val="000000" w:themeColor="text1"/>
+          <w:sz w:val="21"/>
+          <w:szCs w:val="21"/>
+          <w:lang w:val="es-CR"/>
+        </w:rPr>
+        <w:t xml:space="preserve"> y llave foránea</w:t>
+      </w:r>
+    </w:p>
+    <w:p>
+      <w:pPr>
+        <w:shd w:val="clear" w:color="auto" w:fill="FFFFFF"/>
+        <w:spacing w:after="0" w:line="300" w:lineRule="atLeast"/>
+        <w:rPr>
+          <w:rFonts w:ascii="Arial" w:eastAsia="Times New Roman" w:hAnsi="Arial" w:cs="Arial"/>
+          <w:color w:val="000000" w:themeColor="text1"/>
+          <w:sz w:val="21"/>
+          <w:szCs w:val="21"/>
+          <w:lang w:val="es-CR"/>
+        </w:rPr>
+      </w:pPr>
+      <w:r>
+        <w:rPr>
+          <w:noProof/>
+        </w:rPr>
+        <w:drawing>
+          <wp:inline distT="0" distB="0" distL="0" distR="0" wp14:anchorId="36D73DC5" wp14:editId="64178FC4">
+            <wp:extent cx="2736739" cy="1123642"/>
+            <wp:effectExtent l="0" t="0" r="6985" b="635"/>
+            <wp:docPr id="11" name="Picture 11"/>
+            <wp:cNvGraphicFramePr>
+              <a:graphicFrameLocks xmlns:a="http://schemas.openxmlformats.org/drawingml/2006/main" noChangeAspect="1"/>
+            </wp:cNvGraphicFramePr>
+            <a:graphic xmlns:a="http://schemas.openxmlformats.org/drawingml/2006/main">
+              <a:graphicData uri="http://schemas.openxmlformats.org/drawingml/2006/picture">
+                <pic:pic xmlns:pic="http://schemas.openxmlformats.org/drawingml/2006/picture">
+                  <pic:nvPicPr>
+                    <pic:cNvPr id="1" name=""/>
+                    <pic:cNvPicPr/>
+                  </pic:nvPicPr>
+                  <pic:blipFill>
+                    <a:blip r:embed="rId35"/>
+                    <a:stretch>
+                      <a:fillRect/>
+                    </a:stretch>
+                  </pic:blipFill>
+                  <pic:spPr>
+                    <a:xfrm>
+                      <a:off x="0" y="0"/>
+                      <a:ext cx="2779732" cy="1141294"/>
+                    </a:xfrm>
+                    <a:prstGeom prst="rect">
+                      <a:avLst/>
+                    </a:prstGeom>
+                  </pic:spPr>
+                </pic:pic>
+              </a:graphicData>
+            </a:graphic>
+          </wp:inline>
+        </w:drawing>
+      </w:r>
+    </w:p>
+    <w:p>
+      <w:pPr>
+        <w:shd w:val="clear" w:color="auto" w:fill="FFFFFF"/>
+        <w:spacing w:after="0" w:line="300" w:lineRule="atLeast"/>
+        <w:rPr>
+          <w:rFonts w:ascii="Arial" w:eastAsia="Times New Roman" w:hAnsi="Arial" w:cs="Arial"/>
+          <w:color w:val="000000" w:themeColor="text1"/>
+          <w:sz w:val="21"/>
+          <w:szCs w:val="21"/>
+          <w:lang w:val="es-CR"/>
+        </w:rPr>
+      </w:pPr>
+    </w:p>
+    <w:p>
+      <w:pPr>
+        <w:shd w:val="clear" w:color="auto" w:fill="FFFFFF"/>
+        <w:spacing w:after="0" w:line="300" w:lineRule="atLeast"/>
+        <w:rPr>
+          <w:rFonts w:ascii="Arial" w:eastAsia="Times New Roman" w:hAnsi="Arial" w:cs="Arial"/>
+          <w:color w:val="000000" w:themeColor="text1"/>
+          <w:sz w:val="21"/>
+          <w:szCs w:val="21"/>
+          <w:lang w:val="es-CR"/>
+        </w:rPr>
+      </w:pPr>
+      <w:r>
+        <w:rPr>
+          <w:rFonts w:ascii="Arial" w:eastAsia="Times New Roman" w:hAnsi="Arial" w:cs="Arial"/>
+          <w:color w:val="000000" w:themeColor="text1"/>
+          <w:sz w:val="21"/>
+          <w:szCs w:val="21"/>
+          <w:lang w:val="es-CR"/>
+        </w:rPr>
+        <w:t>Después de Diseño</w:t>
+      </w:r>
+    </w:p>
+    <w:p>
+      <w:pPr>
+        <w:shd w:val="clear" w:color="auto" w:fill="FFFFFF"/>
+        <w:spacing w:after="0" w:line="300" w:lineRule="atLeast"/>
+        <w:rPr>
+          <w:rFonts w:ascii="Arial" w:eastAsia="Times New Roman" w:hAnsi="Arial" w:cs="Arial"/>
+          <w:color w:val="000000" w:themeColor="text1"/>
+          <w:sz w:val="21"/>
+          <w:szCs w:val="21"/>
+          <w:lang w:val="es-CR"/>
+        </w:rPr>
+      </w:pPr>
+      <w:r>
+        <w:rPr>
+          <w:noProof/>
+        </w:rPr>
+        <w:drawing>
+          <wp:inline distT="0" distB="0" distL="0" distR="0" wp14:anchorId="363DCC33" wp14:editId="245C7F99">
+            <wp:extent cx="2728971" cy="1798320"/>
+            <wp:effectExtent l="0" t="0" r="0" b="0"/>
+            <wp:docPr id="12" name="Picture 12"/>
+            <wp:cNvGraphicFramePr>
+              <a:graphicFrameLocks xmlns:a="http://schemas.openxmlformats.org/drawingml/2006/main" noChangeAspect="1"/>
+            </wp:cNvGraphicFramePr>
+            <a:graphic xmlns:a="http://schemas.openxmlformats.org/drawingml/2006/main">
+              <a:graphicData uri="http://schemas.openxmlformats.org/drawingml/2006/picture">
+                <pic:pic xmlns:pic="http://schemas.openxmlformats.org/drawingml/2006/picture">
+                  <pic:nvPicPr>
+                    <pic:cNvPr id="1" name=""/>
+                    <pic:cNvPicPr/>
+                  </pic:nvPicPr>
+                  <pic:blipFill>
+                    <a:blip r:embed="rId36"/>
+                    <a:stretch>
+                      <a:fillRect/>
+                    </a:stretch>
+                  </pic:blipFill>
+                  <pic:spPr>
+                    <a:xfrm>
+                      <a:off x="0" y="0"/>
+                      <a:ext cx="2747558" cy="1810568"/>
+                    </a:xfrm>
+                    <a:prstGeom prst="rect">
+                      <a:avLst/>
+                    </a:prstGeom>
+                  </pic:spPr>
+                </pic:pic>
+              </a:graphicData>
+            </a:graphic>
+          </wp:inline>
+        </w:drawing>
+      </w:r>
+    </w:p>
+    <w:p>
+      <w:pPr>
+        <w:shd w:val="clear" w:color="auto" w:fill="FFFFFF"/>
+        <w:spacing w:after="0" w:line="300" w:lineRule="atLeast"/>
+        <w:rPr>
+          <w:rFonts w:ascii="Arial" w:eastAsia="Times New Roman" w:hAnsi="Arial" w:cs="Arial"/>
+          <w:color w:val="000000" w:themeColor="text1"/>
+          <w:sz w:val="21"/>
+          <w:szCs w:val="21"/>
+          <w:lang w:val="es-CR"/>
+        </w:rPr>
+      </w:pPr>
+    </w:p>
+    <w:p>
+      <w:pPr>
+        <w:rPr>
+          <w:rFonts w:ascii="Arial" w:eastAsia="Times New Roman" w:hAnsi="Arial" w:cs="Arial"/>
+          <w:color w:val="000000" w:themeColor="text1"/>
+          <w:sz w:val="21"/>
+          <w:szCs w:val="21"/>
+          <w:lang w:val="es-CR"/>
+        </w:rPr>
+      </w:pPr>
+    </w:p>
+    <w:p>
+      <w:pPr>
         <w:rPr>
           <w:rFonts w:ascii="Arial" w:eastAsia="Times New Roman" w:hAnsi="Arial" w:cs="Arial"/>
           <w:color w:val="000000" w:themeColor="text1"/>
@@ -6889,8 +7201,421 @@
           <w:szCs w:val="21"/>
           <w:lang w:val="es-CR"/>
         </w:rPr>
+        <w:lastRenderedPageBreak/>
         <w:t>Actividad 2</w:t>
       </w:r>
+    </w:p>
+    <w:p>
+      <w:pPr>
+        <w:shd w:val="clear" w:color="auto" w:fill="FFFFFF"/>
+        <w:spacing w:after="0" w:line="300" w:lineRule="atLeast"/>
+        <w:rPr>
+          <w:rFonts w:ascii="Arial" w:eastAsia="Times New Roman" w:hAnsi="Arial" w:cs="Arial"/>
+          <w:color w:val="000000" w:themeColor="text1"/>
+          <w:sz w:val="21"/>
+          <w:szCs w:val="21"/>
+          <w:lang w:val="es-CR"/>
+        </w:rPr>
+      </w:pPr>
+    </w:p>
+    <w:p>
+      <w:pPr>
+        <w:shd w:val="clear" w:color="auto" w:fill="FFFFFF"/>
+        <w:spacing w:after="0" w:line="300" w:lineRule="atLeast"/>
+        <w:rPr>
+          <w:rFonts w:ascii="Arial" w:eastAsia="Times New Roman" w:hAnsi="Arial" w:cs="Arial"/>
+          <w:color w:val="000000" w:themeColor="text1"/>
+          <w:sz w:val="21"/>
+          <w:szCs w:val="21"/>
+          <w:lang w:val="es-CR"/>
+        </w:rPr>
+      </w:pPr>
+      <w:r>
+        <w:rPr>
+          <w:rFonts w:ascii="Arial" w:eastAsia="Times New Roman" w:hAnsi="Arial" w:cs="Arial"/>
+          <w:color w:val="000000" w:themeColor="text1"/>
+          <w:sz w:val="21"/>
+          <w:szCs w:val="21"/>
+          <w:lang w:val="es-CR"/>
+        </w:rPr>
+        <w:t>Tiempo de pensar</w:t>
+      </w:r>
+    </w:p>
+    <w:p>
+      <w:pPr>
+        <w:shd w:val="clear" w:color="auto" w:fill="FFFFFF"/>
+        <w:spacing w:after="0" w:line="300" w:lineRule="atLeast"/>
+        <w:rPr>
+          <w:rFonts w:ascii="Arial" w:eastAsia="Times New Roman" w:hAnsi="Arial" w:cs="Arial"/>
+          <w:color w:val="000000" w:themeColor="text1"/>
+          <w:sz w:val="21"/>
+          <w:szCs w:val="21"/>
+          <w:lang w:val="es-CR"/>
+        </w:rPr>
+      </w:pPr>
+      <w:r>
+        <w:rPr>
+          <w:rFonts w:ascii="Arial" w:eastAsia="Times New Roman" w:hAnsi="Arial" w:cs="Arial"/>
+          <w:color w:val="000000" w:themeColor="text1"/>
+          <w:sz w:val="21"/>
+          <w:szCs w:val="21"/>
+          <w:lang w:val="es-CR"/>
+        </w:rPr>
+        <w:t>Hemos estudiado que diseñar una base de datos consiste en tomar una situación que requiera almacenamiento de información e identificar las tablas, campos, relaciones y restricciones que describan dicha situación. Realiza la siguiente actividad para poner en práctica lo aprendido.</w:t>
+      </w:r>
+      <w:r>
+        <w:rPr>
+          <w:rFonts w:ascii="Arial" w:eastAsia="Times New Roman" w:hAnsi="Arial" w:cs="Arial"/>
+          <w:color w:val="000000" w:themeColor="text1"/>
+          <w:sz w:val="21"/>
+          <w:szCs w:val="21"/>
+          <w:lang w:val="es-CR"/>
+        </w:rPr>
+        <w:br/>
+      </w:r>
+      <w:r>
+        <w:rPr>
+          <w:rFonts w:ascii="Arial" w:eastAsia="Times New Roman" w:hAnsi="Arial" w:cs="Arial"/>
+          <w:color w:val="000000" w:themeColor="text1"/>
+          <w:sz w:val="21"/>
+          <w:szCs w:val="21"/>
+          <w:lang w:val="es-CR"/>
+        </w:rPr>
+        <w:br/>
+        <w:t>Instrucciones:</w:t>
+      </w:r>
+      <w:r>
+        <w:rPr>
+          <w:rFonts w:ascii="Arial" w:eastAsia="Times New Roman" w:hAnsi="Arial" w:cs="Arial"/>
+          <w:color w:val="000000" w:themeColor="text1"/>
+          <w:sz w:val="21"/>
+          <w:szCs w:val="21"/>
+          <w:lang w:val="es-CR"/>
+        </w:rPr>
+        <w:br/>
+      </w:r>
+    </w:p>
+    <w:p>
+      <w:pPr>
+        <w:pStyle w:val="ListParagraph"/>
+        <w:numPr>
+          <w:ilvl w:val="0"/>
+          <w:numId w:val="5"/>
+        </w:numPr>
+        <w:shd w:val="clear" w:color="auto" w:fill="FFFFFF"/>
+        <w:spacing w:after="0" w:line="300" w:lineRule="atLeast"/>
+        <w:rPr>
+          <w:rFonts w:ascii="Arial" w:eastAsia="Times New Roman" w:hAnsi="Arial" w:cs="Arial"/>
+          <w:color w:val="000000" w:themeColor="text1"/>
+          <w:sz w:val="21"/>
+          <w:szCs w:val="21"/>
+          <w:lang w:val="es-CR"/>
+        </w:rPr>
+      </w:pPr>
+      <w:r>
+        <w:rPr>
+          <w:rFonts w:ascii="Arial" w:eastAsia="Times New Roman" w:hAnsi="Arial" w:cs="Arial"/>
+          <w:color w:val="000000" w:themeColor="text1"/>
+          <w:sz w:val="21"/>
+          <w:szCs w:val="21"/>
+          <w:lang w:val="es-CR"/>
+        </w:rPr>
+        <w:t>Lee los pasos para diseñar una base de datos.</w:t>
+      </w:r>
+    </w:p>
+    <w:p>
+      <w:pPr>
+        <w:pStyle w:val="ListParagraph"/>
+        <w:numPr>
+          <w:ilvl w:val="0"/>
+          <w:numId w:val="5"/>
+        </w:numPr>
+        <w:shd w:val="clear" w:color="auto" w:fill="FFFFFF"/>
+        <w:spacing w:after="0" w:line="300" w:lineRule="atLeast"/>
+        <w:rPr>
+          <w:rFonts w:ascii="Arial" w:eastAsia="Times New Roman" w:hAnsi="Arial" w:cs="Arial"/>
+          <w:color w:val="000000" w:themeColor="text1"/>
+          <w:sz w:val="21"/>
+          <w:szCs w:val="21"/>
+          <w:lang w:val="es-CR"/>
+        </w:rPr>
+      </w:pPr>
+      <w:r>
+        <w:rPr>
+          <w:rFonts w:ascii="Arial" w:eastAsia="Times New Roman" w:hAnsi="Arial" w:cs="Arial"/>
+          <w:color w:val="000000" w:themeColor="text1"/>
+          <w:sz w:val="21"/>
+          <w:szCs w:val="21"/>
+          <w:lang w:val="es-CR"/>
+        </w:rPr>
+        <w:t>Ordénalos mentalmente.</w:t>
+      </w:r>
+    </w:p>
+    <w:p>
+      <w:pPr>
+        <w:pStyle w:val="ListParagraph"/>
+        <w:numPr>
+          <w:ilvl w:val="0"/>
+          <w:numId w:val="5"/>
+        </w:numPr>
+        <w:shd w:val="clear" w:color="auto" w:fill="FFFFFF"/>
+        <w:spacing w:after="0" w:line="300" w:lineRule="atLeast"/>
+        <w:rPr>
+          <w:rFonts w:ascii="Arial" w:eastAsia="Times New Roman" w:hAnsi="Arial" w:cs="Arial"/>
+          <w:color w:val="000000" w:themeColor="text1"/>
+          <w:sz w:val="21"/>
+          <w:szCs w:val="21"/>
+          <w:lang w:val="es-CR"/>
+        </w:rPr>
+      </w:pPr>
+      <w:r>
+        <w:rPr>
+          <w:rFonts w:ascii="Arial" w:eastAsia="Times New Roman" w:hAnsi="Arial" w:cs="Arial"/>
+          <w:color w:val="000000" w:themeColor="text1"/>
+          <w:sz w:val="21"/>
+          <w:szCs w:val="21"/>
+          <w:lang w:val="es-CR"/>
+        </w:rPr>
+        <w:t>Una vez tengas claro el paso a paso adecuado, selecciona la opción de respuesta que plantee el orden correcto.</w:t>
+      </w:r>
+    </w:p>
+    <w:p>
+      <w:pPr>
+        <w:shd w:val="clear" w:color="auto" w:fill="FFFFFF"/>
+        <w:spacing w:after="0" w:line="300" w:lineRule="atLeast"/>
+        <w:rPr>
+          <w:rFonts w:ascii="Arial" w:eastAsia="Times New Roman" w:hAnsi="Arial" w:cs="Arial"/>
+          <w:color w:val="000000" w:themeColor="text1"/>
+          <w:sz w:val="21"/>
+          <w:szCs w:val="21"/>
+          <w:lang w:val="es-CR"/>
+        </w:rPr>
+      </w:pPr>
+      <w:r>
+        <w:rPr>
+          <w:rFonts w:ascii="Arial" w:eastAsia="Times New Roman" w:hAnsi="Arial" w:cs="Arial"/>
+          <w:color w:val="000000" w:themeColor="text1"/>
+          <w:sz w:val="21"/>
+          <w:szCs w:val="21"/>
+          <w:lang w:val="es-CR"/>
+        </w:rPr>
+        <w:br/>
+        <w:t>Pasos:</w:t>
+      </w:r>
+      <w:r>
+        <w:rPr>
+          <w:rFonts w:ascii="Arial" w:eastAsia="Times New Roman" w:hAnsi="Arial" w:cs="Arial"/>
+          <w:color w:val="000000" w:themeColor="text1"/>
+          <w:sz w:val="21"/>
+          <w:szCs w:val="21"/>
+          <w:lang w:val="es-CR"/>
+        </w:rPr>
+        <w:br/>
+      </w:r>
+    </w:p>
+    <w:p>
+      <w:pPr>
+        <w:pStyle w:val="ListParagraph"/>
+        <w:numPr>
+          <w:ilvl w:val="0"/>
+          <w:numId w:val="15"/>
+        </w:numPr>
+        <w:shd w:val="clear" w:color="auto" w:fill="FFFFFF"/>
+        <w:spacing w:after="0" w:line="300" w:lineRule="atLeast"/>
+        <w:rPr>
+          <w:rFonts w:ascii="Arial" w:eastAsia="Times New Roman" w:hAnsi="Arial" w:cs="Arial"/>
+          <w:color w:val="000000" w:themeColor="text1"/>
+          <w:sz w:val="21"/>
+          <w:szCs w:val="21"/>
+          <w:lang w:val="es-CR"/>
+        </w:rPr>
+      </w:pPr>
+      <w:r>
+        <w:rPr>
+          <w:rFonts w:ascii="Arial" w:eastAsia="Times New Roman" w:hAnsi="Arial" w:cs="Arial"/>
+          <w:color w:val="000000" w:themeColor="text1"/>
+          <w:sz w:val="21"/>
+          <w:szCs w:val="21"/>
+          <w:lang w:val="es-CR"/>
+        </w:rPr>
+        <w:t>Cuando establecemos las relaciones, tendremos un diseño.</w:t>
+      </w:r>
+    </w:p>
+    <w:p>
+      <w:pPr>
+        <w:pStyle w:val="ListParagraph"/>
+        <w:numPr>
+          <w:ilvl w:val="0"/>
+          <w:numId w:val="15"/>
+        </w:numPr>
+        <w:shd w:val="clear" w:color="auto" w:fill="FFFFFF"/>
+        <w:spacing w:after="0" w:line="300" w:lineRule="atLeast"/>
+        <w:rPr>
+          <w:rFonts w:ascii="Arial" w:eastAsia="Times New Roman" w:hAnsi="Arial" w:cs="Arial"/>
+          <w:color w:val="000000" w:themeColor="text1"/>
+          <w:sz w:val="21"/>
+          <w:szCs w:val="21"/>
+          <w:lang w:val="es-CR"/>
+        </w:rPr>
+      </w:pPr>
+      <w:r>
+        <w:rPr>
+          <w:rFonts w:ascii="Arial" w:eastAsia="Times New Roman" w:hAnsi="Arial" w:cs="Arial"/>
+          <w:color w:val="000000" w:themeColor="text1"/>
+          <w:sz w:val="21"/>
+          <w:szCs w:val="21"/>
+          <w:lang w:val="es-CR"/>
+        </w:rPr>
+        <w:t>Identificar las entidades o tablas.</w:t>
+      </w:r>
+    </w:p>
+    <w:p>
+      <w:pPr>
+        <w:pStyle w:val="ListParagraph"/>
+        <w:numPr>
+          <w:ilvl w:val="0"/>
+          <w:numId w:val="15"/>
+        </w:numPr>
+        <w:shd w:val="clear" w:color="auto" w:fill="FFFFFF"/>
+        <w:spacing w:after="0" w:line="300" w:lineRule="atLeast"/>
+        <w:rPr>
+          <w:rFonts w:ascii="Arial" w:eastAsia="Times New Roman" w:hAnsi="Arial" w:cs="Arial"/>
+          <w:color w:val="000000" w:themeColor="text1"/>
+          <w:sz w:val="21"/>
+          <w:szCs w:val="21"/>
+          <w:lang w:val="es-CR"/>
+        </w:rPr>
+      </w:pPr>
+      <w:r>
+        <w:rPr>
+          <w:rFonts w:ascii="Arial" w:eastAsia="Times New Roman" w:hAnsi="Arial" w:cs="Arial"/>
+          <w:color w:val="000000" w:themeColor="text1"/>
+          <w:sz w:val="21"/>
+          <w:szCs w:val="21"/>
+          <w:lang w:val="es-CR"/>
+        </w:rPr>
+        <w:t>Definir las relaciones, es decir, la unión de varias tablas que tengan algo que ver, por ejemplo, libro y autor.</w:t>
+      </w:r>
+    </w:p>
+    <w:p>
+      <w:pPr>
+        <w:pStyle w:val="ListParagraph"/>
+        <w:numPr>
+          <w:ilvl w:val="0"/>
+          <w:numId w:val="15"/>
+        </w:numPr>
+        <w:shd w:val="clear" w:color="auto" w:fill="FFFFFF"/>
+        <w:spacing w:after="0" w:line="300" w:lineRule="atLeast"/>
+        <w:rPr>
+          <w:rFonts w:ascii="Arial" w:eastAsia="Times New Roman" w:hAnsi="Arial" w:cs="Arial"/>
+          <w:color w:val="000000" w:themeColor="text1"/>
+          <w:sz w:val="21"/>
+          <w:szCs w:val="21"/>
+          <w:lang w:val="es-CR"/>
+        </w:rPr>
+      </w:pPr>
+      <w:r>
+        <w:rPr>
+          <w:rFonts w:ascii="Arial" w:eastAsia="Times New Roman" w:hAnsi="Arial" w:cs="Arial"/>
+          <w:color w:val="000000" w:themeColor="text1"/>
+          <w:sz w:val="21"/>
+          <w:szCs w:val="21"/>
+          <w:lang w:val="es-CR"/>
+        </w:rPr>
+        <w:t>Definir, por cada una de las tablas, sus campos o columnas. En este paso es importante saber qué datos nos interesa almacenar de cada entidad.</w:t>
+      </w:r>
+    </w:p>
+    <w:p>
+      <w:pPr>
+        <w:shd w:val="clear" w:color="auto" w:fill="FFFFFF"/>
+        <w:spacing w:after="0" w:line="300" w:lineRule="atLeast"/>
+        <w:rPr>
+          <w:rFonts w:ascii="Arial" w:eastAsia="Times New Roman" w:hAnsi="Arial" w:cs="Arial"/>
+          <w:color w:val="000000" w:themeColor="text1"/>
+          <w:sz w:val="21"/>
+          <w:szCs w:val="21"/>
+          <w:lang w:val="es-CR"/>
+        </w:rPr>
+      </w:pPr>
+      <w:r>
+        <w:rPr>
+          <w:rFonts w:ascii="Arial" w:eastAsia="Times New Roman" w:hAnsi="Arial" w:cs="Arial"/>
+          <w:color w:val="000000" w:themeColor="text1"/>
+          <w:sz w:val="21"/>
+          <w:szCs w:val="21"/>
+          <w:lang w:val="es-CR"/>
+        </w:rPr>
+        <w:br/>
+        <w:t>El orden correcto es:</w:t>
+      </w:r>
+    </w:p>
+    <w:p>
+      <w:pPr>
+        <w:shd w:val="clear" w:color="auto" w:fill="FFFFFF"/>
+        <w:spacing w:after="0" w:line="300" w:lineRule="atLeast"/>
+        <w:rPr>
+          <w:rFonts w:ascii="Arial" w:eastAsia="Times New Roman" w:hAnsi="Arial" w:cs="Arial"/>
+          <w:color w:val="000000" w:themeColor="text1"/>
+          <w:sz w:val="21"/>
+          <w:szCs w:val="21"/>
+          <w:lang w:val="es-CR"/>
+        </w:rPr>
+      </w:pPr>
+    </w:p>
+    <w:p>
+      <w:pPr>
+        <w:shd w:val="clear" w:color="auto" w:fill="FFFFFF"/>
+        <w:spacing w:after="0" w:line="300" w:lineRule="atLeast"/>
+        <w:rPr>
+          <w:rFonts w:ascii="Arial" w:eastAsia="Times New Roman" w:hAnsi="Arial" w:cs="Arial"/>
+          <w:color w:val="000000" w:themeColor="text1"/>
+          <w:sz w:val="21"/>
+          <w:szCs w:val="21"/>
+          <w:lang w:val="es-CR"/>
+        </w:rPr>
+      </w:pPr>
+      <w:r>
+        <w:rPr>
+          <w:noProof/>
+        </w:rPr>
+        <w:drawing>
+          <wp:inline distT="0" distB="0" distL="0" distR="0" wp14:anchorId="5B8BDAB3" wp14:editId="3D9EEC66">
+            <wp:extent cx="5257800" cy="957751"/>
+            <wp:effectExtent l="0" t="0" r="0" b="0"/>
+            <wp:docPr id="13" name="Picture 13"/>
+            <wp:cNvGraphicFramePr>
+              <a:graphicFrameLocks xmlns:a="http://schemas.openxmlformats.org/drawingml/2006/main" noChangeAspect="1"/>
+            </wp:cNvGraphicFramePr>
+            <a:graphic xmlns:a="http://schemas.openxmlformats.org/drawingml/2006/main">
+              <a:graphicData uri="http://schemas.openxmlformats.org/drawingml/2006/picture">
+                <pic:pic xmlns:pic="http://schemas.openxmlformats.org/drawingml/2006/picture">
+                  <pic:nvPicPr>
+                    <pic:cNvPr id="1" name=""/>
+                    <pic:cNvPicPr/>
+                  </pic:nvPicPr>
+                  <pic:blipFill>
+                    <a:blip r:embed="rId37"/>
+                    <a:stretch>
+                      <a:fillRect/>
+                    </a:stretch>
+                  </pic:blipFill>
+                  <pic:spPr>
+                    <a:xfrm>
+                      <a:off x="0" y="0"/>
+                      <a:ext cx="5296663" cy="964830"/>
+                    </a:xfrm>
+                    <a:prstGeom prst="rect">
+                      <a:avLst/>
+                    </a:prstGeom>
+                  </pic:spPr>
+                </pic:pic>
+              </a:graphicData>
+            </a:graphic>
+          </wp:inline>
+        </w:drawing>
+      </w:r>
+      <w:bookmarkStart w:id="0" w:name="_GoBack"/>
+      <w:bookmarkEnd w:id="0"/>
     </w:p>
     <w:p>
       <w:pPr>
@@ -7096,45 +7821,14 @@
           <w:szCs w:val="21"/>
         </w:rPr>
       </w:pPr>
-      <w:proofErr w:type="spellStart"/>
-      <w:r>
-        <w:rPr>
-          <w:rFonts w:ascii="Arial" w:eastAsia="Times New Roman" w:hAnsi="Arial" w:cs="Arial"/>
-          <w:color w:val="000000" w:themeColor="text1"/>
-          <w:sz w:val="21"/>
-          <w:szCs w:val="21"/>
-        </w:rPr>
-        <w:t>Lección</w:t>
-      </w:r>
-      <w:proofErr w:type="spellEnd"/>
-      <w:r>
-        <w:rPr>
-          <w:rFonts w:ascii="Arial" w:eastAsia="Times New Roman" w:hAnsi="Arial" w:cs="Arial"/>
-          <w:color w:val="000000" w:themeColor="text1"/>
-          <w:sz w:val="21"/>
-          <w:szCs w:val="21"/>
-        </w:rPr>
-        <w:t xml:space="preserve"> 3: </w:t>
-      </w:r>
-      <w:proofErr w:type="spellStart"/>
-      <w:r>
-        <w:rPr>
-          <w:rFonts w:ascii="Arial" w:eastAsia="Times New Roman" w:hAnsi="Arial" w:cs="Arial"/>
-          <w:color w:val="000000" w:themeColor="text1"/>
-          <w:sz w:val="21"/>
-          <w:szCs w:val="21"/>
-        </w:rPr>
-        <w:t>Lenguaje</w:t>
-      </w:r>
-      <w:proofErr w:type="spellEnd"/>
-      <w:r>
-        <w:rPr>
-          <w:rFonts w:ascii="Arial" w:eastAsia="Times New Roman" w:hAnsi="Arial" w:cs="Arial"/>
-          <w:color w:val="000000" w:themeColor="text1"/>
-          <w:sz w:val="21"/>
-          <w:szCs w:val="21"/>
-        </w:rPr>
-        <w:t xml:space="preserve"> SQL </w:t>
+      <w:r>
+        <w:rPr>
+          <w:rFonts w:ascii="Arial" w:eastAsia="Times New Roman" w:hAnsi="Arial" w:cs="Arial"/>
+          <w:color w:val="000000" w:themeColor="text1"/>
+          <w:sz w:val="21"/>
+          <w:szCs w:val="21"/>
+        </w:rPr>
+        <w:t xml:space="preserve">Lección 3: Lenguaje SQL </w:t>
       </w:r>
       <w:r>
         <w:rPr>
@@ -7231,6 +7925,7 @@
           <w:szCs w:val="21"/>
           <w:lang w:val="es-CR"/>
         </w:rPr>
+        <w:lastRenderedPageBreak/>
         <w:t>Lección 5: Realizar consultas en base de datos No Relacional</w:t>
       </w:r>
     </w:p>
@@ -7270,19 +7965,8 @@
           <w:sz w:val="21"/>
           <w:szCs w:val="21"/>
         </w:rPr>
-        <w:t xml:space="preserve">7. UNIDAD 1: </w:t>
-      </w:r>
-      <w:proofErr w:type="spellStart"/>
-      <w:r>
-        <w:rPr>
-          <w:rFonts w:ascii="Arial" w:eastAsia="Times New Roman" w:hAnsi="Arial" w:cs="Arial"/>
-          <w:color w:val="000000" w:themeColor="text1"/>
-          <w:sz w:val="21"/>
-          <w:szCs w:val="21"/>
-        </w:rPr>
-        <w:t>Prueba</w:t>
-      </w:r>
-      <w:proofErr w:type="spellEnd"/>
+        <w:t>7. UNIDAD 1: Prueba</w:t>
+      </w:r>
     </w:p>
     <w:p>
       <w:pPr>
@@ -7302,6 +7986,155 @@
 <file path=word/numbering.xml><?xml version="1.0" encoding="utf-8"?>
 <w:numbering xmlns:wpc="http://schemas.microsoft.com/office/word/2010/wordprocessingCanvas" xmlns:cx="http://schemas.microsoft.com/office/drawing/2014/chartex" xmlns:cx1="http://schemas.microsoft.com/office/drawing/2015/9/8/chartex" xmlns:cx2="http://schemas.microsoft.com/office/drawing/2015/10/21/chartex" xmlns:cx3="http://schemas.microsoft.com/office/drawing/2016/5/9/chartex" xmlns:cx4="http://schemas.microsoft.com/office/drawing/2016/5/10/chartex" xmlns:cx5="http://schemas.microsoft.com/office/drawing/2016/5/11/chartex" xmlns:cx6="http://schemas.microsoft.com/office/drawing/2016/5/12/chartex" xmlns:cx7="http://schemas.microsoft.com/office/drawing/2016/5/13/chartex" xmlns:cx8="http://schemas.microsoft.com/office/drawing/2016/5/14/chartex" xmlns:mc="http://schemas.openxmlformats.org/markup-compatibility/2006" xmlns:aink="http://schemas.microsoft.com/office/drawing/2016/ink" xmlns:am3d="http://schemas.microsoft.com/office/drawing/2017/model3d" xmlns:o="urn:schemas-microsoft-com:office:office" xmlns:r="http://schemas.openxmlformats.org/officeDocument/2006/relationships" xmlns:m="http://schemas.openxmlformats.org/officeDocument/2006/math" xmlns:v="urn:schemas-microsoft-com:vml" xmlns:wp14="http://schemas.microsoft.com/office/word/2010/wordprocessingDrawing" xmlns:wp="http://schemas.openxmlformats.org/drawingml/2006/wordprocessingDrawing" xmlns:w10="urn:schemas-microsoft-com:office:word" xmlns:w="http://schemas.openxmlformats.org/wordprocessingml/2006/main" xmlns:w14="http://schemas.microsoft.com/office/word/2010/wordml" xmlns:w15="http://schemas.microsoft.com/office/word/2012/wordml" xmlns:w16cid="http://schemas.microsoft.com/office/word/2016/wordml/cid" xmlns:w16se="http://schemas.microsoft.com/office/word/2015/wordml/symex" xmlns:wpg="http://schemas.microsoft.com/office/word/2010/wordprocessingGroup" xmlns:wpi="http://schemas.microsoft.com/office/word/2010/wordprocessingInk" xmlns:wne="http://schemas.microsoft.com/office/word/2006/wordml" xmlns:wps="http://schemas.microsoft.com/office/word/2010/wordprocessingShape" mc:Ignorable="w14 w15 w16se w16cid wp14">
   <w:abstractNum w:abstractNumId="0" w15:restartNumberingAfterBreak="0">
+    <w:nsid w:val="088D4730"/>
+    <w:multiLevelType w:val="multilevel"/>
+    <w:tmpl w:val="6F5A29BE"/>
+    <w:lvl w:ilvl="0">
+      <w:start w:val="1"/>
+      <w:numFmt w:val="bullet"/>
+      <w:lvlText w:val=""/>
+      <w:lvlJc w:val="left"/>
+      <w:pPr>
+        <w:tabs>
+          <w:tab w:val="num" w:pos="720"/>
+        </w:tabs>
+        <w:ind w:left="720" w:hanging="360"/>
+      </w:pPr>
+      <w:rPr>
+        <w:rFonts w:ascii="Symbol" w:hAnsi="Symbol" w:hint="default"/>
+        <w:sz w:val="20"/>
+      </w:rPr>
+    </w:lvl>
+    <w:lvl w:ilvl="1" w:tentative="1">
+      <w:start w:val="1"/>
+      <w:numFmt w:val="bullet"/>
+      <w:lvlText w:val="o"/>
+      <w:lvlJc w:val="left"/>
+      <w:pPr>
+        <w:tabs>
+          <w:tab w:val="num" w:pos="1440"/>
+        </w:tabs>
+        <w:ind w:left="1440" w:hanging="360"/>
+      </w:pPr>
+      <w:rPr>
+        <w:rFonts w:ascii="Courier New" w:hAnsi="Courier New" w:hint="default"/>
+        <w:sz w:val="20"/>
+      </w:rPr>
+    </w:lvl>
+    <w:lvl w:ilvl="2" w:tentative="1">
+      <w:start w:val="1"/>
+      <w:numFmt w:val="bullet"/>
+      <w:lvlText w:val=""/>
+      <w:lvlJc w:val="left"/>
+      <w:pPr>
+        <w:tabs>
+          <w:tab w:val="num" w:pos="2160"/>
+        </w:tabs>
+        <w:ind w:left="2160" w:hanging="360"/>
+      </w:pPr>
+      <w:rPr>
+        <w:rFonts w:ascii="Wingdings" w:hAnsi="Wingdings" w:hint="default"/>
+        <w:sz w:val="20"/>
+      </w:rPr>
+    </w:lvl>
+    <w:lvl w:ilvl="3" w:tentative="1">
+      <w:start w:val="1"/>
+      <w:numFmt w:val="bullet"/>
+      <w:lvlText w:val=""/>
+      <w:lvlJc w:val="left"/>
+      <w:pPr>
+        <w:tabs>
+          <w:tab w:val="num" w:pos="2880"/>
+        </w:tabs>
+        <w:ind w:left="2880" w:hanging="360"/>
+      </w:pPr>
+      <w:rPr>
+        <w:rFonts w:ascii="Wingdings" w:hAnsi="Wingdings" w:hint="default"/>
+        <w:sz w:val="20"/>
+      </w:rPr>
+    </w:lvl>
+    <w:lvl w:ilvl="4" w:tentative="1">
+      <w:start w:val="1"/>
+      <w:numFmt w:val="bullet"/>
+      <w:lvlText w:val=""/>
+      <w:lvlJc w:val="left"/>
+      <w:pPr>
+        <w:tabs>
+          <w:tab w:val="num" w:pos="3600"/>
+        </w:tabs>
+        <w:ind w:left="3600" w:hanging="360"/>
+      </w:pPr>
+      <w:rPr>
+        <w:rFonts w:ascii="Wingdings" w:hAnsi="Wingdings" w:hint="default"/>
+        <w:sz w:val="20"/>
+      </w:rPr>
+    </w:lvl>
+    <w:lvl w:ilvl="5" w:tentative="1">
+      <w:start w:val="1"/>
+      <w:numFmt w:val="bullet"/>
+      <w:lvlText w:val=""/>
+      <w:lvlJc w:val="left"/>
+      <w:pPr>
+        <w:tabs>
+          <w:tab w:val="num" w:pos="4320"/>
+        </w:tabs>
+        <w:ind w:left="4320" w:hanging="360"/>
+      </w:pPr>
+      <w:rPr>
+        <w:rFonts w:ascii="Wingdings" w:hAnsi="Wingdings" w:hint="default"/>
+        <w:sz w:val="20"/>
+      </w:rPr>
+    </w:lvl>
+    <w:lvl w:ilvl="6" w:tentative="1">
+      <w:start w:val="1"/>
+      <w:numFmt w:val="bullet"/>
+      <w:lvlText w:val=""/>
+      <w:lvlJc w:val="left"/>
+      <w:pPr>
+        <w:tabs>
+          <w:tab w:val="num" w:pos="5040"/>
+        </w:tabs>
+        <w:ind w:left="5040" w:hanging="360"/>
+      </w:pPr>
+      <w:rPr>
+        <w:rFonts w:ascii="Wingdings" w:hAnsi="Wingdings" w:hint="default"/>
+        <w:sz w:val="20"/>
+      </w:rPr>
+    </w:lvl>
+    <w:lvl w:ilvl="7" w:tentative="1">
+      <w:start w:val="1"/>
+      <w:numFmt w:val="bullet"/>
+      <w:lvlText w:val=""/>
+      <w:lvlJc w:val="left"/>
+      <w:pPr>
+        <w:tabs>
+          <w:tab w:val="num" w:pos="5760"/>
+        </w:tabs>
+        <w:ind w:left="5760" w:hanging="360"/>
+      </w:pPr>
+      <w:rPr>
+        <w:rFonts w:ascii="Wingdings" w:hAnsi="Wingdings" w:hint="default"/>
+        <w:sz w:val="20"/>
+      </w:rPr>
+    </w:lvl>
+    <w:lvl w:ilvl="8" w:tentative="1">
+      <w:start w:val="1"/>
+      <w:numFmt w:val="bullet"/>
+      <w:lvlText w:val=""/>
+      <w:lvlJc w:val="left"/>
+      <w:pPr>
+        <w:tabs>
+          <w:tab w:val="num" w:pos="6480"/>
+        </w:tabs>
+        <w:ind w:left="6480" w:hanging="360"/>
+      </w:pPr>
+      <w:rPr>
+        <w:rFonts w:ascii="Wingdings" w:hAnsi="Wingdings" w:hint="default"/>
+        <w:sz w:val="20"/>
+      </w:rPr>
+    </w:lvl>
+  </w:abstractNum>
+  <w:abstractNum w:abstractNumId="1" w15:restartNumberingAfterBreak="0">
     <w:nsid w:val="13432AC9"/>
     <w:multiLevelType w:val="multilevel"/>
     <w:tmpl w:val="3E2A3C86"/>
@@ -7450,7 +8283,156 @@
       </w:rPr>
     </w:lvl>
   </w:abstractNum>
-  <w:abstractNum w:abstractNumId="1" w15:restartNumberingAfterBreak="0">
+  <w:abstractNum w:abstractNumId="2" w15:restartNumberingAfterBreak="0">
+    <w:nsid w:val="178F0F73"/>
+    <w:multiLevelType w:val="multilevel"/>
+    <w:tmpl w:val="BFAA5FB8"/>
+    <w:lvl w:ilvl="0">
+      <w:start w:val="1"/>
+      <w:numFmt w:val="bullet"/>
+      <w:lvlText w:val=""/>
+      <w:lvlJc w:val="left"/>
+      <w:pPr>
+        <w:tabs>
+          <w:tab w:val="num" w:pos="720"/>
+        </w:tabs>
+        <w:ind w:left="720" w:hanging="360"/>
+      </w:pPr>
+      <w:rPr>
+        <w:rFonts w:ascii="Symbol" w:hAnsi="Symbol" w:hint="default"/>
+        <w:sz w:val="20"/>
+      </w:rPr>
+    </w:lvl>
+    <w:lvl w:ilvl="1" w:tentative="1">
+      <w:start w:val="1"/>
+      <w:numFmt w:val="bullet"/>
+      <w:lvlText w:val="o"/>
+      <w:lvlJc w:val="left"/>
+      <w:pPr>
+        <w:tabs>
+          <w:tab w:val="num" w:pos="1440"/>
+        </w:tabs>
+        <w:ind w:left="1440" w:hanging="360"/>
+      </w:pPr>
+      <w:rPr>
+        <w:rFonts w:ascii="Courier New" w:hAnsi="Courier New" w:hint="default"/>
+        <w:sz w:val="20"/>
+      </w:rPr>
+    </w:lvl>
+    <w:lvl w:ilvl="2" w:tentative="1">
+      <w:start w:val="1"/>
+      <w:numFmt w:val="bullet"/>
+      <w:lvlText w:val=""/>
+      <w:lvlJc w:val="left"/>
+      <w:pPr>
+        <w:tabs>
+          <w:tab w:val="num" w:pos="2160"/>
+        </w:tabs>
+        <w:ind w:left="2160" w:hanging="360"/>
+      </w:pPr>
+      <w:rPr>
+        <w:rFonts w:ascii="Wingdings" w:hAnsi="Wingdings" w:hint="default"/>
+        <w:sz w:val="20"/>
+      </w:rPr>
+    </w:lvl>
+    <w:lvl w:ilvl="3" w:tentative="1">
+      <w:start w:val="1"/>
+      <w:numFmt w:val="bullet"/>
+      <w:lvlText w:val=""/>
+      <w:lvlJc w:val="left"/>
+      <w:pPr>
+        <w:tabs>
+          <w:tab w:val="num" w:pos="2880"/>
+        </w:tabs>
+        <w:ind w:left="2880" w:hanging="360"/>
+      </w:pPr>
+      <w:rPr>
+        <w:rFonts w:ascii="Wingdings" w:hAnsi="Wingdings" w:hint="default"/>
+        <w:sz w:val="20"/>
+      </w:rPr>
+    </w:lvl>
+    <w:lvl w:ilvl="4" w:tentative="1">
+      <w:start w:val="1"/>
+      <w:numFmt w:val="bullet"/>
+      <w:lvlText w:val=""/>
+      <w:lvlJc w:val="left"/>
+      <w:pPr>
+        <w:tabs>
+          <w:tab w:val="num" w:pos="3600"/>
+        </w:tabs>
+        <w:ind w:left="3600" w:hanging="360"/>
+      </w:pPr>
+      <w:rPr>
+        <w:rFonts w:ascii="Wingdings" w:hAnsi="Wingdings" w:hint="default"/>
+        <w:sz w:val="20"/>
+      </w:rPr>
+    </w:lvl>
+    <w:lvl w:ilvl="5" w:tentative="1">
+      <w:start w:val="1"/>
+      <w:numFmt w:val="bullet"/>
+      <w:lvlText w:val=""/>
+      <w:lvlJc w:val="left"/>
+      <w:pPr>
+        <w:tabs>
+          <w:tab w:val="num" w:pos="4320"/>
+        </w:tabs>
+        <w:ind w:left="4320" w:hanging="360"/>
+      </w:pPr>
+      <w:rPr>
+        <w:rFonts w:ascii="Wingdings" w:hAnsi="Wingdings" w:hint="default"/>
+        <w:sz w:val="20"/>
+      </w:rPr>
+    </w:lvl>
+    <w:lvl w:ilvl="6" w:tentative="1">
+      <w:start w:val="1"/>
+      <w:numFmt w:val="bullet"/>
+      <w:lvlText w:val=""/>
+      <w:lvlJc w:val="left"/>
+      <w:pPr>
+        <w:tabs>
+          <w:tab w:val="num" w:pos="5040"/>
+        </w:tabs>
+        <w:ind w:left="5040" w:hanging="360"/>
+      </w:pPr>
+      <w:rPr>
+        <w:rFonts w:ascii="Wingdings" w:hAnsi="Wingdings" w:hint="default"/>
+        <w:sz w:val="20"/>
+      </w:rPr>
+    </w:lvl>
+    <w:lvl w:ilvl="7" w:tentative="1">
+      <w:start w:val="1"/>
+      <w:numFmt w:val="bullet"/>
+      <w:lvlText w:val=""/>
+      <w:lvlJc w:val="left"/>
+      <w:pPr>
+        <w:tabs>
+          <w:tab w:val="num" w:pos="5760"/>
+        </w:tabs>
+        <w:ind w:left="5760" w:hanging="360"/>
+      </w:pPr>
+      <w:rPr>
+        <w:rFonts w:ascii="Wingdings" w:hAnsi="Wingdings" w:hint="default"/>
+        <w:sz w:val="20"/>
+      </w:rPr>
+    </w:lvl>
+    <w:lvl w:ilvl="8" w:tentative="1">
+      <w:start w:val="1"/>
+      <w:numFmt w:val="bullet"/>
+      <w:lvlText w:val=""/>
+      <w:lvlJc w:val="left"/>
+      <w:pPr>
+        <w:tabs>
+          <w:tab w:val="num" w:pos="6480"/>
+        </w:tabs>
+        <w:ind w:left="6480" w:hanging="360"/>
+      </w:pPr>
+      <w:rPr>
+        <w:rFonts w:ascii="Wingdings" w:hAnsi="Wingdings" w:hint="default"/>
+        <w:sz w:val="20"/>
+      </w:rPr>
+    </w:lvl>
+  </w:abstractNum>
+  <w:abstractNum w:abstractNumId="3" w15:restartNumberingAfterBreak="0">
     <w:nsid w:val="1B710309"/>
     <w:multiLevelType w:val="multilevel"/>
     <w:tmpl w:val="4D621DBC"/>
@@ -7599,7 +8581,7 @@
       </w:rPr>
     </w:lvl>
   </w:abstractNum>
-  <w:abstractNum w:abstractNumId="2" w15:restartNumberingAfterBreak="0">
+  <w:abstractNum w:abstractNumId="4" w15:restartNumberingAfterBreak="0">
     <w:nsid w:val="2A6D6255"/>
     <w:multiLevelType w:val="multilevel"/>
     <w:tmpl w:val="2B523468"/>
@@ -7748,7 +8730,7 @@
       </w:rPr>
     </w:lvl>
   </w:abstractNum>
-  <w:abstractNum w:abstractNumId="3" w15:restartNumberingAfterBreak="0">
+  <w:abstractNum w:abstractNumId="5" w15:restartNumberingAfterBreak="0">
     <w:nsid w:val="347770BB"/>
     <w:multiLevelType w:val="multilevel"/>
     <w:tmpl w:val="EE12D988"/>
@@ -7897,7 +8879,7 @@
       </w:rPr>
     </w:lvl>
   </w:abstractNum>
-  <w:abstractNum w:abstractNumId="4" w15:restartNumberingAfterBreak="0">
+  <w:abstractNum w:abstractNumId="6" w15:restartNumberingAfterBreak="0">
     <w:nsid w:val="35664BAD"/>
     <w:multiLevelType w:val="multilevel"/>
     <w:tmpl w:val="C7129AF2"/>
@@ -8010,7 +8992,7 @@
       </w:pPr>
     </w:lvl>
   </w:abstractNum>
-  <w:abstractNum w:abstractNumId="5" w15:restartNumberingAfterBreak="0">
+  <w:abstractNum w:abstractNumId="7" w15:restartNumberingAfterBreak="0">
     <w:nsid w:val="3B463B80"/>
     <w:multiLevelType w:val="multilevel"/>
     <w:tmpl w:val="AEEACB2C"/>
@@ -8123,7 +9105,7 @@
       </w:pPr>
     </w:lvl>
   </w:abstractNum>
-  <w:abstractNum w:abstractNumId="6" w15:restartNumberingAfterBreak="0">
+  <w:abstractNum w:abstractNumId="8" w15:restartNumberingAfterBreak="0">
     <w:nsid w:val="494800AE"/>
     <w:multiLevelType w:val="multilevel"/>
     <w:tmpl w:val="A3C43492"/>
@@ -8272,7 +9254,7 @@
       </w:rPr>
     </w:lvl>
   </w:abstractNum>
-  <w:abstractNum w:abstractNumId="7" w15:restartNumberingAfterBreak="0">
+  <w:abstractNum w:abstractNumId="9" w15:restartNumberingAfterBreak="0">
     <w:nsid w:val="4C5E7E9A"/>
     <w:multiLevelType w:val="multilevel"/>
     <w:tmpl w:val="69C8924A"/>
@@ -8393,7 +9375,120 @@
       </w:rPr>
     </w:lvl>
   </w:abstractNum>
-  <w:abstractNum w:abstractNumId="8" w15:restartNumberingAfterBreak="0">
+  <w:abstractNum w:abstractNumId="10" w15:restartNumberingAfterBreak="0">
+    <w:nsid w:val="50405ED4"/>
+    <w:multiLevelType w:val="multilevel"/>
+    <w:tmpl w:val="76263202"/>
+    <w:lvl w:ilvl="0">
+      <w:start w:val="1"/>
+      <w:numFmt w:val="decimal"/>
+      <w:lvlText w:val="%1."/>
+      <w:lvlJc w:val="left"/>
+      <w:pPr>
+        <w:tabs>
+          <w:tab w:val="num" w:pos="720"/>
+        </w:tabs>
+        <w:ind w:left="720" w:hanging="360"/>
+      </w:pPr>
+    </w:lvl>
+    <w:lvl w:ilvl="1" w:tentative="1">
+      <w:start w:val="1"/>
+      <w:numFmt w:val="decimal"/>
+      <w:lvlText w:val="%2."/>
+      <w:lvlJc w:val="left"/>
+      <w:pPr>
+        <w:tabs>
+          <w:tab w:val="num" w:pos="1440"/>
+        </w:tabs>
+        <w:ind w:left="1440" w:hanging="360"/>
+      </w:pPr>
+    </w:lvl>
+    <w:lvl w:ilvl="2" w:tentative="1">
+      <w:start w:val="1"/>
+      <w:numFmt w:val="decimal"/>
+      <w:lvlText w:val="%3."/>
+      <w:lvlJc w:val="left"/>
+      <w:pPr>
+        <w:tabs>
+          <w:tab w:val="num" w:pos="2160"/>
+        </w:tabs>
+        <w:ind w:left="2160" w:hanging="360"/>
+      </w:pPr>
+    </w:lvl>
+    <w:lvl w:ilvl="3" w:tentative="1">
+      <w:start w:val="1"/>
+      <w:numFmt w:val="decimal"/>
+      <w:lvlText w:val="%4."/>
+      <w:lvlJc w:val="left"/>
+      <w:pPr>
+        <w:tabs>
+          <w:tab w:val="num" w:pos="2880"/>
+        </w:tabs>
+        <w:ind w:left="2880" w:hanging="360"/>
+      </w:pPr>
+    </w:lvl>
+    <w:lvl w:ilvl="4" w:tentative="1">
+      <w:start w:val="1"/>
+      <w:numFmt w:val="decimal"/>
+      <w:lvlText w:val="%5."/>
+      <w:lvlJc w:val="left"/>
+      <w:pPr>
+        <w:tabs>
+          <w:tab w:val="num" w:pos="3600"/>
+        </w:tabs>
+        <w:ind w:left="3600" w:hanging="360"/>
+      </w:pPr>
+    </w:lvl>
+    <w:lvl w:ilvl="5" w:tentative="1">
+      <w:start w:val="1"/>
+      <w:numFmt w:val="decimal"/>
+      <w:lvlText w:val="%6."/>
+      <w:lvlJc w:val="left"/>
+      <w:pPr>
+        <w:tabs>
+          <w:tab w:val="num" w:pos="4320"/>
+        </w:tabs>
+        <w:ind w:left="4320" w:hanging="360"/>
+      </w:pPr>
+    </w:lvl>
+    <w:lvl w:ilvl="6" w:tentative="1">
+      <w:start w:val="1"/>
+      <w:numFmt w:val="decimal"/>
+      <w:lvlText w:val="%7."/>
+      <w:lvlJc w:val="left"/>
+      <w:pPr>
+        <w:tabs>
+          <w:tab w:val="num" w:pos="5040"/>
+        </w:tabs>
+        <w:ind w:left="5040" w:hanging="360"/>
+      </w:pPr>
+    </w:lvl>
+    <w:lvl w:ilvl="7" w:tentative="1">
+      <w:start w:val="1"/>
+      <w:numFmt w:val="decimal"/>
+      <w:lvlText w:val="%8."/>
+      <w:lvlJc w:val="left"/>
+      <w:pPr>
+        <w:tabs>
+          <w:tab w:val="num" w:pos="5760"/>
+        </w:tabs>
+        <w:ind w:left="5760" w:hanging="360"/>
+      </w:pPr>
+    </w:lvl>
+    <w:lvl w:ilvl="8" w:tentative="1">
+      <w:start w:val="1"/>
+      <w:numFmt w:val="decimal"/>
+      <w:lvlText w:val="%9."/>
+      <w:lvlJc w:val="left"/>
+      <w:pPr>
+        <w:tabs>
+          <w:tab w:val="num" w:pos="6480"/>
+        </w:tabs>
+        <w:ind w:left="6480" w:hanging="360"/>
+      </w:pPr>
+    </w:lvl>
+  </w:abstractNum>
+  <w:abstractNum w:abstractNumId="11" w15:restartNumberingAfterBreak="0">
     <w:nsid w:val="63725E11"/>
     <w:multiLevelType w:val="multilevel"/>
     <w:tmpl w:val="034E00A2"/>
@@ -8542,7 +9637,7 @@
       </w:rPr>
     </w:lvl>
   </w:abstractNum>
-  <w:abstractNum w:abstractNumId="9" w15:restartNumberingAfterBreak="0">
+  <w:abstractNum w:abstractNumId="12" w15:restartNumberingAfterBreak="0">
     <w:nsid w:val="687356A3"/>
     <w:multiLevelType w:val="hybridMultilevel"/>
     <w:tmpl w:val="A82AF1A8"/>
@@ -8656,7 +9751,7 @@
       </w:rPr>
     </w:lvl>
   </w:abstractNum>
-  <w:abstractNum w:abstractNumId="10" w15:restartNumberingAfterBreak="0">
+  <w:abstractNum w:abstractNumId="13" w15:restartNumberingAfterBreak="0">
     <w:nsid w:val="6DFB0A02"/>
     <w:multiLevelType w:val="multilevel"/>
     <w:tmpl w:val="5624FF7A"/>
@@ -8805,38 +9900,139 @@
       </w:rPr>
     </w:lvl>
   </w:abstractNum>
+  <w:abstractNum w:abstractNumId="14" w15:restartNumberingAfterBreak="0">
+    <w:nsid w:val="75B027A1"/>
+    <w:multiLevelType w:val="hybridMultilevel"/>
+    <w:tmpl w:val="DC66CCA2"/>
+    <w:lvl w:ilvl="0" w:tplc="0409000F">
+      <w:start w:val="1"/>
+      <w:numFmt w:val="decimal"/>
+      <w:lvlText w:val="%1."/>
+      <w:lvlJc w:val="left"/>
+      <w:pPr>
+        <w:ind w:left="720" w:hanging="360"/>
+      </w:pPr>
+      <w:rPr>
+        <w:rFonts w:hint="default"/>
+      </w:rPr>
+    </w:lvl>
+    <w:lvl w:ilvl="1" w:tplc="04090019" w:tentative="1">
+      <w:start w:val="1"/>
+      <w:numFmt w:val="lowerLetter"/>
+      <w:lvlText w:val="%2."/>
+      <w:lvlJc w:val="left"/>
+      <w:pPr>
+        <w:ind w:left="1440" w:hanging="360"/>
+      </w:pPr>
+    </w:lvl>
+    <w:lvl w:ilvl="2" w:tplc="0409001B" w:tentative="1">
+      <w:start w:val="1"/>
+      <w:numFmt w:val="lowerRoman"/>
+      <w:lvlText w:val="%3."/>
+      <w:lvlJc w:val="right"/>
+      <w:pPr>
+        <w:ind w:left="2160" w:hanging="180"/>
+      </w:pPr>
+    </w:lvl>
+    <w:lvl w:ilvl="3" w:tplc="0409000F" w:tentative="1">
+      <w:start w:val="1"/>
+      <w:numFmt w:val="decimal"/>
+      <w:lvlText w:val="%4."/>
+      <w:lvlJc w:val="left"/>
+      <w:pPr>
+        <w:ind w:left="2880" w:hanging="360"/>
+      </w:pPr>
+    </w:lvl>
+    <w:lvl w:ilvl="4" w:tplc="04090019" w:tentative="1">
+      <w:start w:val="1"/>
+      <w:numFmt w:val="lowerLetter"/>
+      <w:lvlText w:val="%5."/>
+      <w:lvlJc w:val="left"/>
+      <w:pPr>
+        <w:ind w:left="3600" w:hanging="360"/>
+      </w:pPr>
+    </w:lvl>
+    <w:lvl w:ilvl="5" w:tplc="0409001B" w:tentative="1">
+      <w:start w:val="1"/>
+      <w:numFmt w:val="lowerRoman"/>
+      <w:lvlText w:val="%6."/>
+      <w:lvlJc w:val="right"/>
+      <w:pPr>
+        <w:ind w:left="4320" w:hanging="180"/>
+      </w:pPr>
+    </w:lvl>
+    <w:lvl w:ilvl="6" w:tplc="0409000F" w:tentative="1">
+      <w:start w:val="1"/>
+      <w:numFmt w:val="decimal"/>
+      <w:lvlText w:val="%7."/>
+      <w:lvlJc w:val="left"/>
+      <w:pPr>
+        <w:ind w:left="5040" w:hanging="360"/>
+      </w:pPr>
+    </w:lvl>
+    <w:lvl w:ilvl="7" w:tplc="04090019" w:tentative="1">
+      <w:start w:val="1"/>
+      <w:numFmt w:val="lowerLetter"/>
+      <w:lvlText w:val="%8."/>
+      <w:lvlJc w:val="left"/>
+      <w:pPr>
+        <w:ind w:left="5760" w:hanging="360"/>
+      </w:pPr>
+    </w:lvl>
+    <w:lvl w:ilvl="8" w:tplc="0409001B" w:tentative="1">
+      <w:start w:val="1"/>
+      <w:numFmt w:val="lowerRoman"/>
+      <w:lvlText w:val="%9."/>
+      <w:lvlJc w:val="right"/>
+      <w:pPr>
+        <w:ind w:left="6480" w:hanging="180"/>
+      </w:pPr>
+    </w:lvl>
+  </w:abstractNum>
   <w:num w:numId="1">
+    <w:abstractNumId w:val="8"/>
+  </w:num>
+  <w:num w:numId="2">
+    <w:abstractNumId w:val="9"/>
+  </w:num>
+  <w:num w:numId="3">
+    <w:abstractNumId w:val="4"/>
+  </w:num>
+  <w:num w:numId="4">
+    <w:abstractNumId w:val="13"/>
+  </w:num>
+  <w:num w:numId="5">
+    <w:abstractNumId w:val="12"/>
+  </w:num>
+  <w:num w:numId="6">
+    <w:abstractNumId w:val="7"/>
+  </w:num>
+  <w:num w:numId="7">
     <w:abstractNumId w:val="6"/>
   </w:num>
-  <w:num w:numId="2">
-    <w:abstractNumId w:val="7"/>
+  <w:num w:numId="8">
+    <w:abstractNumId w:val="3"/>
   </w:num>
-  <w:num w:numId="3">
+  <w:num w:numId="9">
+    <w:abstractNumId w:val="1"/>
+  </w:num>
+  <w:num w:numId="10">
+    <w:abstractNumId w:val="5"/>
+  </w:num>
+  <w:num w:numId="11">
+    <w:abstractNumId w:val="11"/>
+  </w:num>
+  <w:num w:numId="12">
+    <w:abstractNumId w:val="0"/>
+  </w:num>
+  <w:num w:numId="13">
     <w:abstractNumId w:val="2"/>
   </w:num>
-  <w:num w:numId="4">
+  <w:num w:numId="14">
     <w:abstractNumId w:val="10"/>
   </w:num>
-  <w:num w:numId="5">
-    <w:abstractNumId w:val="9"/>
-  </w:num>
-  <w:num w:numId="6">
-    <w:abstractNumId w:val="5"/>
-  </w:num>
-  <w:num w:numId="7">
-    <w:abstractNumId w:val="4"/>
-  </w:num>
-  <w:num w:numId="8">
-    <w:abstractNumId w:val="1"/>
-  </w:num>
-  <w:num w:numId="9">
-    <w:abstractNumId w:val="0"/>
-  </w:num>
-  <w:num w:numId="10">
-    <w:abstractNumId w:val="3"/>
-  </w:num>
-  <w:num w:numId="11">
-    <w:abstractNumId w:val="8"/>
+  <w:num w:numId="15">
+    <w:abstractNumId w:val="14"/>
   </w:num>
 </w:numbering>
 </file>
@@ -8964,6 +10160,7 @@
     <w:lsdException w:name="HTML Sample" w:semiHidden="1" w:unhideWhenUsed="1"/>
     <w:lsdException w:name="HTML Typewriter" w:semiHidden="1" w:unhideWhenUsed="1"/>
     <w:lsdException w:name="HTML Variable" w:semiHidden="1" w:unhideWhenUsed="1"/>
+    <w:lsdException w:name="Normal Table" w:semiHidden="1" w:unhideWhenUsed="1"/>
     <w:lsdException w:name="annotation subject" w:semiHidden="1" w:unhideWhenUsed="1"/>
     <w:lsdException w:name="No List" w:semiHidden="1" w:unhideWhenUsed="1"/>
     <w:lsdException w:name="Outline List 1" w:semiHidden="1" w:unhideWhenUsed="1"/>
@@ -9010,8 +10207,10 @@
     <w:lsdException w:name="Table Subtle 2" w:semiHidden="1" w:unhideWhenUsed="1"/>
     <w:lsdException w:name="Table Web 1" w:semiHidden="1" w:unhideWhenUsed="1"/>
     <w:lsdException w:name="Table Web 2" w:semiHidden="1" w:unhideWhenUsed="1"/>
+    <w:lsdException w:name="Table Web 3" w:semiHidden="1" w:unhideWhenUsed="1"/>
     <w:lsdException w:name="Balloon Text" w:semiHidden="1" w:unhideWhenUsed="1"/>
     <w:lsdException w:name="Table Grid" w:uiPriority="39"/>
+    <w:lsdException w:name="Table Theme" w:semiHidden="1" w:unhideWhenUsed="1"/>
     <w:lsdException w:name="Placeholder Text" w:semiHidden="1"/>
     <w:lsdException w:name="No Spacing" w:uiPriority="1" w:qFormat="1"/>
     <w:lsdException w:name="Light Shading" w:uiPriority="60"/>
@@ -9376,8 +10575,8 @@
       <w:u w:val="single"/>
     </w:rPr>
   </w:style>
-  <w:style w:type="paragraph" w:customStyle="1" w:styleId="list">
-    <w:name w:val="list"/>
+  <w:style w:type="paragraph" w:customStyle="1" w:styleId="List1">
+    <w:name w:val="List1"/>
     <w:basedOn w:val="Normal"/>
     <w:rsid w:val="004E1A93"/>
     <w:pPr>

</xml_diff>